<commit_message>
update result for demo
</commit_message>
<xml_diff>
--- a/hw5/docs/23组_作业04.docx
+++ b/hw5/docs/23组_作业04.docx
@@ -1,6 +1,6 @@
 
 <file path=word/document.xml><?xml version="1.0" encoding="utf-8"?>
-<w:document xmlns:wpc="http://schemas.microsoft.com/office/word/2010/wordprocessingCanvas" xmlns:cx="http://schemas.microsoft.com/office/drawing/2014/chartex" xmlns:cx1="http://schemas.microsoft.com/office/drawing/2015/9/8/chartex" xmlns:cx2="http://schemas.microsoft.com/office/drawing/2015/10/21/chartex" xmlns:cx3="http://schemas.microsoft.com/office/drawing/2016/5/9/chartex" xmlns:cx4="http://schemas.microsoft.com/office/drawing/2016/5/10/chartex" xmlns:cx5="http://schemas.microsoft.com/office/drawing/2016/5/11/chartex" xmlns:cx6="http://schemas.microsoft.com/office/drawing/2016/5/12/chartex" xmlns:cx7="http://schemas.microsoft.com/office/drawing/2016/5/13/chartex" xmlns:cx8="http://schemas.microsoft.com/office/drawing/2016/5/14/chartex" xmlns:mc="http://schemas.openxmlformats.org/markup-compatibility/2006" xmlns:aink="http://schemas.microsoft.com/office/drawing/2016/ink" xmlns:am3d="http://schemas.microsoft.com/office/drawing/2017/model3d" xmlns:o="urn:schemas-microsoft-com:office:office" xmlns:r="http://schemas.openxmlformats.org/officeDocument/2006/relationships" xmlns:m="http://schemas.openxmlformats.org/officeDocument/2006/math" xmlns:v="urn:schemas-microsoft-com:vml" xmlns:wp14="http://schemas.microsoft.com/office/word/2010/wordprocessingDrawing" xmlns:wp="http://schemas.openxmlformats.org/drawingml/2006/wordprocessingDrawing" xmlns:w10="urn:schemas-microsoft-com:office:word" xmlns:w="http://schemas.openxmlformats.org/wordprocessingml/2006/main" xmlns:w14="http://schemas.microsoft.com/office/word/2010/wordml" xmlns:w15="http://schemas.microsoft.com/office/word/2012/wordml" xmlns:w16cex="http://schemas.microsoft.com/office/word/2018/wordml/cex" xmlns:w16cid="http://schemas.microsoft.com/office/word/2016/wordml/cid" xmlns:w16="http://schemas.microsoft.com/office/word/2018/wordml" xmlns:w16sdtdh="http://schemas.microsoft.com/office/word/2020/wordml/sdtdatahash" xmlns:w16se="http://schemas.microsoft.com/office/word/2015/wordml/symex" xmlns:wpg="http://schemas.microsoft.com/office/word/2010/wordprocessingGroup" xmlns:wpi="http://schemas.microsoft.com/office/word/2010/wordprocessingInk" xmlns:wne="http://schemas.microsoft.com/office/word/2006/wordml" xmlns:wps="http://schemas.microsoft.com/office/word/2010/wordprocessingShape" mc:Ignorable="w14 w15 w16se w16cid w16 w16cex w16sdtdh wp14">
+<w:document xmlns:wpc="http://schemas.microsoft.com/office/word/2010/wordprocessingCanvas" xmlns:cx="http://schemas.microsoft.com/office/drawing/2014/chartex" xmlns:cx1="http://schemas.microsoft.com/office/drawing/2015/9/8/chartex" xmlns:cx2="http://schemas.microsoft.com/office/drawing/2015/10/21/chartex" xmlns:cx3="http://schemas.microsoft.com/office/drawing/2016/5/9/chartex" xmlns:cx4="http://schemas.microsoft.com/office/drawing/2016/5/10/chartex" xmlns:cx5="http://schemas.microsoft.com/office/drawing/2016/5/11/chartex" xmlns:cx6="http://schemas.microsoft.com/office/drawing/2016/5/12/chartex" xmlns:cx7="http://schemas.microsoft.com/office/drawing/2016/5/13/chartex" xmlns:cx8="http://schemas.microsoft.com/office/drawing/2016/5/14/chartex" xmlns:mc="http://schemas.openxmlformats.org/markup-compatibility/2006" xmlns:aink="http://schemas.microsoft.com/office/drawing/2016/ink" xmlns:am3d="http://schemas.microsoft.com/office/drawing/2017/model3d" xmlns:o="urn:schemas-microsoft-com:office:office" xmlns:oel="http://schemas.microsoft.com/office/2019/extlst" xmlns:r="http://schemas.openxmlformats.org/officeDocument/2006/relationships" xmlns:m="http://schemas.openxmlformats.org/officeDocument/2006/math" xmlns:v="urn:schemas-microsoft-com:vml" xmlns:wp14="http://schemas.microsoft.com/office/word/2010/wordprocessingDrawing" xmlns:wp="http://schemas.openxmlformats.org/drawingml/2006/wordprocessingDrawing" xmlns:w10="urn:schemas-microsoft-com:office:word" xmlns:w="http://schemas.openxmlformats.org/wordprocessingml/2006/main" xmlns:w14="http://schemas.microsoft.com/office/word/2010/wordml" xmlns:w15="http://schemas.microsoft.com/office/word/2012/wordml" xmlns:w16cex="http://schemas.microsoft.com/office/word/2018/wordml/cex" xmlns:w16cid="http://schemas.microsoft.com/office/word/2016/wordml/cid" xmlns:w16="http://schemas.microsoft.com/office/word/2018/wordml" xmlns:w16sdtdh="http://schemas.microsoft.com/office/word/2020/wordml/sdtdatahash" xmlns:w16se="http://schemas.microsoft.com/office/word/2015/wordml/symex" xmlns:wpg="http://schemas.microsoft.com/office/word/2010/wordprocessingGroup" xmlns:wpi="http://schemas.microsoft.com/office/word/2010/wordprocessingInk" xmlns:wne="http://schemas.microsoft.com/office/word/2006/wordml" xmlns:wps="http://schemas.microsoft.com/office/word/2010/wordprocessingShape" mc:Ignorable="w14 w15 w16se w16cid w16 w16cex w16sdtdh wp14">
   <w:body>
     <w:p>
       <w:pPr>
@@ -60,18 +60,34 @@
         <w:pStyle w:val="Default"/>
         <w:spacing w:line="400" w:lineRule="exact"/>
         <w:rPr>
+          <w:rFonts w:ascii="Times New Roman" w:hAnsi="Times New Roman" w:cs="Times New Roman"/>
+          <w:sz w:val="28"/>
+          <w:szCs w:val="28"/>
+        </w:rPr>
+      </w:pPr>
+      <w:r>
+        <w:rPr>
           <w:rFonts w:ascii="Times New Roman" w:hAnsi="Times New Roman" w:cs="Times New Roman" w:hint="eastAsia"/>
           <w:sz w:val="28"/>
           <w:szCs w:val="28"/>
         </w:rPr>
-      </w:pPr>
+        <w:t>第</w:t>
+      </w:r>
       <w:r>
         <w:rPr>
           <w:rFonts w:ascii="Times New Roman" w:hAnsi="Times New Roman" w:cs="Times New Roman" w:hint="eastAsia"/>
           <w:sz w:val="28"/>
           <w:szCs w:val="28"/>
         </w:rPr>
-        <w:t>第</w:t>
+        <w:t>2</w:t>
+      </w:r>
+      <w:r>
+        <w:rPr>
+          <w:rFonts w:ascii="Times New Roman" w:hAnsi="Times New Roman" w:cs="Times New Roman"/>
+          <w:sz w:val="28"/>
+          <w:szCs w:val="28"/>
+        </w:rPr>
+        <w:t>3</w:t>
       </w:r>
       <w:r>
         <w:rPr>
@@ -79,15 +95,7 @@
           <w:sz w:val="28"/>
           <w:szCs w:val="28"/>
         </w:rPr>
-        <w:t>2</w:t>
-      </w:r>
-      <w:r>
-        <w:rPr>
-          <w:rFonts w:ascii="Times New Roman" w:hAnsi="Times New Roman" w:cs="Times New Roman"/>
-          <w:sz w:val="28"/>
-          <w:szCs w:val="28"/>
-        </w:rPr>
-        <w:t>3</w:t>
+        <w:t>组</w:t>
       </w:r>
       <w:r>
         <w:rPr>
@@ -95,7 +103,7 @@
           <w:sz w:val="28"/>
           <w:szCs w:val="28"/>
         </w:rPr>
-        <w:t>组</w:t>
+        <w:t xml:space="preserve"> </w:t>
       </w:r>
       <w:r>
         <w:rPr>
@@ -103,6 +111,14 @@
           <w:sz w:val="28"/>
           <w:szCs w:val="28"/>
         </w:rPr>
+        <w:t>陶青筱</w:t>
+      </w:r>
+      <w:r>
+        <w:rPr>
+          <w:rFonts w:ascii="Times New Roman" w:hAnsi="Times New Roman" w:cs="Times New Roman" w:hint="eastAsia"/>
+          <w:sz w:val="28"/>
+          <w:szCs w:val="28"/>
+        </w:rPr>
         <w:t xml:space="preserve"> </w:t>
       </w:r>
       <w:r>
@@ -111,7 +127,7 @@
           <w:sz w:val="28"/>
           <w:szCs w:val="28"/>
         </w:rPr>
-        <w:t>陶青筱</w:t>
+        <w:t>陆伊敏</w:t>
       </w:r>
       <w:r>
         <w:rPr>
@@ -121,16 +137,14 @@
         </w:rPr>
         <w:t xml:space="preserve"> </w:t>
       </w:r>
-      <w:proofErr w:type="gramStart"/>
       <w:r>
         <w:rPr>
           <w:rFonts w:ascii="Times New Roman" w:hAnsi="Times New Roman" w:cs="Times New Roman" w:hint="eastAsia"/>
           <w:sz w:val="28"/>
           <w:szCs w:val="28"/>
         </w:rPr>
-        <w:t>陆伊敏</w:t>
+        <w:t>汪逊杰</w:t>
       </w:r>
-      <w:proofErr w:type="gramEnd"/>
       <w:r>
         <w:rPr>
           <w:rFonts w:ascii="Times New Roman" w:hAnsi="Times New Roman" w:cs="Times New Roman" w:hint="eastAsia"/>
@@ -139,49 +153,13 @@
         </w:rPr>
         <w:t xml:space="preserve"> </w:t>
       </w:r>
-      <w:proofErr w:type="gramStart"/>
       <w:r>
         <w:rPr>
           <w:rFonts w:ascii="Times New Roman" w:hAnsi="Times New Roman" w:cs="Times New Roman" w:hint="eastAsia"/>
           <w:sz w:val="28"/>
           <w:szCs w:val="28"/>
         </w:rPr>
-        <w:t>汪逊杰</w:t>
-      </w:r>
-      <w:proofErr w:type="gramEnd"/>
-      <w:r>
-        <w:rPr>
-          <w:rFonts w:ascii="Times New Roman" w:hAnsi="Times New Roman" w:cs="Times New Roman" w:hint="eastAsia"/>
-          <w:sz w:val="28"/>
-          <w:szCs w:val="28"/>
-        </w:rPr>
-        <w:t xml:space="preserve"> </w:t>
-      </w:r>
-      <w:r>
-        <w:rPr>
-          <w:rFonts w:ascii="Times New Roman" w:hAnsi="Times New Roman" w:cs="Times New Roman" w:hint="eastAsia"/>
-          <w:sz w:val="28"/>
-          <w:szCs w:val="28"/>
-        </w:rPr>
-        <w:t>黄</w:t>
-      </w:r>
-      <w:proofErr w:type="gramStart"/>
-      <w:r>
-        <w:rPr>
-          <w:rFonts w:ascii="Times New Roman" w:hAnsi="Times New Roman" w:cs="Times New Roman" w:hint="eastAsia"/>
-          <w:sz w:val="28"/>
-          <w:szCs w:val="28"/>
-        </w:rPr>
-        <w:t>喆</w:t>
-      </w:r>
-      <w:proofErr w:type="gramEnd"/>
-      <w:r>
-        <w:rPr>
-          <w:rFonts w:ascii="Times New Roman" w:hAnsi="Times New Roman" w:cs="Times New Roman" w:hint="eastAsia"/>
-          <w:sz w:val="28"/>
-          <w:szCs w:val="28"/>
-        </w:rPr>
-        <w:t>敏</w:t>
+        <w:t>黄喆敏</w:t>
       </w:r>
     </w:p>
     <w:p>
@@ -225,7 +203,7 @@
         <w:spacing w:line="360" w:lineRule="auto"/>
         <w:ind w:left="484" w:firstLineChars="0" w:firstLine="0"/>
         <w:rPr>
-          <w:rFonts w:ascii="黑体" w:eastAsia="黑体" w:hAnsi="黑体" w:cs="Times New Roman" w:hint="eastAsia"/>
+          <w:rFonts w:ascii="黑体" w:eastAsia="黑体" w:hAnsi="黑体" w:cs="Times New Roman"/>
           <w:sz w:val="24"/>
           <w:szCs w:val="24"/>
         </w:rPr>
@@ -258,6 +236,681 @@
     <w:p>
       <w:pPr>
         <w:pStyle w:val="a7"/>
+        <w:ind w:firstLine="480"/>
+        <w:rPr>
+          <w:rFonts w:ascii="黑体" w:eastAsia="黑体" w:hAnsi="黑体" w:cs="Times New Roman" w:hint="eastAsia"/>
+          <w:sz w:val="24"/>
+          <w:szCs w:val="24"/>
+        </w:rPr>
+      </w:pPr>
+    </w:p>
+    <w:p>
+      <w:pPr>
+        <w:pStyle w:val="a7"/>
+        <w:spacing w:line="360" w:lineRule="auto"/>
+        <w:ind w:left="484" w:firstLineChars="0" w:firstLine="0"/>
+        <w:jc w:val="center"/>
+        <w:rPr>
+          <w:rFonts w:ascii="楷体" w:eastAsia="楷体" w:hAnsi="楷体" w:cs="Times New Roman" w:hint="eastAsia"/>
+          <w:szCs w:val="21"/>
+        </w:rPr>
+      </w:pPr>
+      <w:r>
+        <w:rPr>
+          <w:rFonts w:ascii="楷体" w:eastAsia="楷体" w:hAnsi="楷体" w:cs="Times New Roman" w:hint="eastAsia"/>
+          <w:szCs w:val="21"/>
+        </w:rPr>
+        <w:t>表一 直走训练结果</w:t>
+      </w:r>
+    </w:p>
+    <w:tbl>
+      <w:tblPr>
+        <w:tblStyle w:val="a8"/>
+        <w:tblW w:w="0" w:type="auto"/>
+        <w:tblLook w:val="04A0" w:firstRow="1" w:lastRow="0" w:firstColumn="1" w:lastColumn="0" w:noHBand="0" w:noVBand="1"/>
+      </w:tblPr>
+      <w:tblGrid>
+        <w:gridCol w:w="4148"/>
+        <w:gridCol w:w="4148"/>
+      </w:tblGrid>
+      <w:tr>
+        <w:tc>
+          <w:tcPr>
+            <w:tcW w:w="4148" w:type="dxa"/>
+          </w:tcPr>
+          <w:p>
+            <w:pPr>
+              <w:pStyle w:val="a7"/>
+              <w:ind w:firstLineChars="0" w:firstLine="0"/>
+              <w:rPr>
+                <w:rFonts w:ascii="Times New Roman" w:eastAsia="楷体" w:hAnsi="Times New Roman" w:cs="Times New Roman"/>
+              </w:rPr>
+            </w:pPr>
+          </w:p>
+        </w:tc>
+        <w:tc>
+          <w:tcPr>
+            <w:tcW w:w="4148" w:type="dxa"/>
+          </w:tcPr>
+          <w:p>
+            <w:pPr>
+              <w:pStyle w:val="a7"/>
+              <w:ind w:firstLineChars="0" w:firstLine="0"/>
+              <w:rPr>
+                <w:rFonts w:ascii="Times New Roman" w:eastAsia="楷体" w:hAnsi="Times New Roman" w:cs="Times New Roman"/>
+              </w:rPr>
+            </w:pPr>
+            <w:r>
+              <w:rPr>
+                <w:rFonts w:ascii="Times New Roman" w:eastAsia="楷体" w:hAnsi="Times New Roman" w:cs="Times New Roman"/>
+              </w:rPr>
+              <w:t>RlTD3Agent</w:t>
+            </w:r>
+          </w:p>
+        </w:tc>
+      </w:tr>
+      <w:tr>
+        <w:tc>
+          <w:tcPr>
+            <w:tcW w:w="4148" w:type="dxa"/>
+          </w:tcPr>
+          <w:p>
+            <w:pPr>
+              <w:pStyle w:val="a7"/>
+              <w:ind w:firstLineChars="0" w:firstLine="0"/>
+              <w:rPr>
+                <w:rFonts w:ascii="Times New Roman" w:eastAsia="楷体" w:hAnsi="Times New Roman" w:cs="Times New Roman"/>
+              </w:rPr>
+            </w:pPr>
+            <w:r>
+              <w:rPr>
+                <w:rFonts w:ascii="Times New Roman" w:eastAsia="楷体" w:hAnsi="Times New Roman" w:cs="Times New Roman"/>
+              </w:rPr>
+              <w:t>Status</w:t>
+            </w:r>
+          </w:p>
+        </w:tc>
+        <w:tc>
+          <w:tcPr>
+            <w:tcW w:w="4148" w:type="dxa"/>
+          </w:tcPr>
+          <w:p>
+            <w:pPr>
+              <w:pStyle w:val="a7"/>
+              <w:ind w:firstLineChars="0" w:firstLine="0"/>
+              <w:rPr>
+                <w:rFonts w:ascii="Times New Roman" w:eastAsia="楷体" w:hAnsi="Times New Roman" w:cs="Times New Roman"/>
+              </w:rPr>
+            </w:pPr>
+            <w:r>
+              <w:rPr>
+                <w:rFonts w:ascii="Times New Roman" w:eastAsia="楷体" w:hAnsi="Times New Roman" w:cs="Times New Roman" w:hint="eastAsia"/>
+              </w:rPr>
+              <w:t>T</w:t>
+            </w:r>
+            <w:r>
+              <w:rPr>
+                <w:rFonts w:ascii="Times New Roman" w:eastAsia="楷体" w:hAnsi="Times New Roman" w:cs="Times New Roman"/>
+              </w:rPr>
+              <w:t>raining finished</w:t>
+            </w:r>
+          </w:p>
+        </w:tc>
+      </w:tr>
+      <w:tr>
+        <w:tc>
+          <w:tcPr>
+            <w:tcW w:w="4148" w:type="dxa"/>
+          </w:tcPr>
+          <w:p>
+            <w:pPr>
+              <w:pStyle w:val="a7"/>
+              <w:ind w:firstLineChars="0" w:firstLine="0"/>
+              <w:rPr>
+                <w:rFonts w:ascii="Times New Roman" w:eastAsia="楷体" w:hAnsi="Times New Roman" w:cs="Times New Roman"/>
+              </w:rPr>
+            </w:pPr>
+            <w:r>
+              <w:rPr>
+                <w:rFonts w:ascii="Times New Roman" w:eastAsia="楷体" w:hAnsi="Times New Roman" w:cs="Times New Roman"/>
+              </w:rPr>
+              <w:t>Episode number</w:t>
+            </w:r>
+          </w:p>
+        </w:tc>
+        <w:tc>
+          <w:tcPr>
+            <w:tcW w:w="4148" w:type="dxa"/>
+          </w:tcPr>
+          <w:p>
+            <w:pPr>
+              <w:pStyle w:val="a7"/>
+              <w:ind w:firstLineChars="0" w:firstLine="0"/>
+              <w:rPr>
+                <w:rFonts w:ascii="Times New Roman" w:eastAsia="楷体" w:hAnsi="Times New Roman" w:cs="Times New Roman"/>
+              </w:rPr>
+            </w:pPr>
+            <w:r>
+              <w:rPr>
+                <w:rFonts w:ascii="Times New Roman" w:eastAsia="楷体" w:hAnsi="Times New Roman" w:cs="Times New Roman" w:hint="eastAsia"/>
+              </w:rPr>
+              <w:t>2</w:t>
+            </w:r>
+            <w:r>
+              <w:rPr>
+                <w:rFonts w:ascii="Times New Roman" w:eastAsia="楷体" w:hAnsi="Times New Roman" w:cs="Times New Roman"/>
+              </w:rPr>
+              <w:t>000</w:t>
+            </w:r>
+          </w:p>
+        </w:tc>
+      </w:tr>
+      <w:tr>
+        <w:tc>
+          <w:tcPr>
+            <w:tcW w:w="4148" w:type="dxa"/>
+          </w:tcPr>
+          <w:p>
+            <w:pPr>
+              <w:pStyle w:val="a7"/>
+              <w:ind w:firstLineChars="0" w:firstLine="0"/>
+              <w:rPr>
+                <w:rFonts w:ascii="Times New Roman" w:eastAsia="楷体" w:hAnsi="Times New Roman" w:cs="Times New Roman" w:hint="eastAsia"/>
+              </w:rPr>
+            </w:pPr>
+            <w:r>
+              <w:rPr>
+                <w:rFonts w:ascii="Times New Roman" w:eastAsia="楷体" w:hAnsi="Times New Roman" w:cs="Times New Roman" w:hint="eastAsia"/>
+              </w:rPr>
+              <w:t>E</w:t>
+            </w:r>
+            <w:r>
+              <w:rPr>
+                <w:rFonts w:ascii="Times New Roman" w:eastAsia="楷体" w:hAnsi="Times New Roman" w:cs="Times New Roman"/>
+              </w:rPr>
+              <w:t>pisode reward</w:t>
+            </w:r>
+          </w:p>
+        </w:tc>
+        <w:tc>
+          <w:tcPr>
+            <w:tcW w:w="4148" w:type="dxa"/>
+          </w:tcPr>
+          <w:p>
+            <w:pPr>
+              <w:pStyle w:val="a7"/>
+              <w:ind w:firstLineChars="0" w:firstLine="0"/>
+              <w:rPr>
+                <w:rFonts w:ascii="Times New Roman" w:eastAsia="楷体" w:hAnsi="Times New Roman" w:cs="Times New Roman"/>
+              </w:rPr>
+            </w:pPr>
+            <w:r>
+              <w:rPr>
+                <w:rFonts w:ascii="Times New Roman" w:eastAsia="楷体" w:hAnsi="Times New Roman" w:cs="Times New Roman" w:hint="eastAsia"/>
+              </w:rPr>
+              <w:t>1</w:t>
+            </w:r>
+            <w:r>
+              <w:rPr>
+                <w:rFonts w:ascii="Times New Roman" w:eastAsia="楷体" w:hAnsi="Times New Roman" w:cs="Times New Roman"/>
+              </w:rPr>
+              <w:t>79.8511</w:t>
+            </w:r>
+          </w:p>
+        </w:tc>
+      </w:tr>
+      <w:tr>
+        <w:tc>
+          <w:tcPr>
+            <w:tcW w:w="4148" w:type="dxa"/>
+          </w:tcPr>
+          <w:p>
+            <w:pPr>
+              <w:pStyle w:val="a7"/>
+              <w:ind w:firstLineChars="0" w:firstLine="0"/>
+              <w:rPr>
+                <w:rFonts w:ascii="Times New Roman" w:eastAsia="楷体" w:hAnsi="Times New Roman" w:cs="Times New Roman"/>
+              </w:rPr>
+            </w:pPr>
+            <w:r>
+              <w:rPr>
+                <w:rFonts w:ascii="Times New Roman" w:eastAsia="楷体" w:hAnsi="Times New Roman" w:cs="Times New Roman" w:hint="eastAsia"/>
+              </w:rPr>
+              <w:t>E</w:t>
+            </w:r>
+            <w:r>
+              <w:rPr>
+                <w:rFonts w:ascii="Times New Roman" w:eastAsia="楷体" w:hAnsi="Times New Roman" w:cs="Times New Roman"/>
+              </w:rPr>
+              <w:t>pisode steps</w:t>
+            </w:r>
+          </w:p>
+        </w:tc>
+        <w:tc>
+          <w:tcPr>
+            <w:tcW w:w="4148" w:type="dxa"/>
+          </w:tcPr>
+          <w:p>
+            <w:pPr>
+              <w:pStyle w:val="a7"/>
+              <w:ind w:firstLineChars="0" w:firstLine="0"/>
+              <w:rPr>
+                <w:rFonts w:ascii="Times New Roman" w:eastAsia="楷体" w:hAnsi="Times New Roman" w:cs="Times New Roman"/>
+              </w:rPr>
+            </w:pPr>
+            <w:r>
+              <w:rPr>
+                <w:rFonts w:ascii="Times New Roman" w:eastAsia="楷体" w:hAnsi="Times New Roman" w:cs="Times New Roman" w:hint="eastAsia"/>
+              </w:rPr>
+              <w:t>4</w:t>
+            </w:r>
+            <w:r>
+              <w:rPr>
+                <w:rFonts w:ascii="Times New Roman" w:eastAsia="楷体" w:hAnsi="Times New Roman" w:cs="Times New Roman"/>
+              </w:rPr>
+              <w:t>00</w:t>
+            </w:r>
+          </w:p>
+        </w:tc>
+      </w:tr>
+      <w:tr>
+        <w:tc>
+          <w:tcPr>
+            <w:tcW w:w="4148" w:type="dxa"/>
+          </w:tcPr>
+          <w:p>
+            <w:pPr>
+              <w:pStyle w:val="a7"/>
+              <w:ind w:firstLineChars="0" w:firstLine="0"/>
+              <w:rPr>
+                <w:rFonts w:ascii="Times New Roman" w:eastAsia="楷体" w:hAnsi="Times New Roman" w:cs="Times New Roman"/>
+              </w:rPr>
+            </w:pPr>
+            <w:r>
+              <w:rPr>
+                <w:rFonts w:ascii="Times New Roman" w:eastAsia="楷体" w:hAnsi="Times New Roman" w:cs="Times New Roman" w:hint="eastAsia"/>
+              </w:rPr>
+              <w:t>T</w:t>
+            </w:r>
+            <w:r>
+              <w:rPr>
+                <w:rFonts w:ascii="Times New Roman" w:eastAsia="楷体" w:hAnsi="Times New Roman" w:cs="Times New Roman"/>
+              </w:rPr>
+              <w:t>otal agent steps</w:t>
+            </w:r>
+          </w:p>
+        </w:tc>
+        <w:tc>
+          <w:tcPr>
+            <w:tcW w:w="4148" w:type="dxa"/>
+          </w:tcPr>
+          <w:p>
+            <w:pPr>
+              <w:pStyle w:val="a7"/>
+              <w:ind w:firstLineChars="0" w:firstLine="0"/>
+              <w:rPr>
+                <w:rFonts w:ascii="Times New Roman" w:eastAsia="楷体" w:hAnsi="Times New Roman" w:cs="Times New Roman"/>
+              </w:rPr>
+            </w:pPr>
+            <w:r>
+              <w:rPr>
+                <w:rFonts w:ascii="Times New Roman" w:eastAsia="楷体" w:hAnsi="Times New Roman" w:cs="Times New Roman" w:hint="eastAsia"/>
+              </w:rPr>
+              <w:t>1</w:t>
+            </w:r>
+            <w:r>
+              <w:rPr>
+                <w:rFonts w:ascii="Times New Roman" w:eastAsia="楷体" w:hAnsi="Times New Roman" w:cs="Times New Roman"/>
+              </w:rPr>
+              <w:t>29539</w:t>
+            </w:r>
+          </w:p>
+        </w:tc>
+      </w:tr>
+      <w:tr>
+        <w:tc>
+          <w:tcPr>
+            <w:tcW w:w="4148" w:type="dxa"/>
+          </w:tcPr>
+          <w:p>
+            <w:pPr>
+              <w:pStyle w:val="a7"/>
+              <w:ind w:firstLineChars="0" w:firstLine="0"/>
+              <w:rPr>
+                <w:rFonts w:ascii="Times New Roman" w:eastAsia="楷体" w:hAnsi="Times New Roman" w:cs="Times New Roman"/>
+              </w:rPr>
+            </w:pPr>
+            <w:r>
+              <w:rPr>
+                <w:rFonts w:ascii="Times New Roman" w:eastAsia="楷体" w:hAnsi="Times New Roman" w:cs="Times New Roman" w:hint="eastAsia"/>
+              </w:rPr>
+              <w:t>A</w:t>
+            </w:r>
+            <w:r>
+              <w:rPr>
+                <w:rFonts w:ascii="Times New Roman" w:eastAsia="楷体" w:hAnsi="Times New Roman" w:cs="Times New Roman"/>
+              </w:rPr>
+              <w:t>verage reward</w:t>
+            </w:r>
+          </w:p>
+        </w:tc>
+        <w:tc>
+          <w:tcPr>
+            <w:tcW w:w="4148" w:type="dxa"/>
+          </w:tcPr>
+          <w:p>
+            <w:pPr>
+              <w:pStyle w:val="a7"/>
+              <w:ind w:firstLineChars="0" w:firstLine="0"/>
+              <w:rPr>
+                <w:rFonts w:ascii="Times New Roman" w:eastAsia="楷体" w:hAnsi="Times New Roman" w:cs="Times New Roman"/>
+              </w:rPr>
+            </w:pPr>
+            <w:r>
+              <w:rPr>
+                <w:rFonts w:ascii="Times New Roman" w:eastAsia="楷体" w:hAnsi="Times New Roman" w:cs="Times New Roman" w:hint="eastAsia"/>
+              </w:rPr>
+              <w:t>7</w:t>
+            </w:r>
+            <w:r>
+              <w:rPr>
+                <w:rFonts w:ascii="Times New Roman" w:eastAsia="楷体" w:hAnsi="Times New Roman" w:cs="Times New Roman"/>
+              </w:rPr>
+              <w:t>6.7949</w:t>
+            </w:r>
+          </w:p>
+        </w:tc>
+      </w:tr>
+      <w:tr>
+        <w:tc>
+          <w:tcPr>
+            <w:tcW w:w="4148" w:type="dxa"/>
+          </w:tcPr>
+          <w:p>
+            <w:pPr>
+              <w:pStyle w:val="a7"/>
+              <w:ind w:firstLineChars="0" w:firstLine="0"/>
+              <w:rPr>
+                <w:rFonts w:ascii="Times New Roman" w:eastAsia="楷体" w:hAnsi="Times New Roman" w:cs="Times New Roman" w:hint="eastAsia"/>
+              </w:rPr>
+            </w:pPr>
+            <w:r>
+              <w:rPr>
+                <w:rFonts w:ascii="Times New Roman" w:eastAsia="楷体" w:hAnsi="Times New Roman" w:cs="Times New Roman" w:hint="eastAsia"/>
+              </w:rPr>
+              <w:t>A</w:t>
+            </w:r>
+            <w:r>
+              <w:rPr>
+                <w:rFonts w:ascii="Times New Roman" w:eastAsia="楷体" w:hAnsi="Times New Roman" w:cs="Times New Roman"/>
+              </w:rPr>
+              <w:t>verage steps</w:t>
+            </w:r>
+          </w:p>
+        </w:tc>
+        <w:tc>
+          <w:tcPr>
+            <w:tcW w:w="4148" w:type="dxa"/>
+          </w:tcPr>
+          <w:p>
+            <w:pPr>
+              <w:pStyle w:val="a7"/>
+              <w:ind w:firstLineChars="0" w:firstLine="0"/>
+              <w:rPr>
+                <w:rFonts w:ascii="Times New Roman" w:eastAsia="楷体" w:hAnsi="Times New Roman" w:cs="Times New Roman"/>
+              </w:rPr>
+            </w:pPr>
+            <w:r>
+              <w:rPr>
+                <w:rFonts w:ascii="Times New Roman" w:eastAsia="楷体" w:hAnsi="Times New Roman" w:cs="Times New Roman" w:hint="eastAsia"/>
+              </w:rPr>
+              <w:t>1</w:t>
+            </w:r>
+            <w:r>
+              <w:rPr>
+                <w:rFonts w:ascii="Times New Roman" w:eastAsia="楷体" w:hAnsi="Times New Roman" w:cs="Times New Roman"/>
+              </w:rPr>
+              <w:t>91.612</w:t>
+            </w:r>
+          </w:p>
+        </w:tc>
+      </w:tr>
+      <w:tr>
+        <w:tc>
+          <w:tcPr>
+            <w:tcW w:w="4148" w:type="dxa"/>
+          </w:tcPr>
+          <w:p>
+            <w:pPr>
+              <w:pStyle w:val="a7"/>
+              <w:ind w:firstLineChars="0" w:firstLine="0"/>
+              <w:rPr>
+                <w:rFonts w:ascii="Times New Roman" w:eastAsia="楷体" w:hAnsi="Times New Roman" w:cs="Times New Roman" w:hint="eastAsia"/>
+              </w:rPr>
+            </w:pPr>
+            <w:r>
+              <w:rPr>
+                <w:rFonts w:ascii="Times New Roman" w:eastAsia="楷体" w:hAnsi="Times New Roman" w:cs="Times New Roman" w:hint="eastAsia"/>
+              </w:rPr>
+              <w:t>E</w:t>
+            </w:r>
+            <w:r>
+              <w:rPr>
+                <w:rFonts w:ascii="Times New Roman" w:eastAsia="楷体" w:hAnsi="Times New Roman" w:cs="Times New Roman"/>
+              </w:rPr>
+              <w:t>pisode Q0</w:t>
+            </w:r>
+          </w:p>
+        </w:tc>
+        <w:tc>
+          <w:tcPr>
+            <w:tcW w:w="4148" w:type="dxa"/>
+          </w:tcPr>
+          <w:p>
+            <w:pPr>
+              <w:pStyle w:val="a7"/>
+              <w:ind w:firstLineChars="0" w:firstLine="0"/>
+              <w:rPr>
+                <w:rFonts w:ascii="Times New Roman" w:eastAsia="楷体" w:hAnsi="Times New Roman" w:cs="Times New Roman"/>
+              </w:rPr>
+            </w:pPr>
+            <w:r>
+              <w:rPr>
+                <w:rFonts w:ascii="Times New Roman" w:eastAsia="楷体" w:hAnsi="Times New Roman" w:cs="Times New Roman" w:hint="eastAsia"/>
+              </w:rPr>
+              <w:t>1</w:t>
+            </w:r>
+            <w:r>
+              <w:rPr>
+                <w:rFonts w:ascii="Times New Roman" w:eastAsia="楷体" w:hAnsi="Times New Roman" w:cs="Times New Roman"/>
+              </w:rPr>
+              <w:t>6.0536</w:t>
+            </w:r>
+          </w:p>
+        </w:tc>
+      </w:tr>
+      <w:tr>
+        <w:tc>
+          <w:tcPr>
+            <w:tcW w:w="4148" w:type="dxa"/>
+          </w:tcPr>
+          <w:p>
+            <w:pPr>
+              <w:pStyle w:val="a7"/>
+              <w:ind w:firstLineChars="0" w:firstLine="0"/>
+              <w:rPr>
+                <w:rFonts w:ascii="Times New Roman" w:eastAsia="楷体" w:hAnsi="Times New Roman" w:cs="Times New Roman" w:hint="eastAsia"/>
+              </w:rPr>
+            </w:pPr>
+            <w:r>
+              <w:rPr>
+                <w:rFonts w:ascii="Times New Roman" w:eastAsia="楷体" w:hAnsi="Times New Roman" w:cs="Times New Roman" w:hint="eastAsia"/>
+              </w:rPr>
+              <w:t>A</w:t>
+            </w:r>
+            <w:r>
+              <w:rPr>
+                <w:rFonts w:ascii="Times New Roman" w:eastAsia="楷体" w:hAnsi="Times New Roman" w:cs="Times New Roman"/>
+              </w:rPr>
+              <w:t>veraging window length</w:t>
+            </w:r>
+          </w:p>
+        </w:tc>
+        <w:tc>
+          <w:tcPr>
+            <w:tcW w:w="4148" w:type="dxa"/>
+          </w:tcPr>
+          <w:p>
+            <w:pPr>
+              <w:pStyle w:val="a7"/>
+              <w:ind w:firstLineChars="0" w:firstLine="0"/>
+              <w:rPr>
+                <w:rFonts w:ascii="Times New Roman" w:eastAsia="楷体" w:hAnsi="Times New Roman" w:cs="Times New Roman"/>
+              </w:rPr>
+            </w:pPr>
+            <w:r>
+              <w:rPr>
+                <w:rFonts w:ascii="Times New Roman" w:eastAsia="楷体" w:hAnsi="Times New Roman" w:cs="Times New Roman" w:hint="eastAsia"/>
+              </w:rPr>
+              <w:t>2</w:t>
+            </w:r>
+            <w:r>
+              <w:rPr>
+                <w:rFonts w:ascii="Times New Roman" w:eastAsia="楷体" w:hAnsi="Times New Roman" w:cs="Times New Roman"/>
+              </w:rPr>
+              <w:t>50</w:t>
+            </w:r>
+          </w:p>
+        </w:tc>
+      </w:tr>
+      <w:tr>
+        <w:tc>
+          <w:tcPr>
+            <w:tcW w:w="4148" w:type="dxa"/>
+          </w:tcPr>
+          <w:p>
+            <w:pPr>
+              <w:pStyle w:val="a7"/>
+              <w:ind w:firstLineChars="0" w:firstLine="0"/>
+              <w:rPr>
+                <w:rFonts w:ascii="Times New Roman" w:eastAsia="楷体" w:hAnsi="Times New Roman" w:cs="Times New Roman" w:hint="eastAsia"/>
+              </w:rPr>
+            </w:pPr>
+            <w:r>
+              <w:rPr>
+                <w:rFonts w:ascii="Times New Roman" w:eastAsia="楷体" w:hAnsi="Times New Roman" w:cs="Times New Roman" w:hint="eastAsia"/>
+              </w:rPr>
+              <w:t>T</w:t>
+            </w:r>
+            <w:r>
+              <w:rPr>
+                <w:rFonts w:ascii="Times New Roman" w:eastAsia="楷体" w:hAnsi="Times New Roman" w:cs="Times New Roman"/>
+              </w:rPr>
+              <w:t>raining stopped by</w:t>
+            </w:r>
+          </w:p>
+        </w:tc>
+        <w:tc>
+          <w:tcPr>
+            <w:tcW w:w="4148" w:type="dxa"/>
+          </w:tcPr>
+          <w:p>
+            <w:pPr>
+              <w:pStyle w:val="a7"/>
+              <w:ind w:firstLineChars="0" w:firstLine="0"/>
+              <w:rPr>
+                <w:rFonts w:ascii="Times New Roman" w:eastAsia="楷体" w:hAnsi="Times New Roman" w:cs="Times New Roman"/>
+              </w:rPr>
+            </w:pPr>
+            <w:r>
+              <w:rPr>
+                <w:rFonts w:ascii="Times New Roman" w:eastAsia="楷体" w:hAnsi="Times New Roman" w:cs="Times New Roman" w:hint="eastAsia"/>
+              </w:rPr>
+              <w:t>E</w:t>
+            </w:r>
+            <w:r>
+              <w:rPr>
+                <w:rFonts w:ascii="Times New Roman" w:eastAsia="楷体" w:hAnsi="Times New Roman" w:cs="Times New Roman"/>
+              </w:rPr>
+              <w:t>pisodeCount</w:t>
+            </w:r>
+          </w:p>
+        </w:tc>
+      </w:tr>
+      <w:tr>
+        <w:tc>
+          <w:tcPr>
+            <w:tcW w:w="4148" w:type="dxa"/>
+          </w:tcPr>
+          <w:p>
+            <w:pPr>
+              <w:pStyle w:val="a7"/>
+              <w:ind w:firstLineChars="0" w:firstLine="0"/>
+              <w:rPr>
+                <w:rFonts w:ascii="Times New Roman" w:eastAsia="楷体" w:hAnsi="Times New Roman" w:cs="Times New Roman" w:hint="eastAsia"/>
+              </w:rPr>
+            </w:pPr>
+            <w:r>
+              <w:rPr>
+                <w:rFonts w:ascii="Times New Roman" w:eastAsia="楷体" w:hAnsi="Times New Roman" w:cs="Times New Roman" w:hint="eastAsia"/>
+              </w:rPr>
+              <w:t>T</w:t>
+            </w:r>
+            <w:r>
+              <w:rPr>
+                <w:rFonts w:ascii="Times New Roman" w:eastAsia="楷体" w:hAnsi="Times New Roman" w:cs="Times New Roman"/>
+              </w:rPr>
+              <w:t>raining stopped at</w:t>
+            </w:r>
+          </w:p>
+        </w:tc>
+        <w:tc>
+          <w:tcPr>
+            <w:tcW w:w="4148" w:type="dxa"/>
+          </w:tcPr>
+          <w:p>
+            <w:pPr>
+              <w:pStyle w:val="a7"/>
+              <w:ind w:firstLineChars="0" w:firstLine="0"/>
+              <w:rPr>
+                <w:rFonts w:ascii="Times New Roman" w:eastAsia="楷体" w:hAnsi="Times New Roman" w:cs="Times New Roman"/>
+              </w:rPr>
+            </w:pPr>
+            <w:r>
+              <w:rPr>
+                <w:rFonts w:ascii="Times New Roman" w:eastAsia="楷体" w:hAnsi="Times New Roman" w:cs="Times New Roman" w:hint="eastAsia"/>
+              </w:rPr>
+              <w:t>2</w:t>
+            </w:r>
+            <w:r>
+              <w:rPr>
+                <w:rFonts w:ascii="Times New Roman" w:eastAsia="楷体" w:hAnsi="Times New Roman" w:cs="Times New Roman"/>
+              </w:rPr>
+              <w:t>000</w:t>
+            </w:r>
+          </w:p>
+        </w:tc>
+      </w:tr>
+    </w:tbl>
+    <w:p>
+      <w:pPr>
+        <w:pStyle w:val="a7"/>
+        <w:rPr>
+          <w:rFonts w:ascii="楷体" w:eastAsia="楷体" w:hAnsi="楷体" w:cs="Times New Roman"/>
+        </w:rPr>
+      </w:pPr>
+    </w:p>
+    <w:p>
+      <w:pPr>
+        <w:pStyle w:val="a7"/>
+        <w:rPr>
+          <w:rFonts w:ascii="楷体" w:eastAsia="楷体" w:hAnsi="楷体" w:cs="Times New Roman"/>
+        </w:rPr>
+      </w:pPr>
+    </w:p>
+    <w:p>
+      <w:pPr>
+        <w:pStyle w:val="a7"/>
         <w:rPr>
           <w:rFonts w:ascii="楷体" w:eastAsia="楷体" w:hAnsi="楷体" w:cs="Times New Roman" w:hint="eastAsia"/>
         </w:rPr>
@@ -289,7 +942,7 @@
       <w:pPr>
         <w:pStyle w:val="a7"/>
         <w:rPr>
-          <w:rFonts w:ascii="楷体" w:eastAsia="楷体" w:hAnsi="楷体" w:cs="Times New Roman" w:hint="eastAsia"/>
+          <w:rFonts w:ascii="楷体" w:eastAsia="楷体" w:hAnsi="楷体" w:cs="Times New Roman"/>
         </w:rPr>
       </w:pPr>
     </w:p>
@@ -313,7 +966,7 @@
       <w:pPr>
         <w:spacing w:line="360" w:lineRule="auto"/>
         <w:rPr>
-          <w:rFonts w:ascii="楷体" w:eastAsia="楷体" w:hAnsi="楷体" w:cs="Times New Roman" w:hint="eastAsia"/>
+          <w:rFonts w:ascii="楷体" w:eastAsia="楷体" w:hAnsi="楷体" w:cs="Times New Roman"/>
         </w:rPr>
       </w:pPr>
     </w:p>
@@ -376,7 +1029,7 @@
         <w:spacing w:line="360" w:lineRule="auto"/>
         <w:jc w:val="left"/>
         <w:rPr>
-          <w:rFonts w:ascii="Times New Roman" w:eastAsia="楷体" w:hAnsi="Times New Roman" w:cs="Times New Roman" w:hint="eastAsia"/>
+          <w:rFonts w:ascii="Times New Roman" w:eastAsia="楷体" w:hAnsi="Times New Roman" w:cs="Times New Roman"/>
         </w:rPr>
       </w:pPr>
     </w:p>
@@ -393,7 +1046,7 @@
 </file>
 
 <file path=word/endnotes.xml><?xml version="1.0" encoding="utf-8"?>
-<w:endnotes xmlns:wpc="http://schemas.microsoft.com/office/word/2010/wordprocessingCanvas" xmlns:cx="http://schemas.microsoft.com/office/drawing/2014/chartex" xmlns:cx1="http://schemas.microsoft.com/office/drawing/2015/9/8/chartex" xmlns:cx2="http://schemas.microsoft.com/office/drawing/2015/10/21/chartex" xmlns:cx3="http://schemas.microsoft.com/office/drawing/2016/5/9/chartex" xmlns:cx4="http://schemas.microsoft.com/office/drawing/2016/5/10/chartex" xmlns:cx5="http://schemas.microsoft.com/office/drawing/2016/5/11/chartex" xmlns:cx6="http://schemas.microsoft.com/office/drawing/2016/5/12/chartex" xmlns:cx7="http://schemas.microsoft.com/office/drawing/2016/5/13/chartex" xmlns:cx8="http://schemas.microsoft.com/office/drawing/2016/5/14/chartex" xmlns:mc="http://schemas.openxmlformats.org/markup-compatibility/2006" xmlns:aink="http://schemas.microsoft.com/office/drawing/2016/ink" xmlns:am3d="http://schemas.microsoft.com/office/drawing/2017/model3d" xmlns:o="urn:schemas-microsoft-com:office:office" xmlns:r="http://schemas.openxmlformats.org/officeDocument/2006/relationships" xmlns:m="http://schemas.openxmlformats.org/officeDocument/2006/math" xmlns:v="urn:schemas-microsoft-com:vml" xmlns:wp14="http://schemas.microsoft.com/office/word/2010/wordprocessingDrawing" xmlns:wp="http://schemas.openxmlformats.org/drawingml/2006/wordprocessingDrawing" xmlns:w10="urn:schemas-microsoft-com:office:word" xmlns:w="http://schemas.openxmlformats.org/wordprocessingml/2006/main" xmlns:w14="http://schemas.microsoft.com/office/word/2010/wordml" xmlns:w15="http://schemas.microsoft.com/office/word/2012/wordml" xmlns:w16cex="http://schemas.microsoft.com/office/word/2018/wordml/cex" xmlns:w16cid="http://schemas.microsoft.com/office/word/2016/wordml/cid" xmlns:w16="http://schemas.microsoft.com/office/word/2018/wordml" xmlns:w16sdtdh="http://schemas.microsoft.com/office/word/2020/wordml/sdtdatahash" xmlns:w16se="http://schemas.microsoft.com/office/word/2015/wordml/symex" xmlns:wpg="http://schemas.microsoft.com/office/word/2010/wordprocessingGroup" xmlns:wpi="http://schemas.microsoft.com/office/word/2010/wordprocessingInk" xmlns:wne="http://schemas.microsoft.com/office/word/2006/wordml" xmlns:wps="http://schemas.microsoft.com/office/word/2010/wordprocessingShape" mc:Ignorable="w14 w15 w16se w16cid w16 w16cex w16sdtdh wp14">
+<w:endnotes xmlns:wpc="http://schemas.microsoft.com/office/word/2010/wordprocessingCanvas" xmlns:cx="http://schemas.microsoft.com/office/drawing/2014/chartex" xmlns:cx1="http://schemas.microsoft.com/office/drawing/2015/9/8/chartex" xmlns:cx2="http://schemas.microsoft.com/office/drawing/2015/10/21/chartex" xmlns:cx3="http://schemas.microsoft.com/office/drawing/2016/5/9/chartex" xmlns:cx4="http://schemas.microsoft.com/office/drawing/2016/5/10/chartex" xmlns:cx5="http://schemas.microsoft.com/office/drawing/2016/5/11/chartex" xmlns:cx6="http://schemas.microsoft.com/office/drawing/2016/5/12/chartex" xmlns:cx7="http://schemas.microsoft.com/office/drawing/2016/5/13/chartex" xmlns:cx8="http://schemas.microsoft.com/office/drawing/2016/5/14/chartex" xmlns:mc="http://schemas.openxmlformats.org/markup-compatibility/2006" xmlns:aink="http://schemas.microsoft.com/office/drawing/2016/ink" xmlns:am3d="http://schemas.microsoft.com/office/drawing/2017/model3d" xmlns:o="urn:schemas-microsoft-com:office:office" xmlns:oel="http://schemas.microsoft.com/office/2019/extlst" xmlns:r="http://schemas.openxmlformats.org/officeDocument/2006/relationships" xmlns:m="http://schemas.openxmlformats.org/officeDocument/2006/math" xmlns:v="urn:schemas-microsoft-com:vml" xmlns:wp14="http://schemas.microsoft.com/office/word/2010/wordprocessingDrawing" xmlns:wp="http://schemas.openxmlformats.org/drawingml/2006/wordprocessingDrawing" xmlns:w10="urn:schemas-microsoft-com:office:word" xmlns:w="http://schemas.openxmlformats.org/wordprocessingml/2006/main" xmlns:w14="http://schemas.microsoft.com/office/word/2010/wordml" xmlns:w15="http://schemas.microsoft.com/office/word/2012/wordml" xmlns:w16cex="http://schemas.microsoft.com/office/word/2018/wordml/cex" xmlns:w16cid="http://schemas.microsoft.com/office/word/2016/wordml/cid" xmlns:w16="http://schemas.microsoft.com/office/word/2018/wordml" xmlns:w16sdtdh="http://schemas.microsoft.com/office/word/2020/wordml/sdtdatahash" xmlns:w16se="http://schemas.microsoft.com/office/word/2015/wordml/symex" xmlns:wpg="http://schemas.microsoft.com/office/word/2010/wordprocessingGroup" xmlns:wpi="http://schemas.microsoft.com/office/word/2010/wordprocessingInk" xmlns:wne="http://schemas.microsoft.com/office/word/2006/wordml" xmlns:wps="http://schemas.microsoft.com/office/word/2010/wordprocessingShape" mc:Ignorable="w14 w15 w16se w16cid w16 w16cex w16sdtdh wp14">
   <w:endnote w:type="separator" w:id="-1">
     <w:p>
       <w:r>
@@ -412,7 +1065,7 @@
 </file>
 
 <file path=word/footer1.xml><?xml version="1.0" encoding="utf-8"?>
-<w:ftr xmlns:wpc="http://schemas.microsoft.com/office/word/2010/wordprocessingCanvas" xmlns:cx="http://schemas.microsoft.com/office/drawing/2014/chartex" xmlns:cx1="http://schemas.microsoft.com/office/drawing/2015/9/8/chartex" xmlns:cx2="http://schemas.microsoft.com/office/drawing/2015/10/21/chartex" xmlns:cx3="http://schemas.microsoft.com/office/drawing/2016/5/9/chartex" xmlns:cx4="http://schemas.microsoft.com/office/drawing/2016/5/10/chartex" xmlns:cx5="http://schemas.microsoft.com/office/drawing/2016/5/11/chartex" xmlns:cx6="http://schemas.microsoft.com/office/drawing/2016/5/12/chartex" xmlns:cx7="http://schemas.microsoft.com/office/drawing/2016/5/13/chartex" xmlns:cx8="http://schemas.microsoft.com/office/drawing/2016/5/14/chartex" xmlns:mc="http://schemas.openxmlformats.org/markup-compatibility/2006" xmlns:aink="http://schemas.microsoft.com/office/drawing/2016/ink" xmlns:am3d="http://schemas.microsoft.com/office/drawing/2017/model3d" xmlns:o="urn:schemas-microsoft-com:office:office" xmlns:r="http://schemas.openxmlformats.org/officeDocument/2006/relationships" xmlns:m="http://schemas.openxmlformats.org/officeDocument/2006/math" xmlns:v="urn:schemas-microsoft-com:vml" xmlns:wp14="http://schemas.microsoft.com/office/word/2010/wordprocessingDrawing" xmlns:wp="http://schemas.openxmlformats.org/drawingml/2006/wordprocessingDrawing" xmlns:w10="urn:schemas-microsoft-com:office:word" xmlns:w="http://schemas.openxmlformats.org/wordprocessingml/2006/main" xmlns:w14="http://schemas.microsoft.com/office/word/2010/wordml" xmlns:w15="http://schemas.microsoft.com/office/word/2012/wordml" xmlns:w16cex="http://schemas.microsoft.com/office/word/2018/wordml/cex" xmlns:w16cid="http://schemas.microsoft.com/office/word/2016/wordml/cid" xmlns:w16="http://schemas.microsoft.com/office/word/2018/wordml" xmlns:w16sdtdh="http://schemas.microsoft.com/office/word/2020/wordml/sdtdatahash" xmlns:w16se="http://schemas.microsoft.com/office/word/2015/wordml/symex" xmlns:wpg="http://schemas.microsoft.com/office/word/2010/wordprocessingGroup" xmlns:wpi="http://schemas.microsoft.com/office/word/2010/wordprocessingInk" xmlns:wne="http://schemas.microsoft.com/office/word/2006/wordml" xmlns:wps="http://schemas.microsoft.com/office/word/2010/wordprocessingShape" mc:Ignorable="w14 w15 w16se w16cid w16 w16cex w16sdtdh wp14">
+<w:ftr xmlns:wpc="http://schemas.microsoft.com/office/word/2010/wordprocessingCanvas" xmlns:cx="http://schemas.microsoft.com/office/drawing/2014/chartex" xmlns:cx1="http://schemas.microsoft.com/office/drawing/2015/9/8/chartex" xmlns:cx2="http://schemas.microsoft.com/office/drawing/2015/10/21/chartex" xmlns:cx3="http://schemas.microsoft.com/office/drawing/2016/5/9/chartex" xmlns:cx4="http://schemas.microsoft.com/office/drawing/2016/5/10/chartex" xmlns:cx5="http://schemas.microsoft.com/office/drawing/2016/5/11/chartex" xmlns:cx6="http://schemas.microsoft.com/office/drawing/2016/5/12/chartex" xmlns:cx7="http://schemas.microsoft.com/office/drawing/2016/5/13/chartex" xmlns:cx8="http://schemas.microsoft.com/office/drawing/2016/5/14/chartex" xmlns:mc="http://schemas.openxmlformats.org/markup-compatibility/2006" xmlns:aink="http://schemas.microsoft.com/office/drawing/2016/ink" xmlns:am3d="http://schemas.microsoft.com/office/drawing/2017/model3d" xmlns:o="urn:schemas-microsoft-com:office:office" xmlns:oel="http://schemas.microsoft.com/office/2019/extlst" xmlns:r="http://schemas.openxmlformats.org/officeDocument/2006/relationships" xmlns:m="http://schemas.openxmlformats.org/officeDocument/2006/math" xmlns:v="urn:schemas-microsoft-com:vml" xmlns:wp14="http://schemas.microsoft.com/office/word/2010/wordprocessingDrawing" xmlns:wp="http://schemas.openxmlformats.org/drawingml/2006/wordprocessingDrawing" xmlns:w10="urn:schemas-microsoft-com:office:word" xmlns:w="http://schemas.openxmlformats.org/wordprocessingml/2006/main" xmlns:w14="http://schemas.microsoft.com/office/word/2010/wordml" xmlns:w15="http://schemas.microsoft.com/office/word/2012/wordml" xmlns:w16cex="http://schemas.microsoft.com/office/word/2018/wordml/cex" xmlns:w16cid="http://schemas.microsoft.com/office/word/2016/wordml/cid" xmlns:w16="http://schemas.microsoft.com/office/word/2018/wordml" xmlns:w16sdtdh="http://schemas.microsoft.com/office/word/2020/wordml/sdtdatahash" xmlns:w16se="http://schemas.microsoft.com/office/word/2015/wordml/symex" xmlns:wpg="http://schemas.microsoft.com/office/word/2010/wordprocessingGroup" xmlns:wpi="http://schemas.microsoft.com/office/word/2010/wordprocessingInk" xmlns:wne="http://schemas.microsoft.com/office/word/2006/wordml" xmlns:wps="http://schemas.microsoft.com/office/word/2010/wordprocessingShape" mc:Ignorable="w14 w15 w16se w16cid w16 w16cex w16sdtdh wp14">
   <w:sdt>
     <w:sdtPr>
       <w:id w:val="349535383"/>
@@ -497,14 +1150,7 @@
                 <w:rFonts w:ascii="Times New Roman" w:hAnsi="Times New Roman" w:cs="Times New Roman"/>
                 <w:lang w:val="zh-CN"/>
               </w:rPr>
-              <w:t xml:space="preserve"> </w:t>
-            </w:r>
-            <w:r>
-              <w:rPr>
-                <w:rFonts w:ascii="Times New Roman" w:hAnsi="Times New Roman" w:cs="Times New Roman"/>
-                <w:lang w:val="zh-CN"/>
-              </w:rPr>
-              <w:t xml:space="preserve">/ </w:t>
+              <w:t xml:space="preserve"> / </w:t>
             </w:r>
             <w:r>
               <w:rPr>
@@ -567,7 +1213,7 @@
 </file>
 
 <file path=word/footnotes.xml><?xml version="1.0" encoding="utf-8"?>
-<w:footnotes xmlns:wpc="http://schemas.microsoft.com/office/word/2010/wordprocessingCanvas" xmlns:cx="http://schemas.microsoft.com/office/drawing/2014/chartex" xmlns:cx1="http://schemas.microsoft.com/office/drawing/2015/9/8/chartex" xmlns:cx2="http://schemas.microsoft.com/office/drawing/2015/10/21/chartex" xmlns:cx3="http://schemas.microsoft.com/office/drawing/2016/5/9/chartex" xmlns:cx4="http://schemas.microsoft.com/office/drawing/2016/5/10/chartex" xmlns:cx5="http://schemas.microsoft.com/office/drawing/2016/5/11/chartex" xmlns:cx6="http://schemas.microsoft.com/office/drawing/2016/5/12/chartex" xmlns:cx7="http://schemas.microsoft.com/office/drawing/2016/5/13/chartex" xmlns:cx8="http://schemas.microsoft.com/office/drawing/2016/5/14/chartex" xmlns:mc="http://schemas.openxmlformats.org/markup-compatibility/2006" xmlns:aink="http://schemas.microsoft.com/office/drawing/2016/ink" xmlns:am3d="http://schemas.microsoft.com/office/drawing/2017/model3d" xmlns:o="urn:schemas-microsoft-com:office:office" xmlns:r="http://schemas.openxmlformats.org/officeDocument/2006/relationships" xmlns:m="http://schemas.openxmlformats.org/officeDocument/2006/math" xmlns:v="urn:schemas-microsoft-com:vml" xmlns:wp14="http://schemas.microsoft.com/office/word/2010/wordprocessingDrawing" xmlns:wp="http://schemas.openxmlformats.org/drawingml/2006/wordprocessingDrawing" xmlns:w10="urn:schemas-microsoft-com:office:word" xmlns:w="http://schemas.openxmlformats.org/wordprocessingml/2006/main" xmlns:w14="http://schemas.microsoft.com/office/word/2010/wordml" xmlns:w15="http://schemas.microsoft.com/office/word/2012/wordml" xmlns:w16cex="http://schemas.microsoft.com/office/word/2018/wordml/cex" xmlns:w16cid="http://schemas.microsoft.com/office/word/2016/wordml/cid" xmlns:w16="http://schemas.microsoft.com/office/word/2018/wordml" xmlns:w16sdtdh="http://schemas.microsoft.com/office/word/2020/wordml/sdtdatahash" xmlns:w16se="http://schemas.microsoft.com/office/word/2015/wordml/symex" xmlns:wpg="http://schemas.microsoft.com/office/word/2010/wordprocessingGroup" xmlns:wpi="http://schemas.microsoft.com/office/word/2010/wordprocessingInk" xmlns:wne="http://schemas.microsoft.com/office/word/2006/wordml" xmlns:wps="http://schemas.microsoft.com/office/word/2010/wordprocessingShape" mc:Ignorable="w14 w15 w16se w16cid w16 w16cex w16sdtdh wp14">
+<w:footnotes xmlns:wpc="http://schemas.microsoft.com/office/word/2010/wordprocessingCanvas" xmlns:cx="http://schemas.microsoft.com/office/drawing/2014/chartex" xmlns:cx1="http://schemas.microsoft.com/office/drawing/2015/9/8/chartex" xmlns:cx2="http://schemas.microsoft.com/office/drawing/2015/10/21/chartex" xmlns:cx3="http://schemas.microsoft.com/office/drawing/2016/5/9/chartex" xmlns:cx4="http://schemas.microsoft.com/office/drawing/2016/5/10/chartex" xmlns:cx5="http://schemas.microsoft.com/office/drawing/2016/5/11/chartex" xmlns:cx6="http://schemas.microsoft.com/office/drawing/2016/5/12/chartex" xmlns:cx7="http://schemas.microsoft.com/office/drawing/2016/5/13/chartex" xmlns:cx8="http://schemas.microsoft.com/office/drawing/2016/5/14/chartex" xmlns:mc="http://schemas.openxmlformats.org/markup-compatibility/2006" xmlns:aink="http://schemas.microsoft.com/office/drawing/2016/ink" xmlns:am3d="http://schemas.microsoft.com/office/drawing/2017/model3d" xmlns:o="urn:schemas-microsoft-com:office:office" xmlns:oel="http://schemas.microsoft.com/office/2019/extlst" xmlns:r="http://schemas.openxmlformats.org/officeDocument/2006/relationships" xmlns:m="http://schemas.openxmlformats.org/officeDocument/2006/math" xmlns:v="urn:schemas-microsoft-com:vml" xmlns:wp14="http://schemas.microsoft.com/office/word/2010/wordprocessingDrawing" xmlns:wp="http://schemas.openxmlformats.org/drawingml/2006/wordprocessingDrawing" xmlns:w10="urn:schemas-microsoft-com:office:word" xmlns:w="http://schemas.openxmlformats.org/wordprocessingml/2006/main" xmlns:w14="http://schemas.microsoft.com/office/word/2010/wordml" xmlns:w15="http://schemas.microsoft.com/office/word/2012/wordml" xmlns:w16cex="http://schemas.microsoft.com/office/word/2018/wordml/cex" xmlns:w16cid="http://schemas.microsoft.com/office/word/2016/wordml/cid" xmlns:w16="http://schemas.microsoft.com/office/word/2018/wordml" xmlns:w16sdtdh="http://schemas.microsoft.com/office/word/2020/wordml/sdtdatahash" xmlns:w16se="http://schemas.microsoft.com/office/word/2015/wordml/symex" xmlns:wpg="http://schemas.microsoft.com/office/word/2010/wordprocessingGroup" xmlns:wpi="http://schemas.microsoft.com/office/word/2010/wordprocessingInk" xmlns:wne="http://schemas.microsoft.com/office/word/2006/wordml" xmlns:wps="http://schemas.microsoft.com/office/word/2010/wordprocessingShape" mc:Ignorable="w14 w15 w16se w16cid w16 w16cex w16sdtdh wp14">
   <w:footnote w:type="separator" w:id="-1">
     <w:p>
       <w:r>
@@ -586,7 +1232,7 @@
 </file>
 
 <file path=word/header1.xml><?xml version="1.0" encoding="utf-8"?>
-<w:hdr xmlns:wpc="http://schemas.microsoft.com/office/word/2010/wordprocessingCanvas" xmlns:cx="http://schemas.microsoft.com/office/drawing/2014/chartex" xmlns:cx1="http://schemas.microsoft.com/office/drawing/2015/9/8/chartex" xmlns:cx2="http://schemas.microsoft.com/office/drawing/2015/10/21/chartex" xmlns:cx3="http://schemas.microsoft.com/office/drawing/2016/5/9/chartex" xmlns:cx4="http://schemas.microsoft.com/office/drawing/2016/5/10/chartex" xmlns:cx5="http://schemas.microsoft.com/office/drawing/2016/5/11/chartex" xmlns:cx6="http://schemas.microsoft.com/office/drawing/2016/5/12/chartex" xmlns:cx7="http://schemas.microsoft.com/office/drawing/2016/5/13/chartex" xmlns:cx8="http://schemas.microsoft.com/office/drawing/2016/5/14/chartex" xmlns:mc="http://schemas.openxmlformats.org/markup-compatibility/2006" xmlns:aink="http://schemas.microsoft.com/office/drawing/2016/ink" xmlns:am3d="http://schemas.microsoft.com/office/drawing/2017/model3d" xmlns:o="urn:schemas-microsoft-com:office:office" xmlns:r="http://schemas.openxmlformats.org/officeDocument/2006/relationships" xmlns:m="http://schemas.openxmlformats.org/officeDocument/2006/math" xmlns:v="urn:schemas-microsoft-com:vml" xmlns:wp14="http://schemas.microsoft.com/office/word/2010/wordprocessingDrawing" xmlns:wp="http://schemas.openxmlformats.org/drawingml/2006/wordprocessingDrawing" xmlns:w10="urn:schemas-microsoft-com:office:word" xmlns:w="http://schemas.openxmlformats.org/wordprocessingml/2006/main" xmlns:w14="http://schemas.microsoft.com/office/word/2010/wordml" xmlns:w15="http://schemas.microsoft.com/office/word/2012/wordml" xmlns:w16cex="http://schemas.microsoft.com/office/word/2018/wordml/cex" xmlns:w16cid="http://schemas.microsoft.com/office/word/2016/wordml/cid" xmlns:w16="http://schemas.microsoft.com/office/word/2018/wordml" xmlns:w16sdtdh="http://schemas.microsoft.com/office/word/2020/wordml/sdtdatahash" xmlns:w16se="http://schemas.microsoft.com/office/word/2015/wordml/symex" xmlns:wpg="http://schemas.microsoft.com/office/word/2010/wordprocessingGroup" xmlns:wpi="http://schemas.microsoft.com/office/word/2010/wordprocessingInk" xmlns:wne="http://schemas.microsoft.com/office/word/2006/wordml" xmlns:wps="http://schemas.microsoft.com/office/word/2010/wordprocessingShape" mc:Ignorable="w14 w15 w16se w16cid w16 w16cex w16sdtdh wp14">
+<w:hdr xmlns:wpc="http://schemas.microsoft.com/office/word/2010/wordprocessingCanvas" xmlns:cx="http://schemas.microsoft.com/office/drawing/2014/chartex" xmlns:cx1="http://schemas.microsoft.com/office/drawing/2015/9/8/chartex" xmlns:cx2="http://schemas.microsoft.com/office/drawing/2015/10/21/chartex" xmlns:cx3="http://schemas.microsoft.com/office/drawing/2016/5/9/chartex" xmlns:cx4="http://schemas.microsoft.com/office/drawing/2016/5/10/chartex" xmlns:cx5="http://schemas.microsoft.com/office/drawing/2016/5/11/chartex" xmlns:cx6="http://schemas.microsoft.com/office/drawing/2016/5/12/chartex" xmlns:cx7="http://schemas.microsoft.com/office/drawing/2016/5/13/chartex" xmlns:cx8="http://schemas.microsoft.com/office/drawing/2016/5/14/chartex" xmlns:mc="http://schemas.openxmlformats.org/markup-compatibility/2006" xmlns:aink="http://schemas.microsoft.com/office/drawing/2016/ink" xmlns:am3d="http://schemas.microsoft.com/office/drawing/2017/model3d" xmlns:o="urn:schemas-microsoft-com:office:office" xmlns:oel="http://schemas.microsoft.com/office/2019/extlst" xmlns:r="http://schemas.openxmlformats.org/officeDocument/2006/relationships" xmlns:m="http://schemas.openxmlformats.org/officeDocument/2006/math" xmlns:v="urn:schemas-microsoft-com:vml" xmlns:wp14="http://schemas.microsoft.com/office/word/2010/wordprocessingDrawing" xmlns:wp="http://schemas.openxmlformats.org/drawingml/2006/wordprocessingDrawing" xmlns:w10="urn:schemas-microsoft-com:office:word" xmlns:w="http://schemas.openxmlformats.org/wordprocessingml/2006/main" xmlns:w14="http://schemas.microsoft.com/office/word/2010/wordml" xmlns:w15="http://schemas.microsoft.com/office/word/2012/wordml" xmlns:w16cex="http://schemas.microsoft.com/office/word/2018/wordml/cex" xmlns:w16cid="http://schemas.microsoft.com/office/word/2016/wordml/cid" xmlns:w16="http://schemas.microsoft.com/office/word/2018/wordml" xmlns:w16sdtdh="http://schemas.microsoft.com/office/word/2020/wordml/sdtdatahash" xmlns:w16se="http://schemas.microsoft.com/office/word/2015/wordml/symex" xmlns:wpg="http://schemas.microsoft.com/office/word/2010/wordprocessingGroup" xmlns:wpi="http://schemas.microsoft.com/office/word/2010/wordprocessingInk" xmlns:wne="http://schemas.microsoft.com/office/word/2006/wordml" xmlns:wps="http://schemas.microsoft.com/office/word/2010/wordprocessingShape" mc:Ignorable="w14 w15 w16se w16cid w16 w16cex w16sdtdh wp14">
   <w:p>
     <w:pPr>
       <w:pStyle w:val="a3"/>
@@ -675,7 +1321,7 @@
 </file>
 
 <file path=word/numbering.xml><?xml version="1.0" encoding="utf-8"?>
-<w:numbering xmlns:wpc="http://schemas.microsoft.com/office/word/2010/wordprocessingCanvas" xmlns:cx="http://schemas.microsoft.com/office/drawing/2014/chartex" xmlns:cx1="http://schemas.microsoft.com/office/drawing/2015/9/8/chartex" xmlns:cx2="http://schemas.microsoft.com/office/drawing/2015/10/21/chartex" xmlns:cx3="http://schemas.microsoft.com/office/drawing/2016/5/9/chartex" xmlns:cx4="http://schemas.microsoft.com/office/drawing/2016/5/10/chartex" xmlns:cx5="http://schemas.microsoft.com/office/drawing/2016/5/11/chartex" xmlns:cx6="http://schemas.microsoft.com/office/drawing/2016/5/12/chartex" xmlns:cx7="http://schemas.microsoft.com/office/drawing/2016/5/13/chartex" xmlns:cx8="http://schemas.microsoft.com/office/drawing/2016/5/14/chartex" xmlns:mc="http://schemas.openxmlformats.org/markup-compatibility/2006" xmlns:aink="http://schemas.microsoft.com/office/drawing/2016/ink" xmlns:am3d="http://schemas.microsoft.com/office/drawing/2017/model3d" xmlns:o="urn:schemas-microsoft-com:office:office" xmlns:r="http://schemas.openxmlformats.org/officeDocument/2006/relationships" xmlns:m="http://schemas.openxmlformats.org/officeDocument/2006/math" xmlns:v="urn:schemas-microsoft-com:vml" xmlns:wp14="http://schemas.microsoft.com/office/word/2010/wordprocessingDrawing" xmlns:wp="http://schemas.openxmlformats.org/drawingml/2006/wordprocessingDrawing" xmlns:w10="urn:schemas-microsoft-com:office:word" xmlns:w="http://schemas.openxmlformats.org/wordprocessingml/2006/main" xmlns:w14="http://schemas.microsoft.com/office/word/2010/wordml" xmlns:w15="http://schemas.microsoft.com/office/word/2012/wordml" xmlns:w16cex="http://schemas.microsoft.com/office/word/2018/wordml/cex" xmlns:w16cid="http://schemas.microsoft.com/office/word/2016/wordml/cid" xmlns:w16="http://schemas.microsoft.com/office/word/2018/wordml" xmlns:w16sdtdh="http://schemas.microsoft.com/office/word/2020/wordml/sdtdatahash" xmlns:w16se="http://schemas.microsoft.com/office/word/2015/wordml/symex" xmlns:wpg="http://schemas.microsoft.com/office/word/2010/wordprocessingGroup" xmlns:wpi="http://schemas.microsoft.com/office/word/2010/wordprocessingInk" xmlns:wne="http://schemas.microsoft.com/office/word/2006/wordml" xmlns:wps="http://schemas.microsoft.com/office/word/2010/wordprocessingShape" mc:Ignorable="w14 w15 w16se w16cid w16 w16cex w16sdtdh wp14">
+<w:numbering xmlns:wpc="http://schemas.microsoft.com/office/word/2010/wordprocessingCanvas" xmlns:cx="http://schemas.microsoft.com/office/drawing/2014/chartex" xmlns:cx1="http://schemas.microsoft.com/office/drawing/2015/9/8/chartex" xmlns:cx2="http://schemas.microsoft.com/office/drawing/2015/10/21/chartex" xmlns:cx3="http://schemas.microsoft.com/office/drawing/2016/5/9/chartex" xmlns:cx4="http://schemas.microsoft.com/office/drawing/2016/5/10/chartex" xmlns:cx5="http://schemas.microsoft.com/office/drawing/2016/5/11/chartex" xmlns:cx6="http://schemas.microsoft.com/office/drawing/2016/5/12/chartex" xmlns:cx7="http://schemas.microsoft.com/office/drawing/2016/5/13/chartex" xmlns:cx8="http://schemas.microsoft.com/office/drawing/2016/5/14/chartex" xmlns:mc="http://schemas.openxmlformats.org/markup-compatibility/2006" xmlns:aink="http://schemas.microsoft.com/office/drawing/2016/ink" xmlns:am3d="http://schemas.microsoft.com/office/drawing/2017/model3d" xmlns:o="urn:schemas-microsoft-com:office:office" xmlns:oel="http://schemas.microsoft.com/office/2019/extlst" xmlns:r="http://schemas.openxmlformats.org/officeDocument/2006/relationships" xmlns:m="http://schemas.openxmlformats.org/officeDocument/2006/math" xmlns:v="urn:schemas-microsoft-com:vml" xmlns:wp14="http://schemas.microsoft.com/office/word/2010/wordprocessingDrawing" xmlns:wp="http://schemas.openxmlformats.org/drawingml/2006/wordprocessingDrawing" xmlns:w10="urn:schemas-microsoft-com:office:word" xmlns:w="http://schemas.openxmlformats.org/wordprocessingml/2006/main" xmlns:w14="http://schemas.microsoft.com/office/word/2010/wordml" xmlns:w15="http://schemas.microsoft.com/office/word/2012/wordml" xmlns:w16cex="http://schemas.microsoft.com/office/word/2018/wordml/cex" xmlns:w16cid="http://schemas.microsoft.com/office/word/2016/wordml/cid" xmlns:w16="http://schemas.microsoft.com/office/word/2018/wordml" xmlns:w16sdtdh="http://schemas.microsoft.com/office/word/2020/wordml/sdtdatahash" xmlns:w16se="http://schemas.microsoft.com/office/word/2015/wordml/symex" xmlns:wpg="http://schemas.microsoft.com/office/word/2010/wordprocessingGroup" xmlns:wpi="http://schemas.microsoft.com/office/word/2010/wordprocessingInk" xmlns:wne="http://schemas.microsoft.com/office/word/2006/wordml" xmlns:wps="http://schemas.microsoft.com/office/word/2010/wordprocessingShape" mc:Ignorable="w14 w15 w16se w16cid w16 w16cex w16sdtdh wp14">
   <w:abstractNum w:abstractNumId="0" w15:restartNumberingAfterBreak="0">
     <w:nsid w:val="04BC4E0C"/>
     <w:multiLevelType w:val="hybridMultilevel"/>
@@ -1477,31 +2123,31 @@
       </w:pPr>
     </w:lvl>
   </w:abstractNum>
-  <w:num w:numId="1">
+  <w:num w:numId="1" w16cid:durableId="586770494">
     <w:abstractNumId w:val="5"/>
   </w:num>
-  <w:num w:numId="2">
+  <w:num w:numId="2" w16cid:durableId="1293947142">
     <w:abstractNumId w:val="7"/>
   </w:num>
-  <w:num w:numId="3">
+  <w:num w:numId="3" w16cid:durableId="1248225741">
     <w:abstractNumId w:val="0"/>
   </w:num>
-  <w:num w:numId="4">
+  <w:num w:numId="4" w16cid:durableId="2142574699">
     <w:abstractNumId w:val="2"/>
   </w:num>
-  <w:num w:numId="5">
+  <w:num w:numId="5" w16cid:durableId="1213083416">
     <w:abstractNumId w:val="8"/>
   </w:num>
-  <w:num w:numId="6">
+  <w:num w:numId="6" w16cid:durableId="1876696960">
     <w:abstractNumId w:val="3"/>
   </w:num>
-  <w:num w:numId="7">
+  <w:num w:numId="7" w16cid:durableId="1536651702">
     <w:abstractNumId w:val="1"/>
   </w:num>
-  <w:num w:numId="8">
+  <w:num w:numId="8" w16cid:durableId="927272431">
     <w:abstractNumId w:val="6"/>
   </w:num>
-  <w:num w:numId="9">
+  <w:num w:numId="9" w16cid:durableId="3820726">
     <w:abstractNumId w:val="4"/>
   </w:num>
 </w:numbering>

</xml_diff>

<commit_message>
update backward & forward
</commit_message>
<xml_diff>
--- a/hw5/docs/23组_作业04.docx
+++ b/hw5/docs/23组_作业04.docx
@@ -121,6 +121,7 @@
         </w:rPr>
         <w:t xml:space="preserve"> </w:t>
       </w:r>
+      <w:proofErr w:type="gramStart"/>
       <w:r>
         <w:rPr>
           <w:rFonts w:ascii="Times New Roman" w:hAnsi="Times New Roman" w:cs="Times New Roman" w:hint="eastAsia"/>
@@ -129,6 +130,7 @@
         </w:rPr>
         <w:t>陆伊敏</w:t>
       </w:r>
+      <w:proofErr w:type="gramEnd"/>
       <w:r>
         <w:rPr>
           <w:rFonts w:ascii="Times New Roman" w:hAnsi="Times New Roman" w:cs="Times New Roman" w:hint="eastAsia"/>
@@ -137,6 +139,7 @@
         </w:rPr>
         <w:t xml:space="preserve"> </w:t>
       </w:r>
+      <w:proofErr w:type="gramStart"/>
       <w:r>
         <w:rPr>
           <w:rFonts w:ascii="Times New Roman" w:hAnsi="Times New Roman" w:cs="Times New Roman" w:hint="eastAsia"/>
@@ -145,6 +148,7 @@
         </w:rPr>
         <w:t>汪逊杰</w:t>
       </w:r>
+      <w:proofErr w:type="gramEnd"/>
       <w:r>
         <w:rPr>
           <w:rFonts w:ascii="Times New Roman" w:hAnsi="Times New Roman" w:cs="Times New Roman" w:hint="eastAsia"/>
@@ -159,7 +163,25 @@
           <w:sz w:val="28"/>
           <w:szCs w:val="28"/>
         </w:rPr>
-        <w:t>黄喆敏</w:t>
+        <w:t>黄</w:t>
+      </w:r>
+      <w:proofErr w:type="gramStart"/>
+      <w:r>
+        <w:rPr>
+          <w:rFonts w:ascii="Times New Roman" w:hAnsi="Times New Roman" w:cs="Times New Roman" w:hint="eastAsia"/>
+          <w:sz w:val="28"/>
+          <w:szCs w:val="28"/>
+        </w:rPr>
+        <w:t>喆</w:t>
+      </w:r>
+      <w:proofErr w:type="gramEnd"/>
+      <w:r>
+        <w:rPr>
+          <w:rFonts w:ascii="Times New Roman" w:hAnsi="Times New Roman" w:cs="Times New Roman" w:hint="eastAsia"/>
+          <w:sz w:val="28"/>
+          <w:szCs w:val="28"/>
+        </w:rPr>
+        <w:t>敏</w:t>
       </w:r>
     </w:p>
     <w:p>
@@ -212,6 +234,1844 @@
     <w:p>
       <w:pPr>
         <w:pStyle w:val="a7"/>
+        <w:spacing w:line="360" w:lineRule="auto"/>
+        <w:rPr>
+          <w:rFonts w:ascii="Times New Roman" w:eastAsia="宋体" w:hAnsi="Times New Roman" w:cs="Times New Roman"/>
+          <w:szCs w:val="21"/>
+        </w:rPr>
+      </w:pPr>
+      <w:r>
+        <w:rPr>
+          <w:rFonts w:ascii="Times New Roman" w:eastAsia="宋体" w:hAnsi="Times New Roman" w:cs="Times New Roman"/>
+          <w:szCs w:val="21"/>
+        </w:rPr>
+        <w:t>我们均采用</w:t>
+      </w:r>
+      <w:r>
+        <w:rPr>
+          <w:rFonts w:ascii="Times New Roman" w:eastAsia="宋体" w:hAnsi="Times New Roman" w:cs="Times New Roman"/>
+          <w:b/>
+          <w:bCs/>
+          <w:szCs w:val="21"/>
+        </w:rPr>
+        <w:t>TD3</w:t>
+      </w:r>
+      <w:r>
+        <w:rPr>
+          <w:rFonts w:ascii="Times New Roman" w:eastAsia="宋体" w:hAnsi="Times New Roman" w:cs="Times New Roman"/>
+          <w:b/>
+          <w:bCs/>
+          <w:szCs w:val="21"/>
+        </w:rPr>
+        <w:t>模型</w:t>
+      </w:r>
+      <w:r>
+        <w:rPr>
+          <w:rFonts w:ascii="Times New Roman" w:eastAsia="宋体" w:hAnsi="Times New Roman" w:cs="Times New Roman"/>
+          <w:szCs w:val="21"/>
+        </w:rPr>
+        <w:t>进行训练。因为</w:t>
+      </w:r>
+      <w:r>
+        <w:rPr>
+          <w:rFonts w:ascii="Times New Roman" w:eastAsia="宋体" w:hAnsi="Times New Roman" w:cs="Times New Roman"/>
+          <w:szCs w:val="21"/>
+        </w:rPr>
+        <w:t>TD3</w:t>
+      </w:r>
+      <w:r>
+        <w:rPr>
+          <w:rFonts w:ascii="Times New Roman" w:eastAsia="宋体" w:hAnsi="Times New Roman" w:cs="Times New Roman"/>
+          <w:szCs w:val="21"/>
+        </w:rPr>
+        <w:t>对于</w:t>
+      </w:r>
+      <w:r>
+        <w:rPr>
+          <w:rFonts w:ascii="Times New Roman" w:eastAsia="宋体" w:hAnsi="Times New Roman" w:cs="Times New Roman"/>
+          <w:szCs w:val="21"/>
+        </w:rPr>
+        <w:t>DDPG</w:t>
+      </w:r>
+      <w:r>
+        <w:rPr>
+          <w:rFonts w:ascii="Times New Roman" w:eastAsia="宋体" w:hAnsi="Times New Roman" w:cs="Times New Roman"/>
+          <w:szCs w:val="21"/>
+        </w:rPr>
+        <w:t>进行了优化</w:t>
+      </w:r>
+      <w:r>
+        <w:rPr>
+          <w:rFonts w:ascii="Times New Roman" w:eastAsia="宋体" w:hAnsi="Times New Roman" w:cs="Times New Roman" w:hint="eastAsia"/>
+          <w:szCs w:val="21"/>
+        </w:rPr>
+        <w:t>，用类似</w:t>
+      </w:r>
+      <w:r>
+        <w:rPr>
+          <w:rFonts w:ascii="Times New Roman" w:eastAsia="宋体" w:hAnsi="Times New Roman" w:cs="Times New Roman" w:hint="eastAsia"/>
+          <w:szCs w:val="21"/>
+        </w:rPr>
+        <w:t>Double</w:t>
+      </w:r>
+      <w:r>
+        <w:rPr>
+          <w:rFonts w:ascii="Times New Roman" w:eastAsia="宋体" w:hAnsi="Times New Roman" w:cs="Times New Roman"/>
+          <w:szCs w:val="21"/>
+        </w:rPr>
+        <w:t xml:space="preserve"> DQN</w:t>
+      </w:r>
+      <w:r>
+        <w:rPr>
+          <w:rFonts w:ascii="Times New Roman" w:eastAsia="宋体" w:hAnsi="Times New Roman" w:cs="Times New Roman" w:hint="eastAsia"/>
+          <w:szCs w:val="21"/>
+        </w:rPr>
+        <w:t>的方式，解决了</w:t>
+      </w:r>
+      <w:r>
+        <w:rPr>
+          <w:rFonts w:ascii="Times New Roman" w:eastAsia="宋体" w:hAnsi="Times New Roman" w:cs="Times New Roman" w:hint="eastAsia"/>
+          <w:szCs w:val="21"/>
+        </w:rPr>
+        <w:t>D</w:t>
+      </w:r>
+      <w:r>
+        <w:rPr>
+          <w:rFonts w:ascii="Times New Roman" w:eastAsia="宋体" w:hAnsi="Times New Roman" w:cs="Times New Roman"/>
+          <w:szCs w:val="21"/>
+        </w:rPr>
+        <w:t>DPG</w:t>
+      </w:r>
+      <w:r>
+        <w:rPr>
+          <w:rFonts w:ascii="Times New Roman" w:eastAsia="宋体" w:hAnsi="Times New Roman" w:cs="Times New Roman" w:hint="eastAsia"/>
+          <w:szCs w:val="21"/>
+        </w:rPr>
+        <w:t>中</w:t>
+      </w:r>
+      <w:r>
+        <w:rPr>
+          <w:rFonts w:ascii="Times New Roman" w:eastAsia="宋体" w:hAnsi="Times New Roman" w:cs="Times New Roman" w:hint="eastAsia"/>
+          <w:szCs w:val="21"/>
+        </w:rPr>
+        <w:t>Crit</w:t>
+      </w:r>
+      <w:r>
+        <w:rPr>
+          <w:rFonts w:ascii="Times New Roman" w:eastAsia="宋体" w:hAnsi="Times New Roman" w:cs="Times New Roman"/>
+          <w:szCs w:val="21"/>
+        </w:rPr>
+        <w:t>ic</w:t>
+      </w:r>
+      <w:r>
+        <w:rPr>
+          <w:rFonts w:ascii="Times New Roman" w:eastAsia="宋体" w:hAnsi="Times New Roman" w:cs="Times New Roman" w:hint="eastAsia"/>
+          <w:szCs w:val="21"/>
+        </w:rPr>
+        <w:t>对</w:t>
+      </w:r>
+      <w:r>
+        <w:rPr>
+          <w:rFonts w:ascii="Times New Roman" w:eastAsia="宋体" w:hAnsi="Times New Roman" w:cs="Times New Roman" w:hint="eastAsia"/>
+          <w:szCs w:val="21"/>
+        </w:rPr>
+        <w:t>Q</w:t>
+      </w:r>
+      <w:r>
+        <w:rPr>
+          <w:rFonts w:ascii="Times New Roman" w:eastAsia="宋体" w:hAnsi="Times New Roman" w:cs="Times New Roman" w:hint="eastAsia"/>
+          <w:szCs w:val="21"/>
+        </w:rPr>
+        <w:t>值过估计的问题；并且</w:t>
+      </w:r>
+      <w:r>
+        <w:rPr>
+          <w:rFonts w:ascii="Times New Roman" w:eastAsia="宋体" w:hAnsi="Times New Roman" w:cs="Times New Roman"/>
+          <w:szCs w:val="21"/>
+        </w:rPr>
+        <w:t>延迟了</w:t>
+      </w:r>
+      <w:r>
+        <w:rPr>
+          <w:rFonts w:ascii="Times New Roman" w:eastAsia="宋体" w:hAnsi="Times New Roman" w:cs="Times New Roman"/>
+          <w:szCs w:val="21"/>
+        </w:rPr>
+        <w:t>Actor</w:t>
+      </w:r>
+      <w:r>
+        <w:rPr>
+          <w:rFonts w:ascii="Times New Roman" w:eastAsia="宋体" w:hAnsi="Times New Roman" w:cs="Times New Roman"/>
+          <w:szCs w:val="21"/>
+        </w:rPr>
+        <w:t>的更新，</w:t>
+      </w:r>
+      <w:r>
+        <w:rPr>
+          <w:rFonts w:ascii="Times New Roman" w:eastAsia="宋体" w:hAnsi="Times New Roman" w:cs="Times New Roman"/>
+          <w:b/>
+          <w:bCs/>
+          <w:szCs w:val="21"/>
+        </w:rPr>
+        <w:t>使得</w:t>
+      </w:r>
+      <w:r>
+        <w:rPr>
+          <w:rFonts w:ascii="Times New Roman" w:eastAsia="宋体" w:hAnsi="Times New Roman" w:cs="Times New Roman"/>
+          <w:b/>
+          <w:bCs/>
+          <w:szCs w:val="21"/>
+        </w:rPr>
+        <w:t>Actor</w:t>
+      </w:r>
+      <w:r>
+        <w:rPr>
+          <w:rFonts w:ascii="Times New Roman" w:eastAsia="宋体" w:hAnsi="Times New Roman" w:cs="Times New Roman"/>
+          <w:b/>
+          <w:bCs/>
+          <w:szCs w:val="21"/>
+        </w:rPr>
+        <w:t>的训练更加稳定</w:t>
+      </w:r>
+      <w:r>
+        <w:rPr>
+          <w:rFonts w:ascii="Times New Roman" w:eastAsia="宋体" w:hAnsi="Times New Roman" w:cs="Times New Roman"/>
+          <w:szCs w:val="21"/>
+        </w:rPr>
+        <w:t>。我们在经过尝试后，也发现</w:t>
+      </w:r>
+      <w:r>
+        <w:rPr>
+          <w:rFonts w:ascii="Times New Roman" w:eastAsia="宋体" w:hAnsi="Times New Roman" w:cs="Times New Roman"/>
+          <w:szCs w:val="21"/>
+        </w:rPr>
+        <w:t>TD3</w:t>
+      </w:r>
+      <w:r>
+        <w:rPr>
+          <w:rFonts w:ascii="Times New Roman" w:eastAsia="宋体" w:hAnsi="Times New Roman" w:cs="Times New Roman"/>
+          <w:szCs w:val="21"/>
+        </w:rPr>
+        <w:t>比</w:t>
+      </w:r>
+      <w:r>
+        <w:rPr>
+          <w:rFonts w:ascii="Times New Roman" w:eastAsia="宋体" w:hAnsi="Times New Roman" w:cs="Times New Roman"/>
+          <w:szCs w:val="21"/>
+        </w:rPr>
+        <w:t>DDPG</w:t>
+      </w:r>
+      <w:r>
+        <w:rPr>
+          <w:rFonts w:ascii="Times New Roman" w:eastAsia="宋体" w:hAnsi="Times New Roman" w:cs="Times New Roman"/>
+          <w:szCs w:val="21"/>
+        </w:rPr>
+        <w:t>稳定得多，更容易收敛。</w:t>
+      </w:r>
+    </w:p>
+    <w:p>
+      <w:pPr>
+        <w:pStyle w:val="a7"/>
+        <w:spacing w:line="360" w:lineRule="auto"/>
+        <w:rPr>
+          <w:rFonts w:ascii="Times New Roman" w:eastAsia="宋体" w:hAnsi="Times New Roman" w:cs="Times New Roman" w:hint="eastAsia"/>
+          <w:szCs w:val="21"/>
+        </w:rPr>
+      </w:pPr>
+      <w:r>
+        <w:rPr>
+          <w:rFonts w:ascii="Times New Roman" w:eastAsia="宋体" w:hAnsi="Times New Roman" w:cs="Times New Roman" w:hint="eastAsia"/>
+          <w:szCs w:val="21"/>
+        </w:rPr>
+        <w:t>在查找相关文档后，我们发现在</w:t>
+      </w:r>
+      <w:r>
+        <w:rPr>
+          <w:rFonts w:ascii="Times New Roman" w:eastAsia="宋体" w:hAnsi="Times New Roman" w:cs="Times New Roman"/>
+          <w:szCs w:val="21"/>
+        </w:rPr>
+        <w:t>MATLAB R2022</w:t>
+      </w:r>
+      <w:r>
+        <w:rPr>
+          <w:rFonts w:ascii="Times New Roman" w:eastAsia="宋体" w:hAnsi="Times New Roman" w:cs="Times New Roman" w:hint="eastAsia"/>
+          <w:szCs w:val="21"/>
+        </w:rPr>
+        <w:t>a</w:t>
+      </w:r>
+      <w:r>
+        <w:rPr>
+          <w:rFonts w:ascii="Times New Roman" w:eastAsia="宋体" w:hAnsi="Times New Roman" w:cs="Times New Roman" w:hint="eastAsia"/>
+          <w:szCs w:val="21"/>
+        </w:rPr>
+        <w:t>版本</w:t>
+      </w:r>
+      <w:r>
+        <w:rPr>
+          <w:rFonts w:ascii="Times New Roman" w:eastAsia="宋体" w:hAnsi="Times New Roman" w:cs="Times New Roman" w:hint="eastAsia"/>
+          <w:szCs w:val="21"/>
+        </w:rPr>
+        <w:t>的</w:t>
+      </w:r>
+      <w:r>
+        <w:rPr>
+          <w:rFonts w:ascii="Times New Roman" w:eastAsia="宋体" w:hAnsi="Times New Roman" w:cs="Times New Roman" w:hint="eastAsia"/>
+          <w:szCs w:val="21"/>
+        </w:rPr>
+        <w:t>Re</w:t>
+      </w:r>
+      <w:r>
+        <w:rPr>
+          <w:rFonts w:ascii="Times New Roman" w:eastAsia="宋体" w:hAnsi="Times New Roman" w:cs="Times New Roman"/>
+          <w:szCs w:val="21"/>
+        </w:rPr>
+        <w:t>inforcement Learning</w:t>
+      </w:r>
+      <w:r>
+        <w:rPr>
+          <w:rFonts w:ascii="Times New Roman" w:eastAsia="宋体" w:hAnsi="Times New Roman" w:cs="Times New Roman" w:hint="eastAsia"/>
+          <w:szCs w:val="21"/>
+        </w:rPr>
+        <w:t>包中，并不支持使用</w:t>
+      </w:r>
+      <w:r>
+        <w:rPr>
+          <w:rFonts w:ascii="Times New Roman" w:eastAsia="宋体" w:hAnsi="Times New Roman" w:cs="Times New Roman" w:hint="eastAsia"/>
+          <w:szCs w:val="21"/>
+        </w:rPr>
+        <w:t>G</w:t>
+      </w:r>
+      <w:r>
+        <w:rPr>
+          <w:rFonts w:ascii="Times New Roman" w:eastAsia="宋体" w:hAnsi="Times New Roman" w:cs="Times New Roman"/>
+          <w:szCs w:val="21"/>
+        </w:rPr>
+        <w:t>PU</w:t>
+      </w:r>
+      <w:r>
+        <w:rPr>
+          <w:rFonts w:ascii="Times New Roman" w:eastAsia="宋体" w:hAnsi="Times New Roman" w:cs="Times New Roman" w:hint="eastAsia"/>
+          <w:szCs w:val="21"/>
+        </w:rPr>
+        <w:t>训练，因为相应的接口为老版本接口。因此，我们采用了</w:t>
+      </w:r>
+      <w:r>
+        <w:rPr>
+          <w:rFonts w:ascii="Times New Roman" w:eastAsia="宋体" w:hAnsi="Times New Roman" w:cs="Times New Roman"/>
+          <w:szCs w:val="21"/>
+        </w:rPr>
+        <w:t>demo</w:t>
+      </w:r>
+      <w:r>
+        <w:rPr>
+          <w:rFonts w:ascii="Times New Roman" w:eastAsia="宋体" w:hAnsi="Times New Roman" w:cs="Times New Roman" w:hint="eastAsia"/>
+          <w:szCs w:val="21"/>
+        </w:rPr>
+        <w:t>里的方式，使用</w:t>
+      </w:r>
+      <w:r>
+        <w:rPr>
+          <w:rFonts w:ascii="Times New Roman" w:eastAsia="宋体" w:hAnsi="Times New Roman" w:cs="Times New Roman"/>
+          <w:szCs w:val="21"/>
+        </w:rPr>
+        <w:t>CPU</w:t>
+      </w:r>
+      <w:r>
+        <w:rPr>
+          <w:rFonts w:ascii="Times New Roman" w:eastAsia="宋体" w:hAnsi="Times New Roman" w:cs="Times New Roman" w:hint="eastAsia"/>
+          <w:szCs w:val="21"/>
+        </w:rPr>
+        <w:t>并行的方法训练。</w:t>
+      </w:r>
+    </w:p>
+    <w:p>
+      <w:pPr>
+        <w:pStyle w:val="a7"/>
+        <w:spacing w:line="360" w:lineRule="auto"/>
+        <w:rPr>
+          <w:rFonts w:ascii="Times New Roman" w:eastAsia="宋体" w:hAnsi="Times New Roman" w:cs="Times New Roman"/>
+          <w:szCs w:val="21"/>
+        </w:rPr>
+      </w:pPr>
+      <w:r>
+        <w:rPr>
+          <w:rFonts w:ascii="Times New Roman" w:eastAsia="宋体" w:hAnsi="Times New Roman" w:cs="Times New Roman"/>
+          <w:szCs w:val="21"/>
+        </w:rPr>
+        <w:t>对于代码，我们进行了以下修改：</w:t>
+      </w:r>
+    </w:p>
+    <w:p>
+      <w:pPr>
+        <w:pStyle w:val="a7"/>
+        <w:numPr>
+          <w:ilvl w:val="0"/>
+          <w:numId w:val="14"/>
+        </w:numPr>
+        <w:spacing w:line="360" w:lineRule="auto"/>
+        <w:ind w:firstLineChars="0"/>
+        <w:rPr>
+          <w:rFonts w:ascii="Times New Roman" w:eastAsia="宋体" w:hAnsi="Times New Roman" w:cs="Times New Roman"/>
+          <w:szCs w:val="21"/>
+        </w:rPr>
+      </w:pPr>
+      <w:r>
+        <w:rPr>
+          <w:rFonts w:ascii="Times New Roman" w:eastAsia="宋体" w:hAnsi="Times New Roman" w:cs="Times New Roman"/>
+          <w:szCs w:val="21"/>
+        </w:rPr>
+        <w:t>向前直线行走</w:t>
+      </w:r>
+    </w:p>
+    <w:p>
+      <w:pPr>
+        <w:spacing w:line="360" w:lineRule="auto"/>
+        <w:ind w:firstLineChars="200" w:firstLine="420"/>
+        <w:rPr>
+          <w:rFonts w:ascii="Times New Roman" w:eastAsia="宋体" w:hAnsi="Times New Roman" w:cs="Times New Roman"/>
+          <w:szCs w:val="21"/>
+        </w:rPr>
+      </w:pPr>
+      <w:r>
+        <w:rPr>
+          <w:rFonts w:ascii="Times New Roman" w:eastAsia="宋体" w:hAnsi="Times New Roman" w:cs="Times New Roman"/>
+          <w:szCs w:val="21"/>
+        </w:rPr>
+        <w:t>我们在</w:t>
+      </w:r>
+      <w:r>
+        <w:rPr>
+          <w:rFonts w:ascii="Times New Roman" w:eastAsia="宋体" w:hAnsi="Times New Roman" w:cs="Times New Roman"/>
+          <w:szCs w:val="21"/>
+        </w:rPr>
+        <w:t>demo</w:t>
+      </w:r>
+      <w:r>
+        <w:rPr>
+          <w:rFonts w:ascii="Times New Roman" w:eastAsia="宋体" w:hAnsi="Times New Roman" w:cs="Times New Roman"/>
+          <w:szCs w:val="21"/>
+        </w:rPr>
+        <w:t>的基础上，修改了训练参数。</w:t>
+      </w:r>
+      <w:r>
+        <w:rPr>
+          <w:rFonts w:ascii="Times New Roman" w:eastAsia="宋体" w:hAnsi="Times New Roman" w:cs="Times New Roman" w:hint="eastAsia"/>
+          <w:szCs w:val="21"/>
+        </w:rPr>
+        <w:t>根据尝试，当</w:t>
+      </w:r>
+      <w:r>
+        <w:rPr>
+          <w:rFonts w:ascii="Times New Roman" w:eastAsia="宋体" w:hAnsi="Times New Roman" w:cs="Times New Roman" w:hint="eastAsia"/>
+          <w:szCs w:val="21"/>
+        </w:rPr>
+        <w:t>R</w:t>
+      </w:r>
+      <w:r>
+        <w:rPr>
+          <w:rFonts w:ascii="Times New Roman" w:eastAsia="宋体" w:hAnsi="Times New Roman" w:cs="Times New Roman"/>
+          <w:szCs w:val="21"/>
+        </w:rPr>
+        <w:t>eward</w:t>
+      </w:r>
+      <w:r>
+        <w:rPr>
+          <w:rFonts w:ascii="Times New Roman" w:eastAsia="宋体" w:hAnsi="Times New Roman" w:cs="Times New Roman" w:hint="eastAsia"/>
+          <w:szCs w:val="21"/>
+        </w:rPr>
+        <w:t>大于</w:t>
+      </w:r>
+      <w:r>
+        <w:rPr>
+          <w:rFonts w:ascii="Times New Roman" w:eastAsia="宋体" w:hAnsi="Times New Roman" w:cs="Times New Roman" w:hint="eastAsia"/>
+          <w:szCs w:val="21"/>
+        </w:rPr>
+        <w:t>1</w:t>
+      </w:r>
+      <w:r>
+        <w:rPr>
+          <w:rFonts w:ascii="Times New Roman" w:eastAsia="宋体" w:hAnsi="Times New Roman" w:cs="Times New Roman"/>
+          <w:szCs w:val="21"/>
+        </w:rPr>
+        <w:t>50</w:t>
+      </w:r>
+      <w:r>
+        <w:rPr>
+          <w:rFonts w:ascii="Times New Roman" w:eastAsia="宋体" w:hAnsi="Times New Roman" w:cs="Times New Roman" w:hint="eastAsia"/>
+          <w:szCs w:val="21"/>
+        </w:rPr>
+        <w:t>时，效果较好</w:t>
+      </w:r>
+      <w:r>
+        <w:rPr>
+          <w:rFonts w:ascii="Times New Roman" w:eastAsia="宋体" w:hAnsi="Times New Roman" w:cs="Times New Roman" w:hint="eastAsia"/>
+          <w:szCs w:val="21"/>
+        </w:rPr>
+        <w:t>，且最终</w:t>
+      </w:r>
+      <w:r>
+        <w:rPr>
+          <w:rFonts w:ascii="Times New Roman" w:eastAsia="宋体" w:hAnsi="Times New Roman" w:cs="Times New Roman" w:hint="eastAsia"/>
+          <w:szCs w:val="21"/>
+        </w:rPr>
+        <w:t>R</w:t>
+      </w:r>
+      <w:r>
+        <w:rPr>
+          <w:rFonts w:ascii="Times New Roman" w:eastAsia="宋体" w:hAnsi="Times New Roman" w:cs="Times New Roman"/>
+          <w:szCs w:val="21"/>
+        </w:rPr>
+        <w:t>eward</w:t>
+      </w:r>
+      <w:r>
+        <w:rPr>
+          <w:rFonts w:ascii="Times New Roman" w:eastAsia="宋体" w:hAnsi="Times New Roman" w:cs="Times New Roman" w:hint="eastAsia"/>
+          <w:szCs w:val="21"/>
+        </w:rPr>
+        <w:t>峰值能够达到</w:t>
+      </w:r>
+      <w:r>
+        <w:rPr>
+          <w:rFonts w:ascii="Times New Roman" w:eastAsia="宋体" w:hAnsi="Times New Roman" w:cs="Times New Roman" w:hint="eastAsia"/>
+          <w:szCs w:val="21"/>
+        </w:rPr>
+        <w:t>2</w:t>
+      </w:r>
+      <w:r>
+        <w:rPr>
+          <w:rFonts w:ascii="Times New Roman" w:eastAsia="宋体" w:hAnsi="Times New Roman" w:cs="Times New Roman"/>
+          <w:szCs w:val="21"/>
+        </w:rPr>
+        <w:t>00</w:t>
+      </w:r>
+      <w:r>
+        <w:rPr>
+          <w:rFonts w:ascii="Times New Roman" w:eastAsia="宋体" w:hAnsi="Times New Roman" w:cs="Times New Roman" w:hint="eastAsia"/>
+          <w:szCs w:val="21"/>
+        </w:rPr>
+        <w:t>以上。</w:t>
+      </w:r>
+      <w:r>
+        <w:rPr>
+          <w:rFonts w:ascii="Times New Roman" w:eastAsia="宋体" w:hAnsi="Times New Roman" w:cs="Times New Roman" w:hint="eastAsia"/>
+          <w:szCs w:val="21"/>
+        </w:rPr>
+        <w:t>因此</w:t>
+      </w:r>
+      <w:r>
+        <w:rPr>
+          <w:rFonts w:ascii="Times New Roman" w:eastAsia="宋体" w:hAnsi="Times New Roman" w:cs="Times New Roman"/>
+          <w:szCs w:val="21"/>
+        </w:rPr>
+        <w:t>设置为</w:t>
+      </w:r>
+      <w:r>
+        <w:rPr>
+          <w:rFonts w:ascii="Times New Roman" w:eastAsia="宋体" w:hAnsi="Times New Roman" w:cs="Times New Roman"/>
+          <w:szCs w:val="21"/>
+          <w:u w:val="single"/>
+        </w:rPr>
+        <w:t>Reward</w:t>
+      </w:r>
+      <w:r>
+        <w:rPr>
+          <w:rFonts w:ascii="Times New Roman" w:eastAsia="宋体" w:hAnsi="Times New Roman" w:cs="Times New Roman"/>
+          <w:szCs w:val="21"/>
+          <w:u w:val="single"/>
+        </w:rPr>
+        <w:t>到达</w:t>
+      </w:r>
+      <w:r>
+        <w:rPr>
+          <w:rFonts w:ascii="Times New Roman" w:eastAsia="宋体" w:hAnsi="Times New Roman" w:cs="Times New Roman"/>
+          <w:szCs w:val="21"/>
+          <w:u w:val="single"/>
+        </w:rPr>
+        <w:t>200</w:t>
+      </w:r>
+      <w:r>
+        <w:rPr>
+          <w:rFonts w:ascii="Times New Roman" w:eastAsia="宋体" w:hAnsi="Times New Roman" w:cs="Times New Roman"/>
+          <w:szCs w:val="21"/>
+          <w:u w:val="single"/>
+        </w:rPr>
+        <w:t>时，自动保存</w:t>
+      </w:r>
+      <w:r>
+        <w:rPr>
+          <w:rFonts w:ascii="Times New Roman" w:eastAsia="宋体" w:hAnsi="Times New Roman" w:cs="Times New Roman"/>
+          <w:szCs w:val="21"/>
+          <w:u w:val="single"/>
+        </w:rPr>
+        <w:t>Agent</w:t>
+      </w:r>
+      <w:r>
+        <w:rPr>
+          <w:rFonts w:ascii="Times New Roman" w:eastAsia="宋体" w:hAnsi="Times New Roman" w:cs="Times New Roman"/>
+          <w:szCs w:val="21"/>
+          <w:u w:val="single"/>
+        </w:rPr>
+        <w:t>；</w:t>
+      </w:r>
+      <w:r>
+        <w:rPr>
+          <w:rFonts w:ascii="Times New Roman" w:eastAsia="宋体" w:hAnsi="Times New Roman" w:cs="Times New Roman"/>
+          <w:szCs w:val="21"/>
+          <w:u w:val="single"/>
+        </w:rPr>
+        <w:t>Episode</w:t>
+      </w:r>
+      <w:r>
+        <w:rPr>
+          <w:rFonts w:ascii="Times New Roman" w:eastAsia="宋体" w:hAnsi="Times New Roman" w:cs="Times New Roman"/>
+          <w:szCs w:val="21"/>
+          <w:u w:val="single"/>
+        </w:rPr>
+        <w:t>数量最大设为</w:t>
+      </w:r>
+      <w:r>
+        <w:rPr>
+          <w:rFonts w:ascii="Times New Roman" w:eastAsia="宋体" w:hAnsi="Times New Roman" w:cs="Times New Roman"/>
+          <w:szCs w:val="21"/>
+          <w:u w:val="single"/>
+        </w:rPr>
+        <w:t>4000</w:t>
+      </w:r>
+      <w:r>
+        <w:rPr>
+          <w:rFonts w:ascii="Times New Roman" w:eastAsia="宋体" w:hAnsi="Times New Roman" w:cs="Times New Roman"/>
+          <w:szCs w:val="21"/>
+        </w:rPr>
+        <w:t>。</w:t>
+      </w:r>
+    </w:p>
+    <w:p>
+      <w:pPr>
+        <w:spacing w:line="360" w:lineRule="auto"/>
+        <w:ind w:firstLineChars="200" w:firstLine="420"/>
+        <w:rPr>
+          <w:rFonts w:ascii="Times New Roman" w:eastAsia="宋体" w:hAnsi="Times New Roman" w:cs="Times New Roman"/>
+          <w:szCs w:val="21"/>
+        </w:rPr>
+      </w:pPr>
+      <w:r>
+        <w:rPr>
+          <w:rFonts w:ascii="Times New Roman" w:eastAsia="宋体" w:hAnsi="Times New Roman" w:cs="Times New Roman"/>
+          <w:szCs w:val="21"/>
+        </w:rPr>
+        <w:t>我们对</w:t>
+      </w:r>
+      <w:r>
+        <w:rPr>
+          <w:rFonts w:ascii="Times New Roman" w:eastAsia="宋体" w:hAnsi="Times New Roman" w:cs="Times New Roman"/>
+          <w:szCs w:val="21"/>
+        </w:rPr>
+        <w:t>Reward</w:t>
+      </w:r>
+      <w:r>
+        <w:rPr>
+          <w:rFonts w:ascii="Times New Roman" w:eastAsia="宋体" w:hAnsi="Times New Roman" w:cs="Times New Roman"/>
+          <w:szCs w:val="21"/>
+        </w:rPr>
+        <w:t>进行了修改，修改为</w:t>
+      </w:r>
+      <m:oMath>
+        <m:sSub>
+          <m:sSubPr>
+            <m:ctrlPr>
+              <w:rPr>
+                <w:rFonts w:ascii="Cambria Math" w:eastAsia="宋体" w:hAnsi="Cambria Math" w:cs="Times New Roman"/>
+                <w:i/>
+                <w:szCs w:val="21"/>
+              </w:rPr>
+            </m:ctrlPr>
+          </m:sSubPr>
+          <m:e>
+            <m:r>
+              <w:rPr>
+                <w:rFonts w:ascii="Cambria Math" w:eastAsia="宋体" w:hAnsi="Cambria Math" w:cs="Times New Roman"/>
+                <w:szCs w:val="21"/>
+              </w:rPr>
+              <m:t>r</m:t>
+            </m:r>
+          </m:e>
+          <m:sub>
+            <m:r>
+              <w:rPr>
+                <w:rFonts w:ascii="Cambria Math" w:eastAsia="宋体" w:hAnsi="Cambria Math" w:cs="Times New Roman"/>
+                <w:szCs w:val="21"/>
+              </w:rPr>
+              <m:t>t</m:t>
+            </m:r>
+          </m:sub>
+        </m:sSub>
+        <m:r>
+          <w:rPr>
+            <w:rFonts w:ascii="Cambria Math" w:eastAsia="宋体" w:hAnsi="Cambria Math" w:cs="Times New Roman"/>
+            <w:szCs w:val="21"/>
+          </w:rPr>
+          <m:t>=</m:t>
+        </m:r>
+        <m:sSub>
+          <m:sSubPr>
+            <m:ctrlPr>
+              <w:rPr>
+                <w:rFonts w:ascii="Cambria Math" w:eastAsia="宋体" w:hAnsi="Cambria Math" w:cs="Times New Roman"/>
+                <w:i/>
+                <w:szCs w:val="21"/>
+              </w:rPr>
+            </m:ctrlPr>
+          </m:sSubPr>
+          <m:e>
+            <m:r>
+              <w:rPr>
+                <w:rFonts w:ascii="Cambria Math" w:eastAsia="宋体" w:hAnsi="Cambria Math" w:cs="Times New Roman"/>
+                <w:szCs w:val="21"/>
+              </w:rPr>
+              <m:t>v</m:t>
+            </m:r>
+          </m:e>
+          <m:sub>
+            <m:r>
+              <w:rPr>
+                <w:rFonts w:ascii="Cambria Math" w:eastAsia="宋体" w:hAnsi="Cambria Math" w:cs="Times New Roman"/>
+                <w:szCs w:val="21"/>
+              </w:rPr>
+              <m:t>x</m:t>
+            </m:r>
+          </m:sub>
+        </m:sSub>
+        <m:r>
+          <w:rPr>
+            <w:rFonts w:ascii="Cambria Math" w:eastAsia="宋体" w:hAnsi="Cambria Math" w:cs="Times New Roman"/>
+            <w:szCs w:val="21"/>
+          </w:rPr>
+          <m:t>-3</m:t>
+        </m:r>
+        <m:sSup>
+          <m:sSupPr>
+            <m:ctrlPr>
+              <w:rPr>
+                <w:rFonts w:ascii="Cambria Math" w:eastAsia="宋体" w:hAnsi="Cambria Math" w:cs="Times New Roman"/>
+                <w:i/>
+                <w:szCs w:val="21"/>
+              </w:rPr>
+            </m:ctrlPr>
+          </m:sSupPr>
+          <m:e>
+            <m:r>
+              <w:rPr>
+                <w:rFonts w:ascii="Cambria Math" w:eastAsia="宋体" w:hAnsi="Cambria Math" w:cs="Times New Roman"/>
+                <w:szCs w:val="21"/>
+              </w:rPr>
+              <m:t>y</m:t>
+            </m:r>
+          </m:e>
+          <m:sup>
+            <m:r>
+              <w:rPr>
+                <w:rFonts w:ascii="Cambria Math" w:eastAsia="宋体" w:hAnsi="Cambria Math" w:cs="Times New Roman"/>
+                <w:szCs w:val="21"/>
+              </w:rPr>
+              <m:t>2</m:t>
+            </m:r>
+          </m:sup>
+        </m:sSup>
+        <m:r>
+          <w:rPr>
+            <w:rFonts w:ascii="Cambria Math" w:eastAsia="宋体" w:hAnsi="Cambria Math" w:cs="Times New Roman"/>
+            <w:szCs w:val="21"/>
+          </w:rPr>
+          <m:t>-50</m:t>
+        </m:r>
+        <m:sSup>
+          <m:sSupPr>
+            <m:ctrlPr>
+              <w:rPr>
+                <w:rFonts w:ascii="Cambria Math" w:eastAsia="宋体" w:hAnsi="Cambria Math" w:cs="Times New Roman"/>
+                <w:i/>
+                <w:szCs w:val="21"/>
+              </w:rPr>
+            </m:ctrlPr>
+          </m:sSupPr>
+          <m:e>
+            <m:acc>
+              <m:accPr>
+                <m:ctrlPr>
+                  <w:rPr>
+                    <w:rFonts w:ascii="Cambria Math" w:eastAsia="宋体" w:hAnsi="Cambria Math" w:cs="Times New Roman"/>
+                    <w:szCs w:val="21"/>
+                  </w:rPr>
+                </m:ctrlPr>
+              </m:accPr>
+              <m:e>
+                <m:r>
+                  <w:rPr>
+                    <w:rFonts w:ascii="Cambria Math" w:eastAsia="宋体" w:hAnsi="Cambria Math" w:cs="Times New Roman"/>
+                    <w:szCs w:val="21"/>
+                  </w:rPr>
+                  <m:t>z</m:t>
+                </m:r>
+              </m:e>
+            </m:acc>
+          </m:e>
+          <m:sup>
+            <m:r>
+              <w:rPr>
+                <w:rFonts w:ascii="Cambria Math" w:eastAsia="宋体" w:hAnsi="Cambria Math" w:cs="Times New Roman"/>
+                <w:szCs w:val="21"/>
+              </w:rPr>
+              <m:t>2</m:t>
+            </m:r>
+          </m:sup>
+        </m:sSup>
+        <m:r>
+          <w:rPr>
+            <w:rFonts w:ascii="Cambria Math" w:eastAsia="宋体" w:hAnsi="Cambria Math" w:cs="Times New Roman"/>
+            <w:szCs w:val="21"/>
+          </w:rPr>
+          <m:t>+25</m:t>
+        </m:r>
+        <m:f>
+          <m:fPr>
+            <m:ctrlPr>
+              <w:rPr>
+                <w:rFonts w:ascii="Cambria Math" w:eastAsia="宋体" w:hAnsi="Cambria Math" w:cs="Times New Roman"/>
+                <w:szCs w:val="21"/>
+              </w:rPr>
+            </m:ctrlPr>
+          </m:fPr>
+          <m:num>
+            <m:sSub>
+              <m:sSubPr>
+                <m:ctrlPr>
+                  <w:rPr>
+                    <w:rFonts w:ascii="Cambria Math" w:eastAsia="宋体" w:hAnsi="Cambria Math" w:cs="Times New Roman"/>
+                    <w:i/>
+                    <w:szCs w:val="21"/>
+                  </w:rPr>
+                </m:ctrlPr>
+              </m:sSubPr>
+              <m:e>
+                <m:r>
+                  <w:rPr>
+                    <w:rFonts w:ascii="Cambria Math" w:eastAsia="宋体" w:hAnsi="Cambria Math" w:cs="Times New Roman"/>
+                    <w:szCs w:val="21"/>
+                  </w:rPr>
+                  <m:t>T</m:t>
+                </m:r>
+              </m:e>
+              <m:sub>
+                <m:r>
+                  <w:rPr>
+                    <w:rFonts w:ascii="Cambria Math" w:eastAsia="宋体" w:hAnsi="Cambria Math" w:cs="Times New Roman"/>
+                    <w:szCs w:val="21"/>
+                  </w:rPr>
+                  <m:t>s</m:t>
+                </m:r>
+              </m:sub>
+            </m:sSub>
+            <m:ctrlPr>
+              <w:rPr>
+                <w:rFonts w:ascii="Cambria Math" w:eastAsia="宋体" w:hAnsi="Cambria Math" w:cs="Times New Roman"/>
+                <w:i/>
+                <w:szCs w:val="21"/>
+              </w:rPr>
+            </m:ctrlPr>
+          </m:num>
+          <m:den>
+            <m:sSub>
+              <m:sSubPr>
+                <m:ctrlPr>
+                  <w:rPr>
+                    <w:rFonts w:ascii="Cambria Math" w:eastAsia="宋体" w:hAnsi="Cambria Math" w:cs="Times New Roman"/>
+                    <w:i/>
+                    <w:szCs w:val="21"/>
+                  </w:rPr>
+                </m:ctrlPr>
+              </m:sSubPr>
+              <m:e>
+                <m:r>
+                  <w:rPr>
+                    <w:rFonts w:ascii="Cambria Math" w:eastAsia="宋体" w:hAnsi="Cambria Math" w:cs="Times New Roman"/>
+                    <w:szCs w:val="21"/>
+                  </w:rPr>
+                  <m:t>T</m:t>
+                </m:r>
+              </m:e>
+              <m:sub>
+                <m:r>
+                  <w:rPr>
+                    <w:rFonts w:ascii="Cambria Math" w:eastAsia="宋体" w:hAnsi="Cambria Math" w:cs="Times New Roman"/>
+                    <w:szCs w:val="21"/>
+                  </w:rPr>
+                  <m:t>f</m:t>
+                </m:r>
+              </m:sub>
+            </m:sSub>
+            <m:ctrlPr>
+              <w:rPr>
+                <w:rFonts w:ascii="Cambria Math" w:eastAsia="宋体" w:hAnsi="Cambria Math" w:cs="Times New Roman"/>
+                <w:i/>
+                <w:szCs w:val="21"/>
+              </w:rPr>
+            </m:ctrlPr>
+          </m:den>
+        </m:f>
+      </m:oMath>
+      <w:r>
+        <w:rPr>
+          <w:rFonts w:ascii="Times New Roman" w:eastAsia="宋体" w:hAnsi="Times New Roman" w:cs="Times New Roman"/>
+          <w:szCs w:val="21"/>
+        </w:rPr>
+        <w:t>。即去掉了前一时间步的扭矩项。因为</w:t>
+      </w:r>
+      <w:r>
+        <w:rPr>
+          <w:rFonts w:ascii="Times New Roman" w:eastAsia="宋体" w:hAnsi="Times New Roman" w:cs="Times New Roman"/>
+          <w:szCs w:val="21"/>
+        </w:rPr>
+        <w:t>demo</w:t>
+      </w:r>
+      <w:r>
+        <w:rPr>
+          <w:rFonts w:ascii="Times New Roman" w:eastAsia="宋体" w:hAnsi="Times New Roman" w:cs="Times New Roman"/>
+          <w:szCs w:val="21"/>
+        </w:rPr>
+        <w:t>的目标是使用最小控制力，而我们并没有这一目标。</w:t>
+      </w:r>
+    </w:p>
+    <w:p>
+      <w:pPr>
+        <w:spacing w:line="360" w:lineRule="auto"/>
+        <w:ind w:firstLineChars="200" w:firstLine="420"/>
+        <w:jc w:val="center"/>
+        <w:rPr>
+          <w:rFonts w:ascii="宋体" w:eastAsia="宋体" w:hAnsi="宋体" w:cs="Times New Roman"/>
+          <w:szCs w:val="21"/>
+        </w:rPr>
+      </w:pPr>
+      <w:r>
+        <w:rPr>
+          <w:rFonts w:ascii="宋体" w:eastAsia="宋体" w:hAnsi="宋体" w:cs="Times New Roman"/>
+          <w:szCs w:val="21"/>
+        </w:rPr>
+        <w:drawing>
+          <wp:inline distT="0" distB="0" distL="0" distR="0" wp14:anchorId="024146CB" wp14:editId="2C2C8E8E">
+            <wp:extent cx="4286707" cy="2389532"/>
+            <wp:effectExtent l="0" t="0" r="0" b="0"/>
+            <wp:docPr id="1" name="图片 1"/>
+            <wp:cNvGraphicFramePr>
+              <a:graphicFrameLocks xmlns:a="http://schemas.openxmlformats.org/drawingml/2006/main" noChangeAspect="1"/>
+            </wp:cNvGraphicFramePr>
+            <a:graphic xmlns:a="http://schemas.openxmlformats.org/drawingml/2006/main">
+              <a:graphicData uri="http://schemas.openxmlformats.org/drawingml/2006/picture">
+                <pic:pic xmlns:pic="http://schemas.openxmlformats.org/drawingml/2006/picture">
+                  <pic:nvPicPr>
+                    <pic:cNvPr id="1" name=""/>
+                    <pic:cNvPicPr/>
+                  </pic:nvPicPr>
+                  <pic:blipFill>
+                    <a:blip r:embed="rId8"/>
+                    <a:stretch>
+                      <a:fillRect/>
+                    </a:stretch>
+                  </pic:blipFill>
+                  <pic:spPr>
+                    <a:xfrm>
+                      <a:off x="0" y="0"/>
+                      <a:ext cx="4294967" cy="2394136"/>
+                    </a:xfrm>
+                    <a:prstGeom prst="rect">
+                      <a:avLst/>
+                    </a:prstGeom>
+                  </pic:spPr>
+                </pic:pic>
+              </a:graphicData>
+            </a:graphic>
+          </wp:inline>
+        </w:drawing>
+      </w:r>
+    </w:p>
+    <w:p>
+      <w:pPr>
+        <w:spacing w:line="360" w:lineRule="auto"/>
+        <w:ind w:firstLineChars="200" w:firstLine="420"/>
+        <w:jc w:val="center"/>
+        <w:rPr>
+          <w:rFonts w:ascii="Times New Roman" w:eastAsia="宋体" w:hAnsi="Times New Roman" w:cs="Times New Roman"/>
+          <w:szCs w:val="21"/>
+        </w:rPr>
+      </w:pPr>
+      <w:r>
+        <w:rPr>
+          <w:rFonts w:ascii="Times New Roman" w:eastAsia="宋体" w:hAnsi="Times New Roman" w:cs="Times New Roman"/>
+          <w:szCs w:val="21"/>
+        </w:rPr>
+        <w:t>图</w:t>
+      </w:r>
+      <w:r>
+        <w:rPr>
+          <w:rFonts w:ascii="Times New Roman" w:eastAsia="宋体" w:hAnsi="Times New Roman" w:cs="Times New Roman"/>
+          <w:szCs w:val="21"/>
+        </w:rPr>
+        <w:t>1</w:t>
+      </w:r>
+      <w:r>
+        <w:rPr>
+          <w:rFonts w:ascii="Times New Roman" w:eastAsia="宋体" w:hAnsi="Times New Roman" w:cs="Times New Roman" w:hint="eastAsia"/>
+          <w:szCs w:val="21"/>
+        </w:rPr>
+        <w:t>.</w:t>
+      </w:r>
+      <w:r>
+        <w:rPr>
+          <w:rFonts w:ascii="Times New Roman" w:eastAsia="宋体" w:hAnsi="Times New Roman" w:cs="Times New Roman"/>
+          <w:szCs w:val="21"/>
+        </w:rPr>
+        <w:t>1</w:t>
+      </w:r>
+      <w:r>
+        <w:rPr>
+          <w:rFonts w:ascii="Times New Roman" w:eastAsia="宋体" w:hAnsi="Times New Roman" w:cs="Times New Roman"/>
+          <w:szCs w:val="21"/>
+        </w:rPr>
+        <w:t xml:space="preserve"> </w:t>
+      </w:r>
+      <w:r>
+        <w:rPr>
+          <w:rFonts w:ascii="Times New Roman" w:eastAsia="宋体" w:hAnsi="Times New Roman" w:cs="Times New Roman"/>
+          <w:szCs w:val="21"/>
+        </w:rPr>
+        <w:t>向前行走</w:t>
+      </w:r>
+      <w:r>
+        <w:rPr>
+          <w:rFonts w:ascii="Times New Roman" w:eastAsia="宋体" w:hAnsi="Times New Roman" w:cs="Times New Roman"/>
+          <w:szCs w:val="21"/>
+        </w:rPr>
+        <w:t>Reward</w:t>
+      </w:r>
+      <w:r>
+        <w:rPr>
+          <w:rFonts w:ascii="Times New Roman" w:eastAsia="宋体" w:hAnsi="Times New Roman" w:cs="Times New Roman"/>
+          <w:szCs w:val="21"/>
+        </w:rPr>
+        <w:t>示意图</w:t>
+      </w:r>
+    </w:p>
+    <w:p>
+      <w:pPr>
+        <w:pStyle w:val="a7"/>
+        <w:numPr>
+          <w:ilvl w:val="0"/>
+          <w:numId w:val="14"/>
+        </w:numPr>
+        <w:spacing w:line="360" w:lineRule="auto"/>
+        <w:ind w:firstLineChars="0"/>
+        <w:rPr>
+          <w:rFonts w:ascii="宋体" w:eastAsia="宋体" w:hAnsi="宋体" w:cs="Times New Roman"/>
+          <w:szCs w:val="21"/>
+        </w:rPr>
+      </w:pPr>
+      <w:r>
+        <w:rPr>
+          <w:rFonts w:ascii="宋体" w:eastAsia="宋体" w:hAnsi="宋体" w:cs="Times New Roman" w:hint="eastAsia"/>
+          <w:szCs w:val="21"/>
+        </w:rPr>
+        <w:t>向后直线行走</w:t>
+      </w:r>
+    </w:p>
+    <w:p>
+      <w:pPr>
+        <w:spacing w:line="360" w:lineRule="auto"/>
+        <w:ind w:firstLineChars="200" w:firstLine="420"/>
+        <w:rPr>
+          <w:rFonts w:ascii="Times New Roman" w:eastAsia="宋体" w:hAnsi="Times New Roman" w:cs="Times New Roman"/>
+          <w:szCs w:val="21"/>
+        </w:rPr>
+      </w:pPr>
+      <w:r>
+        <w:rPr>
+          <w:rFonts w:ascii="Times New Roman" w:eastAsia="宋体" w:hAnsi="Times New Roman" w:cs="Times New Roman"/>
+          <w:szCs w:val="21"/>
+        </w:rPr>
+        <w:lastRenderedPageBreak/>
+        <w:t>与向前行走类似</w:t>
+      </w:r>
+      <w:r>
+        <w:rPr>
+          <w:rFonts w:ascii="Times New Roman" w:eastAsia="宋体" w:hAnsi="Times New Roman" w:cs="Times New Roman"/>
+          <w:szCs w:val="21"/>
+        </w:rPr>
+        <w:t>，我们将训练参数</w:t>
+      </w:r>
+      <w:r>
+        <w:rPr>
+          <w:rFonts w:ascii="Times New Roman" w:eastAsia="宋体" w:hAnsi="Times New Roman" w:cs="Times New Roman"/>
+          <w:szCs w:val="21"/>
+        </w:rPr>
+        <w:t>设置为</w:t>
+      </w:r>
+      <w:r>
+        <w:rPr>
+          <w:rFonts w:ascii="Times New Roman" w:eastAsia="宋体" w:hAnsi="Times New Roman" w:cs="Times New Roman"/>
+          <w:szCs w:val="21"/>
+          <w:u w:val="single"/>
+        </w:rPr>
+        <w:t>Reward</w:t>
+      </w:r>
+      <w:r>
+        <w:rPr>
+          <w:rFonts w:ascii="Times New Roman" w:eastAsia="宋体" w:hAnsi="Times New Roman" w:cs="Times New Roman"/>
+          <w:szCs w:val="21"/>
+          <w:u w:val="single"/>
+        </w:rPr>
+        <w:t>到达</w:t>
+      </w:r>
+      <w:r>
+        <w:rPr>
+          <w:rFonts w:ascii="Times New Roman" w:eastAsia="宋体" w:hAnsi="Times New Roman" w:cs="Times New Roman"/>
+          <w:szCs w:val="21"/>
+          <w:u w:val="single"/>
+        </w:rPr>
+        <w:t>200</w:t>
+      </w:r>
+      <w:r>
+        <w:rPr>
+          <w:rFonts w:ascii="Times New Roman" w:eastAsia="宋体" w:hAnsi="Times New Roman" w:cs="Times New Roman"/>
+          <w:szCs w:val="21"/>
+          <w:u w:val="single"/>
+        </w:rPr>
+        <w:t>时，自动保存</w:t>
+      </w:r>
+      <w:r>
+        <w:rPr>
+          <w:rFonts w:ascii="Times New Roman" w:eastAsia="宋体" w:hAnsi="Times New Roman" w:cs="Times New Roman"/>
+          <w:szCs w:val="21"/>
+          <w:u w:val="single"/>
+        </w:rPr>
+        <w:t>Agent</w:t>
+      </w:r>
+      <w:r>
+        <w:rPr>
+          <w:rFonts w:ascii="Times New Roman" w:eastAsia="宋体" w:hAnsi="Times New Roman" w:cs="Times New Roman"/>
+          <w:szCs w:val="21"/>
+          <w:u w:val="single"/>
+        </w:rPr>
+        <w:t>；</w:t>
+      </w:r>
+      <w:r>
+        <w:rPr>
+          <w:rFonts w:ascii="Times New Roman" w:eastAsia="宋体" w:hAnsi="Times New Roman" w:cs="Times New Roman"/>
+          <w:szCs w:val="21"/>
+          <w:u w:val="single"/>
+        </w:rPr>
+        <w:t>Episode</w:t>
+      </w:r>
+      <w:r>
+        <w:rPr>
+          <w:rFonts w:ascii="Times New Roman" w:eastAsia="宋体" w:hAnsi="Times New Roman" w:cs="Times New Roman"/>
+          <w:szCs w:val="21"/>
+          <w:u w:val="single"/>
+        </w:rPr>
+        <w:t>数量最大设为</w:t>
+      </w:r>
+      <w:r>
+        <w:rPr>
+          <w:rFonts w:ascii="Times New Roman" w:eastAsia="宋体" w:hAnsi="Times New Roman" w:cs="Times New Roman"/>
+          <w:szCs w:val="21"/>
+          <w:u w:val="single"/>
+        </w:rPr>
+        <w:t>4000</w:t>
+      </w:r>
+      <w:r>
+        <w:rPr>
+          <w:rFonts w:ascii="Times New Roman" w:eastAsia="宋体" w:hAnsi="Times New Roman" w:cs="Times New Roman"/>
+          <w:szCs w:val="21"/>
+        </w:rPr>
+        <w:t>。</w:t>
+      </w:r>
+    </w:p>
+    <w:p>
+      <w:pPr>
+        <w:pStyle w:val="a7"/>
+        <w:spacing w:line="360" w:lineRule="auto"/>
+        <w:rPr>
+          <w:rFonts w:ascii="Times New Roman" w:eastAsia="宋体" w:hAnsi="Times New Roman" w:cs="Times New Roman" w:hint="eastAsia"/>
+          <w:szCs w:val="21"/>
+        </w:rPr>
+      </w:pPr>
+      <w:r>
+        <w:rPr>
+          <w:rFonts w:ascii="Times New Roman" w:eastAsia="宋体" w:hAnsi="Times New Roman" w:cs="Times New Roman"/>
+          <w:szCs w:val="21"/>
+        </w:rPr>
+        <w:t>在前一问的基础上，我们对</w:t>
+      </w:r>
+      <w:r>
+        <w:rPr>
+          <w:rFonts w:ascii="Times New Roman" w:eastAsia="宋体" w:hAnsi="Times New Roman" w:cs="Times New Roman"/>
+          <w:szCs w:val="21"/>
+        </w:rPr>
+        <w:t>Reward</w:t>
+      </w:r>
+      <w:r>
+        <w:rPr>
+          <w:rFonts w:ascii="Times New Roman" w:eastAsia="宋体" w:hAnsi="Times New Roman" w:cs="Times New Roman"/>
+          <w:szCs w:val="21"/>
+        </w:rPr>
+        <w:t>进行了修改，修改为</w:t>
+      </w:r>
+      <m:oMath>
+        <m:sSub>
+          <m:sSubPr>
+            <m:ctrlPr>
+              <w:rPr>
+                <w:rFonts w:ascii="Cambria Math" w:eastAsia="宋体" w:hAnsi="Cambria Math" w:cs="Times New Roman"/>
+                <w:i/>
+                <w:szCs w:val="21"/>
+              </w:rPr>
+            </m:ctrlPr>
+          </m:sSubPr>
+          <m:e>
+            <m:r>
+              <w:rPr>
+                <w:rFonts w:ascii="Cambria Math" w:eastAsia="宋体" w:hAnsi="Cambria Math" w:cs="Times New Roman"/>
+                <w:szCs w:val="21"/>
+              </w:rPr>
+              <m:t>r</m:t>
+            </m:r>
+          </m:e>
+          <m:sub>
+            <m:r>
+              <w:rPr>
+                <w:rFonts w:ascii="Cambria Math" w:eastAsia="宋体" w:hAnsi="Cambria Math" w:cs="Times New Roman"/>
+                <w:szCs w:val="21"/>
+              </w:rPr>
+              <m:t>t</m:t>
+            </m:r>
+          </m:sub>
+        </m:sSub>
+        <m:r>
+          <w:rPr>
+            <w:rFonts w:ascii="Cambria Math" w:eastAsia="宋体" w:hAnsi="Cambria Math" w:cs="Times New Roman"/>
+            <w:szCs w:val="21"/>
+          </w:rPr>
+          <m:t>=</m:t>
+        </m:r>
+        <m:r>
+          <w:rPr>
+            <w:rFonts w:ascii="Cambria Math" w:eastAsia="微软雅黑" w:hAnsi="Cambria Math" w:cs="Times New Roman"/>
+            <w:szCs w:val="21"/>
+          </w:rPr>
+          <m:t>-</m:t>
+        </m:r>
+        <m:sSub>
+          <m:sSubPr>
+            <m:ctrlPr>
+              <w:rPr>
+                <w:rFonts w:ascii="Cambria Math" w:eastAsia="宋体" w:hAnsi="Cambria Math" w:cs="Times New Roman"/>
+                <w:i/>
+                <w:szCs w:val="21"/>
+              </w:rPr>
+            </m:ctrlPr>
+          </m:sSubPr>
+          <m:e>
+            <m:r>
+              <w:rPr>
+                <w:rFonts w:ascii="Cambria Math" w:eastAsia="宋体" w:hAnsi="Cambria Math" w:cs="Times New Roman"/>
+                <w:szCs w:val="21"/>
+              </w:rPr>
+              <m:t>v</m:t>
+            </m:r>
+          </m:e>
+          <m:sub>
+            <m:r>
+              <w:rPr>
+                <w:rFonts w:ascii="Cambria Math" w:eastAsia="宋体" w:hAnsi="Cambria Math" w:cs="Times New Roman"/>
+                <w:szCs w:val="21"/>
+              </w:rPr>
+              <m:t>x</m:t>
+            </m:r>
+          </m:sub>
+        </m:sSub>
+        <m:r>
+          <w:rPr>
+            <w:rFonts w:ascii="Cambria Math" w:eastAsia="宋体" w:hAnsi="Cambria Math" w:cs="Times New Roman"/>
+            <w:szCs w:val="21"/>
+          </w:rPr>
+          <m:t>-</m:t>
+        </m:r>
+        <m:r>
+          <w:rPr>
+            <w:rFonts w:ascii="Cambria Math" w:eastAsia="宋体" w:hAnsi="Cambria Math" w:cs="Times New Roman"/>
+            <w:szCs w:val="21"/>
+          </w:rPr>
+          <m:t>10</m:t>
+        </m:r>
+        <m:sSup>
+          <m:sSupPr>
+            <m:ctrlPr>
+              <w:rPr>
+                <w:rFonts w:ascii="Cambria Math" w:eastAsia="宋体" w:hAnsi="Cambria Math" w:cs="Times New Roman"/>
+                <w:i/>
+                <w:szCs w:val="21"/>
+              </w:rPr>
+            </m:ctrlPr>
+          </m:sSupPr>
+          <m:e>
+            <m:r>
+              <w:rPr>
+                <w:rFonts w:ascii="Cambria Math" w:eastAsia="宋体" w:hAnsi="Cambria Math" w:cs="Times New Roman"/>
+                <w:szCs w:val="21"/>
+              </w:rPr>
+              <m:t>y</m:t>
+            </m:r>
+          </m:e>
+          <m:sup>
+            <m:r>
+              <w:rPr>
+                <w:rFonts w:ascii="Cambria Math" w:eastAsia="宋体" w:hAnsi="Cambria Math" w:cs="Times New Roman"/>
+                <w:szCs w:val="21"/>
+              </w:rPr>
+              <m:t>2</m:t>
+            </m:r>
+          </m:sup>
+        </m:sSup>
+        <m:r>
+          <w:rPr>
+            <w:rFonts w:ascii="Cambria Math" w:eastAsia="宋体" w:hAnsi="Cambria Math" w:cs="Times New Roman"/>
+            <w:szCs w:val="21"/>
+          </w:rPr>
+          <m:t>-50</m:t>
+        </m:r>
+        <m:sSup>
+          <m:sSupPr>
+            <m:ctrlPr>
+              <w:rPr>
+                <w:rFonts w:ascii="Cambria Math" w:eastAsia="宋体" w:hAnsi="Cambria Math" w:cs="Times New Roman"/>
+                <w:i/>
+                <w:szCs w:val="21"/>
+              </w:rPr>
+            </m:ctrlPr>
+          </m:sSupPr>
+          <m:e>
+            <m:acc>
+              <m:accPr>
+                <m:ctrlPr>
+                  <w:rPr>
+                    <w:rFonts w:ascii="Cambria Math" w:eastAsia="宋体" w:hAnsi="Cambria Math" w:cs="Times New Roman"/>
+                    <w:szCs w:val="21"/>
+                  </w:rPr>
+                </m:ctrlPr>
+              </m:accPr>
+              <m:e>
+                <m:r>
+                  <w:rPr>
+                    <w:rFonts w:ascii="Cambria Math" w:eastAsia="宋体" w:hAnsi="Cambria Math" w:cs="Times New Roman"/>
+                    <w:szCs w:val="21"/>
+                  </w:rPr>
+                  <m:t>z</m:t>
+                </m:r>
+              </m:e>
+            </m:acc>
+          </m:e>
+          <m:sup>
+            <m:r>
+              <w:rPr>
+                <w:rFonts w:ascii="Cambria Math" w:eastAsia="宋体" w:hAnsi="Cambria Math" w:cs="Times New Roman"/>
+                <w:szCs w:val="21"/>
+              </w:rPr>
+              <m:t>2</m:t>
+            </m:r>
+          </m:sup>
+        </m:sSup>
+        <m:r>
+          <w:rPr>
+            <w:rFonts w:ascii="Cambria Math" w:eastAsia="宋体" w:hAnsi="Cambria Math" w:cs="Times New Roman"/>
+            <w:szCs w:val="21"/>
+          </w:rPr>
+          <m:t>+25</m:t>
+        </m:r>
+        <m:f>
+          <m:fPr>
+            <m:ctrlPr>
+              <w:rPr>
+                <w:rFonts w:ascii="Cambria Math" w:eastAsia="宋体" w:hAnsi="Cambria Math" w:cs="Times New Roman"/>
+                <w:szCs w:val="21"/>
+              </w:rPr>
+            </m:ctrlPr>
+          </m:fPr>
+          <m:num>
+            <m:sSub>
+              <m:sSubPr>
+                <m:ctrlPr>
+                  <w:rPr>
+                    <w:rFonts w:ascii="Cambria Math" w:eastAsia="宋体" w:hAnsi="Cambria Math" w:cs="Times New Roman"/>
+                    <w:i/>
+                    <w:szCs w:val="21"/>
+                  </w:rPr>
+                </m:ctrlPr>
+              </m:sSubPr>
+              <m:e>
+                <m:r>
+                  <w:rPr>
+                    <w:rFonts w:ascii="Cambria Math" w:eastAsia="宋体" w:hAnsi="Cambria Math" w:cs="Times New Roman"/>
+                    <w:szCs w:val="21"/>
+                  </w:rPr>
+                  <m:t>T</m:t>
+                </m:r>
+              </m:e>
+              <m:sub>
+                <m:r>
+                  <w:rPr>
+                    <w:rFonts w:ascii="Cambria Math" w:eastAsia="宋体" w:hAnsi="Cambria Math" w:cs="Times New Roman"/>
+                    <w:szCs w:val="21"/>
+                  </w:rPr>
+                  <m:t>s</m:t>
+                </m:r>
+              </m:sub>
+            </m:sSub>
+            <m:ctrlPr>
+              <w:rPr>
+                <w:rFonts w:ascii="Cambria Math" w:eastAsia="宋体" w:hAnsi="Cambria Math" w:cs="Times New Roman"/>
+                <w:i/>
+                <w:szCs w:val="21"/>
+              </w:rPr>
+            </m:ctrlPr>
+          </m:num>
+          <m:den>
+            <m:sSub>
+              <m:sSubPr>
+                <m:ctrlPr>
+                  <w:rPr>
+                    <w:rFonts w:ascii="Cambria Math" w:eastAsia="宋体" w:hAnsi="Cambria Math" w:cs="Times New Roman"/>
+                    <w:i/>
+                    <w:szCs w:val="21"/>
+                  </w:rPr>
+                </m:ctrlPr>
+              </m:sSubPr>
+              <m:e>
+                <m:r>
+                  <w:rPr>
+                    <w:rFonts w:ascii="Cambria Math" w:eastAsia="宋体" w:hAnsi="Cambria Math" w:cs="Times New Roman"/>
+                    <w:szCs w:val="21"/>
+                  </w:rPr>
+                  <m:t>T</m:t>
+                </m:r>
+              </m:e>
+              <m:sub>
+                <m:r>
+                  <w:rPr>
+                    <w:rFonts w:ascii="Cambria Math" w:eastAsia="宋体" w:hAnsi="Cambria Math" w:cs="Times New Roman"/>
+                    <w:szCs w:val="21"/>
+                  </w:rPr>
+                  <m:t>f</m:t>
+                </m:r>
+              </m:sub>
+            </m:sSub>
+            <m:ctrlPr>
+              <w:rPr>
+                <w:rFonts w:ascii="Cambria Math" w:eastAsia="宋体" w:hAnsi="Cambria Math" w:cs="Times New Roman"/>
+                <w:i/>
+                <w:szCs w:val="21"/>
+              </w:rPr>
+            </m:ctrlPr>
+          </m:den>
+        </m:f>
+      </m:oMath>
+      <w:r>
+        <w:rPr>
+          <w:rFonts w:ascii="Times New Roman" w:eastAsia="宋体" w:hAnsi="Times New Roman" w:cs="Times New Roman"/>
+          <w:szCs w:val="21"/>
+        </w:rPr>
+        <w:t>。因为是向后行走，因此</w:t>
+      </w:r>
+      <w:r>
+        <w:rPr>
+          <w:rFonts w:ascii="Times New Roman" w:eastAsia="宋体" w:hAnsi="Times New Roman" w:cs="Times New Roman"/>
+          <w:szCs w:val="21"/>
+        </w:rPr>
+        <w:t>x</w:t>
+      </w:r>
+      <w:r>
+        <w:rPr>
+          <w:rFonts w:ascii="Times New Roman" w:eastAsia="宋体" w:hAnsi="Times New Roman" w:cs="Times New Roman"/>
+          <w:szCs w:val="21"/>
+        </w:rPr>
+        <w:t>方向速度系数为</w:t>
+      </w:r>
+      <w:r>
+        <w:rPr>
+          <w:rFonts w:ascii="Times New Roman" w:eastAsia="宋体" w:hAnsi="Times New Roman" w:cs="Times New Roman"/>
+          <w:szCs w:val="21"/>
+        </w:rPr>
+        <w:t>-1</w:t>
+      </w:r>
+      <w:r>
+        <w:rPr>
+          <w:rFonts w:ascii="Times New Roman" w:eastAsia="宋体" w:hAnsi="Times New Roman" w:cs="Times New Roman"/>
+          <w:szCs w:val="21"/>
+        </w:rPr>
+        <w:t>；我们增加了</w:t>
+      </w:r>
+      <w:r>
+        <w:rPr>
+          <w:rFonts w:ascii="Times New Roman" w:eastAsia="宋体" w:hAnsi="Times New Roman" w:cs="Times New Roman"/>
+          <w:szCs w:val="21"/>
+        </w:rPr>
+        <w:t>y</w:t>
+      </w:r>
+      <w:r>
+        <w:rPr>
+          <w:rFonts w:ascii="Times New Roman" w:eastAsia="宋体" w:hAnsi="Times New Roman" w:cs="Times New Roman"/>
+          <w:szCs w:val="21"/>
+        </w:rPr>
+        <w:t>方向速度惩罚项的系数，防止其走偏。</w:t>
+      </w:r>
+    </w:p>
+    <w:p>
+      <w:pPr>
+        <w:pStyle w:val="a7"/>
+        <w:spacing w:line="360" w:lineRule="auto"/>
+        <w:ind w:left="360" w:firstLineChars="0" w:firstLine="0"/>
+        <w:jc w:val="center"/>
+        <w:rPr>
+          <w:rFonts w:ascii="宋体" w:eastAsia="宋体" w:hAnsi="宋体" w:cs="Times New Roman"/>
+          <w:szCs w:val="21"/>
+        </w:rPr>
+      </w:pPr>
+      <w:r>
+        <w:rPr>
+          <w:rFonts w:ascii="宋体" w:eastAsia="宋体" w:hAnsi="宋体" w:cs="Times New Roman"/>
+          <w:szCs w:val="21"/>
+        </w:rPr>
+        <w:drawing>
+          <wp:inline distT="0" distB="0" distL="0" distR="0" wp14:anchorId="37A3CED2" wp14:editId="3493DCF2">
+            <wp:extent cx="4623206" cy="2508643"/>
+            <wp:effectExtent l="0" t="0" r="6350" b="6350"/>
+            <wp:docPr id="3" name="图片 3"/>
+            <wp:cNvGraphicFramePr>
+              <a:graphicFrameLocks xmlns:a="http://schemas.openxmlformats.org/drawingml/2006/main" noChangeAspect="1"/>
+            </wp:cNvGraphicFramePr>
+            <a:graphic xmlns:a="http://schemas.openxmlformats.org/drawingml/2006/main">
+              <a:graphicData uri="http://schemas.openxmlformats.org/drawingml/2006/picture">
+                <pic:pic xmlns:pic="http://schemas.openxmlformats.org/drawingml/2006/picture">
+                  <pic:nvPicPr>
+                    <pic:cNvPr id="1" name=""/>
+                    <pic:cNvPicPr/>
+                  </pic:nvPicPr>
+                  <pic:blipFill>
+                    <a:blip r:embed="rId9"/>
+                    <a:stretch>
+                      <a:fillRect/>
+                    </a:stretch>
+                  </pic:blipFill>
+                  <pic:spPr>
+                    <a:xfrm>
+                      <a:off x="0" y="0"/>
+                      <a:ext cx="4632380" cy="2513621"/>
+                    </a:xfrm>
+                    <a:prstGeom prst="rect">
+                      <a:avLst/>
+                    </a:prstGeom>
+                  </pic:spPr>
+                </pic:pic>
+              </a:graphicData>
+            </a:graphic>
+          </wp:inline>
+        </w:drawing>
+      </w:r>
+    </w:p>
+    <w:p>
+      <w:pPr>
+        <w:pStyle w:val="a7"/>
+        <w:spacing w:line="360" w:lineRule="auto"/>
+        <w:ind w:left="360" w:firstLineChars="0" w:firstLine="0"/>
+        <w:jc w:val="center"/>
+        <w:rPr>
+          <w:rFonts w:ascii="Times New Roman" w:eastAsia="宋体" w:hAnsi="Times New Roman" w:cs="Times New Roman"/>
+          <w:szCs w:val="21"/>
+        </w:rPr>
+      </w:pPr>
+      <w:r>
+        <w:rPr>
+          <w:rFonts w:ascii="Times New Roman" w:eastAsia="宋体" w:hAnsi="Times New Roman" w:cs="Times New Roman"/>
+          <w:szCs w:val="21"/>
+        </w:rPr>
+        <w:t>图</w:t>
+      </w:r>
+      <w:r>
+        <w:rPr>
+          <w:rFonts w:ascii="Times New Roman" w:eastAsia="宋体" w:hAnsi="Times New Roman" w:cs="Times New Roman" w:hint="eastAsia"/>
+          <w:szCs w:val="21"/>
+        </w:rPr>
+        <w:t>1</w:t>
+      </w:r>
+      <w:r>
+        <w:rPr>
+          <w:rFonts w:ascii="Times New Roman" w:eastAsia="宋体" w:hAnsi="Times New Roman" w:cs="Times New Roman"/>
+          <w:szCs w:val="21"/>
+        </w:rPr>
+        <w:t>.</w:t>
+      </w:r>
+      <w:r>
+        <w:rPr>
+          <w:rFonts w:ascii="Times New Roman" w:eastAsia="宋体" w:hAnsi="Times New Roman" w:cs="Times New Roman"/>
+          <w:szCs w:val="21"/>
+        </w:rPr>
+        <w:t xml:space="preserve">2 </w:t>
+      </w:r>
+      <w:r>
+        <w:rPr>
+          <w:rFonts w:ascii="Times New Roman" w:eastAsia="宋体" w:hAnsi="Times New Roman" w:cs="Times New Roman"/>
+          <w:szCs w:val="21"/>
+        </w:rPr>
+        <w:t>向后行走</w:t>
+      </w:r>
+      <w:r>
+        <w:rPr>
+          <w:rFonts w:ascii="Times New Roman" w:eastAsia="宋体" w:hAnsi="Times New Roman" w:cs="Times New Roman"/>
+          <w:szCs w:val="21"/>
+        </w:rPr>
+        <w:t>Reward</w:t>
+      </w:r>
+      <w:r>
+        <w:rPr>
+          <w:rFonts w:ascii="Times New Roman" w:eastAsia="宋体" w:hAnsi="Times New Roman" w:cs="Times New Roman"/>
+          <w:szCs w:val="21"/>
+        </w:rPr>
+        <w:t>示意图</w:t>
+      </w:r>
+    </w:p>
+    <w:p>
+      <w:pPr>
+        <w:pStyle w:val="a7"/>
+        <w:spacing w:line="360" w:lineRule="auto"/>
+        <w:rPr>
+          <w:rFonts w:ascii="Times New Roman" w:eastAsia="宋体" w:hAnsi="Times New Roman" w:cs="Times New Roman"/>
+          <w:szCs w:val="21"/>
+        </w:rPr>
+      </w:pPr>
+      <w:r>
+        <w:rPr>
+          <w:rFonts w:ascii="Times New Roman" w:eastAsia="宋体" w:hAnsi="Times New Roman" w:cs="Times New Roman" w:hint="eastAsia"/>
+          <w:szCs w:val="21"/>
+        </w:rPr>
+        <w:t>最后模拟时，需要调整</w:t>
+      </w:r>
+      <w:r>
+        <w:rPr>
+          <w:rFonts w:ascii="Times New Roman" w:eastAsia="宋体" w:hAnsi="Times New Roman" w:cs="Times New Roman" w:hint="eastAsia"/>
+          <w:szCs w:val="21"/>
+        </w:rPr>
+        <w:t>轴的方向</w:t>
+      </w:r>
+      <w:r>
+        <w:rPr>
+          <w:rFonts w:ascii="Times New Roman" w:eastAsia="宋体" w:hAnsi="Times New Roman" w:cs="Times New Roman" w:hint="eastAsia"/>
+          <w:szCs w:val="21"/>
+        </w:rPr>
+        <w:t>，使得机器人走在轴上。因此我们调整</w:t>
+      </w:r>
+      <w:r>
+        <w:rPr>
+          <w:rFonts w:ascii="Times New Roman" w:eastAsia="宋体" w:hAnsi="Times New Roman" w:cs="Times New Roman" w:hint="eastAsia"/>
+          <w:szCs w:val="21"/>
+        </w:rPr>
+        <w:t>Wal</w:t>
+      </w:r>
+      <w:r>
+        <w:rPr>
+          <w:rFonts w:ascii="Times New Roman" w:eastAsia="宋体" w:hAnsi="Times New Roman" w:cs="Times New Roman"/>
+          <w:szCs w:val="21"/>
+        </w:rPr>
+        <w:t>king Robot</w:t>
+      </w:r>
+      <w:r>
+        <w:rPr>
+          <w:rFonts w:ascii="Times New Roman" w:eastAsia="宋体" w:hAnsi="Times New Roman" w:cs="Times New Roman" w:hint="eastAsia"/>
+          <w:szCs w:val="21"/>
+        </w:rPr>
+        <w:t>中的</w:t>
+      </w:r>
+      <w:r>
+        <w:rPr>
+          <w:rFonts w:ascii="Times New Roman" w:eastAsia="宋体" w:hAnsi="Times New Roman" w:cs="Times New Roman" w:hint="eastAsia"/>
+          <w:szCs w:val="21"/>
+        </w:rPr>
+        <w:t>Sp</w:t>
+      </w:r>
+      <w:r>
+        <w:rPr>
+          <w:rFonts w:ascii="Times New Roman" w:eastAsia="宋体" w:hAnsi="Times New Roman" w:cs="Times New Roman"/>
+          <w:szCs w:val="21"/>
+        </w:rPr>
+        <w:t>line</w:t>
+      </w:r>
+      <w:r>
+        <w:rPr>
+          <w:rFonts w:ascii="Times New Roman" w:eastAsia="宋体" w:hAnsi="Times New Roman" w:cs="Times New Roman" w:hint="eastAsia"/>
+          <w:szCs w:val="21"/>
+        </w:rPr>
+        <w:t>参数，改为</w:t>
+      </w:r>
+      <w:r>
+        <w:rPr>
+          <w:rFonts w:ascii="Times New Roman" w:eastAsia="宋体" w:hAnsi="Times New Roman" w:cs="Times New Roman" w:hint="eastAsia"/>
+          <w:szCs w:val="21"/>
+        </w:rPr>
+        <w:t>[</w:t>
+      </w:r>
+      <w:r>
+        <w:rPr>
+          <w:rFonts w:ascii="Times New Roman" w:eastAsia="宋体" w:hAnsi="Times New Roman" w:cs="Times New Roman"/>
+          <w:szCs w:val="21"/>
+        </w:rPr>
+        <w:t>0 0 0.025; -5 0 0.025]</w:t>
+      </w:r>
+      <w:r>
+        <w:rPr>
+          <w:rFonts w:ascii="Times New Roman" w:eastAsia="宋体" w:hAnsi="Times New Roman" w:cs="Times New Roman" w:hint="eastAsia"/>
+          <w:szCs w:val="21"/>
+        </w:rPr>
+        <w:t>。</w:t>
+      </w:r>
+    </w:p>
+    <w:p>
+      <w:pPr>
+        <w:pStyle w:val="a7"/>
+        <w:spacing w:line="360" w:lineRule="auto"/>
+        <w:ind w:left="484" w:firstLineChars="0" w:firstLine="0"/>
+        <w:rPr>
+          <w:rFonts w:ascii="Times New Roman" w:eastAsia="宋体" w:hAnsi="Times New Roman" w:cs="Times New Roman"/>
+          <w:szCs w:val="21"/>
+        </w:rPr>
+      </w:pPr>
+      <w:r>
+        <w:rPr>
+          <w:rFonts w:ascii="Times New Roman" w:eastAsia="宋体" w:hAnsi="Times New Roman" w:cs="Times New Roman"/>
+          <w:szCs w:val="21"/>
+        </w:rPr>
+        <w:drawing>
+          <wp:inline distT="0" distB="0" distL="0" distR="0" wp14:anchorId="027D8401" wp14:editId="5E328430">
+            <wp:extent cx="4557369" cy="2165107"/>
+            <wp:effectExtent l="0" t="0" r="0" b="6985"/>
+            <wp:docPr id="4" name="图片 4"/>
+            <wp:cNvGraphicFramePr>
+              <a:graphicFrameLocks xmlns:a="http://schemas.openxmlformats.org/drawingml/2006/main" noChangeAspect="1"/>
+            </wp:cNvGraphicFramePr>
+            <a:graphic xmlns:a="http://schemas.openxmlformats.org/drawingml/2006/main">
+              <a:graphicData uri="http://schemas.openxmlformats.org/drawingml/2006/picture">
+                <pic:pic xmlns:pic="http://schemas.openxmlformats.org/drawingml/2006/picture">
+                  <pic:nvPicPr>
+                    <pic:cNvPr id="1" name=""/>
+                    <pic:cNvPicPr/>
+                  </pic:nvPicPr>
+                  <pic:blipFill>
+                    <a:blip r:embed="rId10"/>
+                    <a:stretch>
+                      <a:fillRect/>
+                    </a:stretch>
+                  </pic:blipFill>
+                  <pic:spPr>
+                    <a:xfrm>
+                      <a:off x="0" y="0"/>
+                      <a:ext cx="4559266" cy="2166008"/>
+                    </a:xfrm>
+                    <a:prstGeom prst="rect">
+                      <a:avLst/>
+                    </a:prstGeom>
+                  </pic:spPr>
+                </pic:pic>
+              </a:graphicData>
+            </a:graphic>
+          </wp:inline>
+        </w:drawing>
+      </w:r>
+    </w:p>
+    <w:p>
+      <w:pPr>
+        <w:pStyle w:val="a7"/>
+        <w:spacing w:line="360" w:lineRule="auto"/>
+        <w:ind w:left="360" w:firstLineChars="0" w:firstLine="0"/>
+        <w:jc w:val="center"/>
+        <w:rPr>
+          <w:rFonts w:ascii="Times New Roman" w:eastAsia="宋体" w:hAnsi="Times New Roman" w:cs="Times New Roman"/>
+          <w:szCs w:val="21"/>
+        </w:rPr>
+      </w:pPr>
+      <w:r>
+        <w:rPr>
+          <w:rFonts w:ascii="Times New Roman" w:eastAsia="宋体" w:hAnsi="Times New Roman" w:cs="Times New Roman"/>
+          <w:szCs w:val="21"/>
+        </w:rPr>
+        <w:t>图</w:t>
+      </w:r>
+      <w:r>
+        <w:rPr>
+          <w:rFonts w:ascii="Times New Roman" w:eastAsia="宋体" w:hAnsi="Times New Roman" w:cs="Times New Roman" w:hint="eastAsia"/>
+          <w:szCs w:val="21"/>
+        </w:rPr>
+        <w:t>1</w:t>
+      </w:r>
+      <w:r>
+        <w:rPr>
+          <w:rFonts w:ascii="Times New Roman" w:eastAsia="宋体" w:hAnsi="Times New Roman" w:cs="Times New Roman"/>
+          <w:szCs w:val="21"/>
+        </w:rPr>
+        <w:t>.</w:t>
+      </w:r>
+      <w:r>
+        <w:rPr>
+          <w:rFonts w:ascii="Times New Roman" w:eastAsia="宋体" w:hAnsi="Times New Roman" w:cs="Times New Roman"/>
+          <w:szCs w:val="21"/>
+        </w:rPr>
+        <w:t>3</w:t>
+      </w:r>
+      <w:r>
+        <w:rPr>
+          <w:rFonts w:ascii="Times New Roman" w:eastAsia="宋体" w:hAnsi="Times New Roman" w:cs="Times New Roman"/>
+          <w:szCs w:val="21"/>
+        </w:rPr>
+        <w:t xml:space="preserve"> </w:t>
+      </w:r>
+      <w:r>
+        <w:rPr>
+          <w:rFonts w:ascii="Times New Roman" w:eastAsia="宋体" w:hAnsi="Times New Roman" w:cs="Times New Roman"/>
+          <w:szCs w:val="21"/>
+        </w:rPr>
+        <w:t>向后行走</w:t>
+      </w:r>
+      <w:r>
+        <w:rPr>
+          <w:rFonts w:ascii="Times New Roman" w:eastAsia="宋体" w:hAnsi="Times New Roman" w:cs="Times New Roman" w:hint="eastAsia"/>
+          <w:szCs w:val="21"/>
+        </w:rPr>
+        <w:t>调整轴方向</w:t>
+      </w:r>
+      <w:r>
+        <w:rPr>
+          <w:rFonts w:ascii="Times New Roman" w:eastAsia="宋体" w:hAnsi="Times New Roman" w:cs="Times New Roman"/>
+          <w:szCs w:val="21"/>
+        </w:rPr>
+        <w:t>示意图</w:t>
+      </w:r>
+    </w:p>
+    <w:p>
+      <w:pPr>
+        <w:pStyle w:val="a7"/>
+        <w:spacing w:line="360" w:lineRule="auto"/>
+        <w:ind w:left="484" w:firstLineChars="0" w:firstLine="0"/>
+        <w:rPr>
+          <w:rFonts w:ascii="Times New Roman" w:eastAsia="宋体" w:hAnsi="Times New Roman" w:cs="Times New Roman" w:hint="eastAsia"/>
+          <w:szCs w:val="21"/>
+        </w:rPr>
+      </w:pPr>
+    </w:p>
+    <w:p>
+      <w:pPr>
+        <w:pStyle w:val="a7"/>
         <w:numPr>
           <w:ilvl w:val="0"/>
           <w:numId w:val="8"/>
@@ -236,13 +2096,86 @@
     <w:p>
       <w:pPr>
         <w:pStyle w:val="a7"/>
-        <w:ind w:firstLine="480"/>
-        <w:rPr>
-          <w:rFonts w:ascii="黑体" w:eastAsia="黑体" w:hAnsi="黑体" w:cs="Times New Roman" w:hint="eastAsia"/>
-          <w:sz w:val="24"/>
-          <w:szCs w:val="24"/>
-        </w:rPr>
-      </w:pPr>
+        <w:numPr>
+          <w:ilvl w:val="0"/>
+          <w:numId w:val="15"/>
+        </w:numPr>
+        <w:spacing w:line="360" w:lineRule="auto"/>
+        <w:ind w:firstLineChars="0"/>
+        <w:rPr>
+          <w:rFonts w:ascii="Times New Roman" w:eastAsia="宋体" w:hAnsi="Times New Roman" w:cs="Times New Roman"/>
+          <w:szCs w:val="21"/>
+        </w:rPr>
+      </w:pPr>
+      <w:r>
+        <w:rPr>
+          <w:rFonts w:ascii="Times New Roman" w:eastAsia="宋体" w:hAnsi="Times New Roman" w:cs="Times New Roman"/>
+          <w:szCs w:val="21"/>
+        </w:rPr>
+        <w:t>向前直线行走</w:t>
+      </w:r>
+    </w:p>
+    <w:p>
+      <w:pPr>
+        <w:pStyle w:val="a7"/>
+        <w:rPr>
+          <w:rFonts w:ascii="Times New Roman" w:eastAsia="宋体" w:hAnsi="Times New Roman" w:cs="Times New Roman" w:hint="eastAsia"/>
+          <w:szCs w:val="21"/>
+        </w:rPr>
+      </w:pPr>
+      <w:r>
+        <w:rPr>
+          <w:rFonts w:ascii="Times New Roman" w:eastAsia="宋体" w:hAnsi="Times New Roman" w:cs="Times New Roman" w:hint="eastAsia"/>
+          <w:szCs w:val="21"/>
+        </w:rPr>
+        <w:t>训练的</w:t>
+      </w:r>
+      <w:r>
+        <w:rPr>
+          <w:rFonts w:ascii="Times New Roman" w:eastAsia="宋体" w:hAnsi="Times New Roman" w:cs="Times New Roman" w:hint="eastAsia"/>
+          <w:szCs w:val="21"/>
+        </w:rPr>
+        <w:t>R</w:t>
+      </w:r>
+      <w:r>
+        <w:rPr>
+          <w:rFonts w:ascii="Times New Roman" w:eastAsia="宋体" w:hAnsi="Times New Roman" w:cs="Times New Roman"/>
+          <w:szCs w:val="21"/>
+        </w:rPr>
+        <w:t>eward</w:t>
+      </w:r>
+      <w:r>
+        <w:rPr>
+          <w:rFonts w:ascii="Times New Roman" w:eastAsia="宋体" w:hAnsi="Times New Roman" w:cs="Times New Roman" w:hint="eastAsia"/>
+          <w:szCs w:val="21"/>
+        </w:rPr>
+        <w:t>以及结果如下。您可以在</w:t>
+      </w:r>
+      <w:r>
+        <w:rPr>
+          <w:rFonts w:ascii="Times New Roman" w:eastAsia="宋体" w:hAnsi="Times New Roman" w:cs="Times New Roman" w:hint="eastAsia"/>
+          <w:szCs w:val="21"/>
+          <w:u w:val="single"/>
+          <w:shd w:val="pct15" w:color="auto" w:fill="FFFFFF"/>
+        </w:rPr>
+        <w:t>v</w:t>
+      </w:r>
+      <w:r>
+        <w:rPr>
+          <w:rFonts w:ascii="Times New Roman" w:eastAsia="宋体" w:hAnsi="Times New Roman" w:cs="Times New Roman"/>
+          <w:szCs w:val="21"/>
+          <w:u w:val="single"/>
+          <w:shd w:val="pct15" w:color="auto" w:fill="FFFFFF"/>
+        </w:rPr>
+        <w:t>ideo/walkingForward.mp4</w:t>
+      </w:r>
+      <w:r>
+        <w:rPr>
+          <w:rFonts w:ascii="Times New Roman" w:eastAsia="宋体" w:hAnsi="Times New Roman" w:cs="Times New Roman" w:hint="eastAsia"/>
+          <w:szCs w:val="21"/>
+        </w:rPr>
+        <w:t>中查看训练效果。</w:t>
+      </w:r>
     </w:p>
     <w:p>
       <w:pPr>
@@ -251,16 +2184,46 @@
         <w:ind w:left="484" w:firstLineChars="0" w:firstLine="0"/>
         <w:jc w:val="center"/>
         <w:rPr>
+          <w:rFonts w:ascii="楷体" w:eastAsia="楷体" w:hAnsi="楷体" w:cs="Times New Roman"/>
+          <w:szCs w:val="21"/>
+        </w:rPr>
+      </w:pPr>
+      <w:r>
+        <w:rPr>
           <w:rFonts w:ascii="楷体" w:eastAsia="楷体" w:hAnsi="楷体" w:cs="Times New Roman" w:hint="eastAsia"/>
           <w:szCs w:val="21"/>
         </w:rPr>
-      </w:pPr>
+        <w:t>表</w:t>
+      </w:r>
+      <w:proofErr w:type="gramStart"/>
       <w:r>
         <w:rPr>
           <w:rFonts w:ascii="楷体" w:eastAsia="楷体" w:hAnsi="楷体" w:cs="Times New Roman" w:hint="eastAsia"/>
           <w:szCs w:val="21"/>
         </w:rPr>
-        <w:t>表一 直走训练结果</w:t>
+        <w:t>一</w:t>
+      </w:r>
+      <w:proofErr w:type="gramEnd"/>
+      <w:r>
+        <w:rPr>
+          <w:rFonts w:ascii="楷体" w:eastAsia="楷体" w:hAnsi="楷体" w:cs="Times New Roman" w:hint="eastAsia"/>
+          <w:szCs w:val="21"/>
+        </w:rPr>
+        <w:t xml:space="preserve"> </w:t>
+      </w:r>
+      <w:r>
+        <w:rPr>
+          <w:rFonts w:ascii="楷体" w:eastAsia="楷体" w:hAnsi="楷体" w:cs="Times New Roman" w:hint="eastAsia"/>
+          <w:szCs w:val="21"/>
+        </w:rPr>
+        <w:t>向前直线行走</w:t>
+      </w:r>
+      <w:r>
+        <w:rPr>
+          <w:rFonts w:ascii="楷体" w:eastAsia="楷体" w:hAnsi="楷体" w:cs="Times New Roman" w:hint="eastAsia"/>
+          <w:szCs w:val="21"/>
+        </w:rPr>
+        <w:t>训练结果</w:t>
       </w:r>
     </w:p>
     <w:tbl>
@@ -415,7 +2378,7 @@
               <w:pStyle w:val="a7"/>
               <w:ind w:firstLineChars="0" w:firstLine="0"/>
               <w:rPr>
-                <w:rFonts w:ascii="Times New Roman" w:eastAsia="楷体" w:hAnsi="Times New Roman" w:cs="Times New Roman" w:hint="eastAsia"/>
+                <w:rFonts w:ascii="Times New Roman" w:eastAsia="楷体" w:hAnsi="Times New Roman" w:cs="Times New Roman"/>
               </w:rPr>
             </w:pPr>
             <w:r>
@@ -631,7 +2594,7 @@
               <w:pStyle w:val="a7"/>
               <w:ind w:firstLineChars="0" w:firstLine="0"/>
               <w:rPr>
-                <w:rFonts w:ascii="Times New Roman" w:eastAsia="楷体" w:hAnsi="Times New Roman" w:cs="Times New Roman" w:hint="eastAsia"/>
+                <w:rFonts w:ascii="Times New Roman" w:eastAsia="楷体" w:hAnsi="Times New Roman" w:cs="Times New Roman"/>
               </w:rPr>
             </w:pPr>
             <w:r>
@@ -685,7 +2648,7 @@
               <w:pStyle w:val="a7"/>
               <w:ind w:firstLineChars="0" w:firstLine="0"/>
               <w:rPr>
-                <w:rFonts w:ascii="Times New Roman" w:eastAsia="楷体" w:hAnsi="Times New Roman" w:cs="Times New Roman" w:hint="eastAsia"/>
+                <w:rFonts w:ascii="Times New Roman" w:eastAsia="楷体" w:hAnsi="Times New Roman" w:cs="Times New Roman"/>
               </w:rPr>
             </w:pPr>
             <w:r>
@@ -739,7 +2702,7 @@
               <w:pStyle w:val="a7"/>
               <w:ind w:firstLineChars="0" w:firstLine="0"/>
               <w:rPr>
-                <w:rFonts w:ascii="Times New Roman" w:eastAsia="楷体" w:hAnsi="Times New Roman" w:cs="Times New Roman" w:hint="eastAsia"/>
+                <w:rFonts w:ascii="Times New Roman" w:eastAsia="楷体" w:hAnsi="Times New Roman" w:cs="Times New Roman"/>
               </w:rPr>
             </w:pPr>
             <w:r>
@@ -793,7 +2756,7 @@
               <w:pStyle w:val="a7"/>
               <w:ind w:firstLineChars="0" w:firstLine="0"/>
               <w:rPr>
-                <w:rFonts w:ascii="Times New Roman" w:eastAsia="楷体" w:hAnsi="Times New Roman" w:cs="Times New Roman" w:hint="eastAsia"/>
+                <w:rFonts w:ascii="Times New Roman" w:eastAsia="楷体" w:hAnsi="Times New Roman" w:cs="Times New Roman"/>
               </w:rPr>
             </w:pPr>
             <w:r>
@@ -822,6 +2785,7 @@
                 <w:rFonts w:ascii="Times New Roman" w:eastAsia="楷体" w:hAnsi="Times New Roman" w:cs="Times New Roman"/>
               </w:rPr>
             </w:pPr>
+            <w:proofErr w:type="spellStart"/>
             <w:r>
               <w:rPr>
                 <w:rFonts w:ascii="Times New Roman" w:eastAsia="楷体" w:hAnsi="Times New Roman" w:cs="Times New Roman" w:hint="eastAsia"/>
@@ -834,6 +2798,7 @@
               </w:rPr>
               <w:t>pisodeCount</w:t>
             </w:r>
+            <w:proofErr w:type="spellEnd"/>
           </w:p>
         </w:tc>
       </w:tr>
@@ -847,7 +2812,7 @@
               <w:pStyle w:val="a7"/>
               <w:ind w:firstLineChars="0" w:firstLine="0"/>
               <w:rPr>
-                <w:rFonts w:ascii="Times New Roman" w:eastAsia="楷体" w:hAnsi="Times New Roman" w:cs="Times New Roman" w:hint="eastAsia"/>
+                <w:rFonts w:ascii="Times New Roman" w:eastAsia="楷体" w:hAnsi="Times New Roman" w:cs="Times New Roman"/>
               </w:rPr>
             </w:pPr>
             <w:r>
@@ -903,16 +2868,133 @@
     <w:p>
       <w:pPr>
         <w:pStyle w:val="a7"/>
-        <w:rPr>
-          <w:rFonts w:ascii="楷体" w:eastAsia="楷体" w:hAnsi="楷体" w:cs="Times New Roman"/>
-        </w:rPr>
-      </w:pPr>
+        <w:ind w:left="360" w:firstLineChars="0" w:firstLine="0"/>
+        <w:jc w:val="center"/>
+        <w:rPr>
+          <w:rFonts w:ascii="Times New Roman" w:eastAsia="宋体" w:hAnsi="Times New Roman" w:cs="Times New Roman"/>
+          <w:szCs w:val="21"/>
+        </w:rPr>
+      </w:pPr>
+      <w:r>
+        <w:rPr>
+          <w:noProof/>
+        </w:rPr>
+        <w:drawing>
+          <wp:inline distT="0" distB="0" distL="0" distR="0" wp14:anchorId="2232DA60" wp14:editId="13F05731">
+            <wp:extent cx="4173378" cy="3232785"/>
+            <wp:effectExtent l="0" t="0" r="0" b="5715"/>
+            <wp:docPr id="6" name="图片 6"/>
+            <wp:cNvGraphicFramePr>
+              <a:graphicFrameLocks xmlns:a="http://schemas.openxmlformats.org/drawingml/2006/main" noChangeAspect="1"/>
+            </wp:cNvGraphicFramePr>
+            <a:graphic xmlns:a="http://schemas.openxmlformats.org/drawingml/2006/main">
+              <a:graphicData uri="http://schemas.openxmlformats.org/drawingml/2006/picture">
+                <pic:pic xmlns:pic="http://schemas.openxmlformats.org/drawingml/2006/picture">
+                  <pic:nvPicPr>
+                    <pic:cNvPr id="0" name="Picture 3"/>
+                    <pic:cNvPicPr>
+                      <a:picLocks noChangeAspect="1" noChangeArrowheads="1"/>
+                    </pic:cNvPicPr>
+                  </pic:nvPicPr>
+                  <pic:blipFill>
+                    <a:blip r:embed="rId11" cstate="print">
+                      <a:extLst>
+                        <a:ext uri="{28A0092B-C50C-407E-A947-70E740481C1C}">
+                          <a14:useLocalDpi xmlns:a14="http://schemas.microsoft.com/office/drawing/2010/main" val="0"/>
+                        </a:ext>
+                      </a:extLst>
+                    </a:blip>
+                    <a:srcRect/>
+                    <a:stretch>
+                      <a:fillRect/>
+                    </a:stretch>
+                  </pic:blipFill>
+                  <pic:spPr bwMode="auto">
+                    <a:xfrm>
+                      <a:off x="0" y="0"/>
+                      <a:ext cx="4180710" cy="3238465"/>
+                    </a:xfrm>
+                    <a:prstGeom prst="rect">
+                      <a:avLst/>
+                    </a:prstGeom>
+                    <a:noFill/>
+                    <a:ln>
+                      <a:noFill/>
+                    </a:ln>
+                  </pic:spPr>
+                </pic:pic>
+              </a:graphicData>
+            </a:graphic>
+          </wp:inline>
+        </w:drawing>
+      </w:r>
     </w:p>
     <w:p>
       <w:pPr>
         <w:pStyle w:val="a7"/>
+        <w:spacing w:line="360" w:lineRule="auto"/>
+        <w:ind w:left="357" w:firstLineChars="0" w:firstLine="0"/>
+        <w:jc w:val="center"/>
+        <w:rPr>
+          <w:rFonts w:ascii="Times New Roman" w:eastAsia="宋体" w:hAnsi="Times New Roman" w:cs="Times New Roman" w:hint="eastAsia"/>
+          <w:szCs w:val="21"/>
+        </w:rPr>
+      </w:pPr>
+      <w:r>
+        <w:rPr>
+          <w:rFonts w:ascii="Times New Roman" w:eastAsia="宋体" w:hAnsi="Times New Roman" w:cs="Times New Roman" w:hint="eastAsia"/>
+          <w:szCs w:val="21"/>
+        </w:rPr>
+        <w:t>图</w:t>
+      </w:r>
+      <w:r>
+        <w:rPr>
+          <w:rFonts w:ascii="Times New Roman" w:eastAsia="宋体" w:hAnsi="Times New Roman" w:cs="Times New Roman" w:hint="eastAsia"/>
+          <w:szCs w:val="21"/>
+        </w:rPr>
+        <w:t>2</w:t>
+      </w:r>
+      <w:r>
+        <w:rPr>
+          <w:rFonts w:ascii="Times New Roman" w:eastAsia="宋体" w:hAnsi="Times New Roman" w:cs="Times New Roman"/>
+          <w:szCs w:val="21"/>
+        </w:rPr>
+        <w:t xml:space="preserve">.1 </w:t>
+      </w:r>
+      <w:r>
+        <w:rPr>
+          <w:rFonts w:ascii="Times New Roman" w:eastAsia="宋体" w:hAnsi="Times New Roman" w:cs="Times New Roman" w:hint="eastAsia"/>
+          <w:szCs w:val="21"/>
+        </w:rPr>
+        <w:t>向前行走</w:t>
+      </w:r>
+      <w:r>
+        <w:rPr>
+          <w:rFonts w:ascii="Times New Roman" w:eastAsia="宋体" w:hAnsi="Times New Roman" w:cs="Times New Roman" w:hint="eastAsia"/>
+          <w:szCs w:val="21"/>
+        </w:rPr>
+        <w:t>Rewar</w:t>
+      </w:r>
+      <w:r>
+        <w:rPr>
+          <w:rFonts w:ascii="Times New Roman" w:eastAsia="宋体" w:hAnsi="Times New Roman" w:cs="Times New Roman"/>
+          <w:szCs w:val="21"/>
+        </w:rPr>
+        <w:t>d</w:t>
+      </w:r>
+    </w:p>
+    <w:p>
+      <w:pPr>
         <w:rPr>
           <w:rFonts w:ascii="楷体" w:eastAsia="楷体" w:hAnsi="楷体" w:cs="Times New Roman" w:hint="eastAsia"/>
+        </w:rPr>
+      </w:pPr>
+    </w:p>
+    <w:p>
+      <w:pPr>
+        <w:pStyle w:val="a7"/>
+        <w:rPr>
+          <w:rFonts w:ascii="楷体" w:eastAsia="楷体" w:hAnsi="楷体" w:cs="Times New Roman"/>
         </w:rPr>
       </w:pPr>
     </w:p>
@@ -921,11 +3003,907 @@
         <w:pStyle w:val="a7"/>
         <w:numPr>
           <w:ilvl w:val="0"/>
-          <w:numId w:val="8"/>
+          <w:numId w:val="15"/>
         </w:numPr>
         <w:spacing w:line="360" w:lineRule="auto"/>
         <w:ind w:firstLineChars="0"/>
         <w:rPr>
+          <w:rFonts w:ascii="Times New Roman" w:eastAsia="宋体" w:hAnsi="Times New Roman" w:cs="Times New Roman"/>
+          <w:szCs w:val="21"/>
+        </w:rPr>
+      </w:pPr>
+      <w:r>
+        <w:rPr>
+          <w:rFonts w:ascii="Times New Roman" w:eastAsia="宋体" w:hAnsi="Times New Roman" w:cs="Times New Roman"/>
+          <w:szCs w:val="21"/>
+        </w:rPr>
+        <w:t>向</w:t>
+      </w:r>
+      <w:r>
+        <w:rPr>
+          <w:rFonts w:ascii="Times New Roman" w:eastAsia="宋体" w:hAnsi="Times New Roman" w:cs="Times New Roman" w:hint="eastAsia"/>
+          <w:szCs w:val="21"/>
+        </w:rPr>
+        <w:t>后</w:t>
+      </w:r>
+      <w:r>
+        <w:rPr>
+          <w:rFonts w:ascii="Times New Roman" w:eastAsia="宋体" w:hAnsi="Times New Roman" w:cs="Times New Roman"/>
+          <w:szCs w:val="21"/>
+        </w:rPr>
+        <w:t>直线行走</w:t>
+      </w:r>
+    </w:p>
+    <w:p>
+      <w:pPr>
+        <w:pStyle w:val="a7"/>
+        <w:ind w:left="360" w:firstLineChars="0" w:firstLine="0"/>
+        <w:rPr>
+          <w:rFonts w:ascii="Times New Roman" w:eastAsia="宋体" w:hAnsi="Times New Roman" w:cs="Times New Roman"/>
+          <w:szCs w:val="21"/>
+        </w:rPr>
+      </w:pPr>
+      <w:r>
+        <w:rPr>
+          <w:rFonts w:ascii="Times New Roman" w:eastAsia="宋体" w:hAnsi="Times New Roman" w:cs="Times New Roman" w:hint="eastAsia"/>
+          <w:szCs w:val="21"/>
+        </w:rPr>
+        <w:t>训练的</w:t>
+      </w:r>
+      <w:r>
+        <w:rPr>
+          <w:rFonts w:ascii="Times New Roman" w:eastAsia="宋体" w:hAnsi="Times New Roman" w:cs="Times New Roman" w:hint="eastAsia"/>
+          <w:szCs w:val="21"/>
+        </w:rPr>
+        <w:t>R</w:t>
+      </w:r>
+      <w:r>
+        <w:rPr>
+          <w:rFonts w:ascii="Times New Roman" w:eastAsia="宋体" w:hAnsi="Times New Roman" w:cs="Times New Roman"/>
+          <w:szCs w:val="21"/>
+        </w:rPr>
+        <w:t>eward</w:t>
+      </w:r>
+      <w:r>
+        <w:rPr>
+          <w:rFonts w:ascii="Times New Roman" w:eastAsia="宋体" w:hAnsi="Times New Roman" w:cs="Times New Roman" w:hint="eastAsia"/>
+          <w:szCs w:val="21"/>
+        </w:rPr>
+        <w:t>以及结果如下。您可以在</w:t>
+      </w:r>
+      <w:r>
+        <w:rPr>
+          <w:rFonts w:ascii="Times New Roman" w:eastAsia="宋体" w:hAnsi="Times New Roman" w:cs="Times New Roman" w:hint="eastAsia"/>
+          <w:szCs w:val="21"/>
+          <w:u w:val="single"/>
+          <w:shd w:val="pct15" w:color="auto" w:fill="FFFFFF"/>
+        </w:rPr>
+        <w:t>v</w:t>
+      </w:r>
+      <w:r>
+        <w:rPr>
+          <w:rFonts w:ascii="Times New Roman" w:eastAsia="宋体" w:hAnsi="Times New Roman" w:cs="Times New Roman"/>
+          <w:szCs w:val="21"/>
+          <w:u w:val="single"/>
+          <w:shd w:val="pct15" w:color="auto" w:fill="FFFFFF"/>
+        </w:rPr>
+        <w:t>ideo/walking</w:t>
+      </w:r>
+      <w:r>
+        <w:rPr>
+          <w:rFonts w:ascii="Times New Roman" w:eastAsia="宋体" w:hAnsi="Times New Roman" w:cs="Times New Roman"/>
+          <w:szCs w:val="21"/>
+          <w:u w:val="single"/>
+          <w:shd w:val="pct15" w:color="auto" w:fill="FFFFFF"/>
+        </w:rPr>
+        <w:t>B</w:t>
+      </w:r>
+      <w:r>
+        <w:rPr>
+          <w:rFonts w:ascii="Times New Roman" w:eastAsia="宋体" w:hAnsi="Times New Roman" w:cs="Times New Roman" w:hint="eastAsia"/>
+          <w:szCs w:val="21"/>
+          <w:u w:val="single"/>
+          <w:shd w:val="pct15" w:color="auto" w:fill="FFFFFF"/>
+        </w:rPr>
+        <w:t>ack</w:t>
+      </w:r>
+      <w:r>
+        <w:rPr>
+          <w:rFonts w:ascii="Times New Roman" w:eastAsia="宋体" w:hAnsi="Times New Roman" w:cs="Times New Roman"/>
+          <w:szCs w:val="21"/>
+          <w:u w:val="single"/>
+          <w:shd w:val="pct15" w:color="auto" w:fill="FFFFFF"/>
+        </w:rPr>
+        <w:t>ward.mp4</w:t>
+      </w:r>
+      <w:r>
+        <w:rPr>
+          <w:rFonts w:ascii="Times New Roman" w:eastAsia="宋体" w:hAnsi="Times New Roman" w:cs="Times New Roman" w:hint="eastAsia"/>
+          <w:szCs w:val="21"/>
+        </w:rPr>
+        <w:t>中查看训练效果。</w:t>
+      </w:r>
+    </w:p>
+    <w:p>
+      <w:pPr>
+        <w:pStyle w:val="a7"/>
+        <w:spacing w:line="360" w:lineRule="auto"/>
+        <w:ind w:left="484" w:firstLineChars="0" w:firstLine="0"/>
+        <w:jc w:val="center"/>
+        <w:rPr>
+          <w:rFonts w:ascii="楷体" w:eastAsia="楷体" w:hAnsi="楷体" w:cs="Times New Roman"/>
+          <w:szCs w:val="21"/>
+        </w:rPr>
+      </w:pPr>
+      <w:r>
+        <w:rPr>
+          <w:rFonts w:ascii="楷体" w:eastAsia="楷体" w:hAnsi="楷体" w:cs="Times New Roman" w:hint="eastAsia"/>
+          <w:szCs w:val="21"/>
+        </w:rPr>
+        <w:t>表</w:t>
+      </w:r>
+      <w:r>
+        <w:rPr>
+          <w:rFonts w:ascii="楷体" w:eastAsia="楷体" w:hAnsi="楷体" w:cs="Times New Roman" w:hint="eastAsia"/>
+          <w:szCs w:val="21"/>
+        </w:rPr>
+        <w:t>二</w:t>
+      </w:r>
+      <w:r>
+        <w:rPr>
+          <w:rFonts w:ascii="楷体" w:eastAsia="楷体" w:hAnsi="楷体" w:cs="Times New Roman" w:hint="eastAsia"/>
+          <w:szCs w:val="21"/>
+        </w:rPr>
+        <w:t xml:space="preserve"> </w:t>
+      </w:r>
+      <w:r>
+        <w:rPr>
+          <w:rFonts w:ascii="楷体" w:eastAsia="楷体" w:hAnsi="楷体" w:cs="Times New Roman" w:hint="eastAsia"/>
+          <w:szCs w:val="21"/>
+        </w:rPr>
+        <w:t>向后直线行走</w:t>
+      </w:r>
+      <w:r>
+        <w:rPr>
+          <w:rFonts w:ascii="楷体" w:eastAsia="楷体" w:hAnsi="楷体" w:cs="Times New Roman" w:hint="eastAsia"/>
+          <w:szCs w:val="21"/>
+        </w:rPr>
+        <w:t>训练结果</w:t>
+      </w:r>
+    </w:p>
+    <w:tbl>
+      <w:tblPr>
+        <w:tblStyle w:val="a8"/>
+        <w:tblW w:w="0" w:type="auto"/>
+        <w:tblLook w:val="04A0" w:firstRow="1" w:lastRow="0" w:firstColumn="1" w:lastColumn="0" w:noHBand="0" w:noVBand="1"/>
+      </w:tblPr>
+      <w:tblGrid>
+        <w:gridCol w:w="4148"/>
+        <w:gridCol w:w="4148"/>
+      </w:tblGrid>
+      <w:tr>
+        <w:tc>
+          <w:tcPr>
+            <w:tcW w:w="4148" w:type="dxa"/>
+          </w:tcPr>
+          <w:p>
+            <w:pPr>
+              <w:pStyle w:val="a7"/>
+              <w:ind w:firstLineChars="0" w:firstLine="0"/>
+              <w:rPr>
+                <w:rFonts w:ascii="Times New Roman" w:eastAsia="楷体" w:hAnsi="Times New Roman" w:cs="Times New Roman"/>
+              </w:rPr>
+            </w:pPr>
+          </w:p>
+        </w:tc>
+        <w:tc>
+          <w:tcPr>
+            <w:tcW w:w="4148" w:type="dxa"/>
+          </w:tcPr>
+          <w:p>
+            <w:pPr>
+              <w:pStyle w:val="a7"/>
+              <w:ind w:firstLineChars="0" w:firstLine="0"/>
+              <w:rPr>
+                <w:rFonts w:ascii="Times New Roman" w:eastAsia="楷体" w:hAnsi="Times New Roman" w:cs="Times New Roman"/>
+              </w:rPr>
+            </w:pPr>
+            <w:r>
+              <w:rPr>
+                <w:rFonts w:ascii="Times New Roman" w:eastAsia="楷体" w:hAnsi="Times New Roman" w:cs="Times New Roman"/>
+              </w:rPr>
+              <w:t>RlTD3Agent</w:t>
+            </w:r>
+          </w:p>
+        </w:tc>
+      </w:tr>
+      <w:tr>
+        <w:tc>
+          <w:tcPr>
+            <w:tcW w:w="4148" w:type="dxa"/>
+          </w:tcPr>
+          <w:p>
+            <w:pPr>
+              <w:pStyle w:val="a7"/>
+              <w:ind w:firstLineChars="0" w:firstLine="0"/>
+              <w:rPr>
+                <w:rFonts w:ascii="Times New Roman" w:eastAsia="楷体" w:hAnsi="Times New Roman" w:cs="Times New Roman"/>
+              </w:rPr>
+            </w:pPr>
+            <w:r>
+              <w:rPr>
+                <w:rFonts w:ascii="Times New Roman" w:eastAsia="楷体" w:hAnsi="Times New Roman" w:cs="Times New Roman"/>
+              </w:rPr>
+              <w:t>Status</w:t>
+            </w:r>
+          </w:p>
+        </w:tc>
+        <w:tc>
+          <w:tcPr>
+            <w:tcW w:w="4148" w:type="dxa"/>
+          </w:tcPr>
+          <w:p>
+            <w:pPr>
+              <w:pStyle w:val="a7"/>
+              <w:ind w:firstLineChars="0" w:firstLine="0"/>
+              <w:rPr>
+                <w:rFonts w:ascii="Times New Roman" w:eastAsia="楷体" w:hAnsi="Times New Roman" w:cs="Times New Roman"/>
+              </w:rPr>
+            </w:pPr>
+            <w:r>
+              <w:rPr>
+                <w:rFonts w:ascii="Times New Roman" w:eastAsia="楷体" w:hAnsi="Times New Roman" w:cs="Times New Roman" w:hint="eastAsia"/>
+              </w:rPr>
+              <w:t>T</w:t>
+            </w:r>
+            <w:r>
+              <w:rPr>
+                <w:rFonts w:ascii="Times New Roman" w:eastAsia="楷体" w:hAnsi="Times New Roman" w:cs="Times New Roman"/>
+              </w:rPr>
+              <w:t>raining finished</w:t>
+            </w:r>
+          </w:p>
+        </w:tc>
+      </w:tr>
+      <w:tr>
+        <w:tc>
+          <w:tcPr>
+            <w:tcW w:w="4148" w:type="dxa"/>
+          </w:tcPr>
+          <w:p>
+            <w:pPr>
+              <w:pStyle w:val="a7"/>
+              <w:ind w:firstLineChars="0" w:firstLine="0"/>
+              <w:rPr>
+                <w:rFonts w:ascii="Times New Roman" w:eastAsia="楷体" w:hAnsi="Times New Roman" w:cs="Times New Roman"/>
+              </w:rPr>
+            </w:pPr>
+            <w:r>
+              <w:rPr>
+                <w:rFonts w:ascii="Times New Roman" w:eastAsia="楷体" w:hAnsi="Times New Roman" w:cs="Times New Roman"/>
+              </w:rPr>
+              <w:t>Episode number</w:t>
+            </w:r>
+          </w:p>
+        </w:tc>
+        <w:tc>
+          <w:tcPr>
+            <w:tcW w:w="4148" w:type="dxa"/>
+          </w:tcPr>
+          <w:p>
+            <w:pPr>
+              <w:pStyle w:val="a7"/>
+              <w:ind w:firstLineChars="0" w:firstLine="0"/>
+              <w:rPr>
+                <w:rFonts w:ascii="Times New Roman" w:eastAsia="楷体" w:hAnsi="Times New Roman" w:cs="Times New Roman"/>
+              </w:rPr>
+            </w:pPr>
+            <w:r>
+              <w:rPr>
+                <w:rFonts w:ascii="Times New Roman" w:eastAsia="楷体" w:hAnsi="Times New Roman" w:cs="Times New Roman" w:hint="eastAsia"/>
+              </w:rPr>
+              <w:t>4</w:t>
+            </w:r>
+            <w:r>
+              <w:rPr>
+                <w:rFonts w:ascii="Times New Roman" w:eastAsia="楷体" w:hAnsi="Times New Roman" w:cs="Times New Roman"/>
+              </w:rPr>
+              <w:t>000</w:t>
+            </w:r>
+          </w:p>
+        </w:tc>
+      </w:tr>
+      <w:tr>
+        <w:tc>
+          <w:tcPr>
+            <w:tcW w:w="4148" w:type="dxa"/>
+          </w:tcPr>
+          <w:p>
+            <w:pPr>
+              <w:pStyle w:val="a7"/>
+              <w:ind w:firstLineChars="0" w:firstLine="0"/>
+              <w:rPr>
+                <w:rFonts w:ascii="Times New Roman" w:eastAsia="楷体" w:hAnsi="Times New Roman" w:cs="Times New Roman"/>
+              </w:rPr>
+            </w:pPr>
+            <w:r>
+              <w:rPr>
+                <w:rFonts w:ascii="Times New Roman" w:eastAsia="楷体" w:hAnsi="Times New Roman" w:cs="Times New Roman" w:hint="eastAsia"/>
+              </w:rPr>
+              <w:t>E</w:t>
+            </w:r>
+            <w:r>
+              <w:rPr>
+                <w:rFonts w:ascii="Times New Roman" w:eastAsia="楷体" w:hAnsi="Times New Roman" w:cs="Times New Roman"/>
+              </w:rPr>
+              <w:t>pisode reward</w:t>
+            </w:r>
+          </w:p>
+        </w:tc>
+        <w:tc>
+          <w:tcPr>
+            <w:tcW w:w="4148" w:type="dxa"/>
+          </w:tcPr>
+          <w:p>
+            <w:pPr>
+              <w:pStyle w:val="a7"/>
+              <w:ind w:firstLineChars="0" w:firstLine="0"/>
+              <w:rPr>
+                <w:rFonts w:ascii="Times New Roman" w:eastAsia="楷体" w:hAnsi="Times New Roman" w:cs="Times New Roman"/>
+              </w:rPr>
+            </w:pPr>
+            <w:r>
+              <w:rPr>
+                <w:rFonts w:ascii="Times New Roman" w:eastAsia="楷体" w:hAnsi="Times New Roman" w:cs="Times New Roman"/>
+              </w:rPr>
+              <w:t>209.9923</w:t>
+            </w:r>
+          </w:p>
+        </w:tc>
+      </w:tr>
+      <w:tr>
+        <w:tc>
+          <w:tcPr>
+            <w:tcW w:w="4148" w:type="dxa"/>
+          </w:tcPr>
+          <w:p>
+            <w:pPr>
+              <w:pStyle w:val="a7"/>
+              <w:ind w:firstLineChars="0" w:firstLine="0"/>
+              <w:rPr>
+                <w:rFonts w:ascii="Times New Roman" w:eastAsia="楷体" w:hAnsi="Times New Roman" w:cs="Times New Roman"/>
+              </w:rPr>
+            </w:pPr>
+            <w:r>
+              <w:rPr>
+                <w:rFonts w:ascii="Times New Roman" w:eastAsia="楷体" w:hAnsi="Times New Roman" w:cs="Times New Roman" w:hint="eastAsia"/>
+              </w:rPr>
+              <w:t>E</w:t>
+            </w:r>
+            <w:r>
+              <w:rPr>
+                <w:rFonts w:ascii="Times New Roman" w:eastAsia="楷体" w:hAnsi="Times New Roman" w:cs="Times New Roman"/>
+              </w:rPr>
+              <w:t>pisode steps</w:t>
+            </w:r>
+          </w:p>
+        </w:tc>
+        <w:tc>
+          <w:tcPr>
+            <w:tcW w:w="4148" w:type="dxa"/>
+          </w:tcPr>
+          <w:p>
+            <w:pPr>
+              <w:pStyle w:val="a7"/>
+              <w:ind w:firstLineChars="0" w:firstLine="0"/>
+              <w:rPr>
+                <w:rFonts w:ascii="Times New Roman" w:eastAsia="楷体" w:hAnsi="Times New Roman" w:cs="Times New Roman"/>
+              </w:rPr>
+            </w:pPr>
+            <w:r>
+              <w:rPr>
+                <w:rFonts w:ascii="Times New Roman" w:eastAsia="楷体" w:hAnsi="Times New Roman" w:cs="Times New Roman" w:hint="eastAsia"/>
+              </w:rPr>
+              <w:t>4</w:t>
+            </w:r>
+            <w:r>
+              <w:rPr>
+                <w:rFonts w:ascii="Times New Roman" w:eastAsia="楷体" w:hAnsi="Times New Roman" w:cs="Times New Roman"/>
+              </w:rPr>
+              <w:t>00</w:t>
+            </w:r>
+          </w:p>
+        </w:tc>
+      </w:tr>
+      <w:tr>
+        <w:tc>
+          <w:tcPr>
+            <w:tcW w:w="4148" w:type="dxa"/>
+          </w:tcPr>
+          <w:p>
+            <w:pPr>
+              <w:pStyle w:val="a7"/>
+              <w:ind w:firstLineChars="0" w:firstLine="0"/>
+              <w:rPr>
+                <w:rFonts w:ascii="Times New Roman" w:eastAsia="楷体" w:hAnsi="Times New Roman" w:cs="Times New Roman"/>
+              </w:rPr>
+            </w:pPr>
+            <w:r>
+              <w:rPr>
+                <w:rFonts w:ascii="Times New Roman" w:eastAsia="楷体" w:hAnsi="Times New Roman" w:cs="Times New Roman" w:hint="eastAsia"/>
+              </w:rPr>
+              <w:t>T</w:t>
+            </w:r>
+            <w:r>
+              <w:rPr>
+                <w:rFonts w:ascii="Times New Roman" w:eastAsia="楷体" w:hAnsi="Times New Roman" w:cs="Times New Roman"/>
+              </w:rPr>
+              <w:t>otal agent steps</w:t>
+            </w:r>
+          </w:p>
+        </w:tc>
+        <w:tc>
+          <w:tcPr>
+            <w:tcW w:w="4148" w:type="dxa"/>
+          </w:tcPr>
+          <w:p>
+            <w:pPr>
+              <w:pStyle w:val="a7"/>
+              <w:ind w:firstLineChars="0" w:firstLine="0"/>
+              <w:rPr>
+                <w:rFonts w:ascii="Times New Roman" w:eastAsia="楷体" w:hAnsi="Times New Roman" w:cs="Times New Roman"/>
+              </w:rPr>
+            </w:pPr>
+            <w:r>
+              <w:rPr>
+                <w:rFonts w:ascii="Times New Roman" w:eastAsia="楷体" w:hAnsi="Times New Roman" w:cs="Times New Roman" w:hint="eastAsia"/>
+              </w:rPr>
+              <w:t>3</w:t>
+            </w:r>
+            <w:r>
+              <w:rPr>
+                <w:rFonts w:ascii="Times New Roman" w:eastAsia="楷体" w:hAnsi="Times New Roman" w:cs="Times New Roman"/>
+              </w:rPr>
+              <w:t>31937</w:t>
+            </w:r>
+          </w:p>
+        </w:tc>
+      </w:tr>
+      <w:tr>
+        <w:tc>
+          <w:tcPr>
+            <w:tcW w:w="4148" w:type="dxa"/>
+          </w:tcPr>
+          <w:p>
+            <w:pPr>
+              <w:pStyle w:val="a7"/>
+              <w:ind w:firstLineChars="0" w:firstLine="0"/>
+              <w:rPr>
+                <w:rFonts w:ascii="Times New Roman" w:eastAsia="楷体" w:hAnsi="Times New Roman" w:cs="Times New Roman"/>
+              </w:rPr>
+            </w:pPr>
+            <w:r>
+              <w:rPr>
+                <w:rFonts w:ascii="Times New Roman" w:eastAsia="楷体" w:hAnsi="Times New Roman" w:cs="Times New Roman" w:hint="eastAsia"/>
+              </w:rPr>
+              <w:lastRenderedPageBreak/>
+              <w:t>A</w:t>
+            </w:r>
+            <w:r>
+              <w:rPr>
+                <w:rFonts w:ascii="Times New Roman" w:eastAsia="楷体" w:hAnsi="Times New Roman" w:cs="Times New Roman"/>
+              </w:rPr>
+              <w:t>verage reward</w:t>
+            </w:r>
+          </w:p>
+        </w:tc>
+        <w:tc>
+          <w:tcPr>
+            <w:tcW w:w="4148" w:type="dxa"/>
+          </w:tcPr>
+          <w:p>
+            <w:pPr>
+              <w:pStyle w:val="a7"/>
+              <w:ind w:firstLineChars="0" w:firstLine="0"/>
+              <w:rPr>
+                <w:rFonts w:ascii="Times New Roman" w:eastAsia="楷体" w:hAnsi="Times New Roman" w:cs="Times New Roman"/>
+              </w:rPr>
+            </w:pPr>
+            <w:r>
+              <w:rPr>
+                <w:rFonts w:ascii="Times New Roman" w:eastAsia="楷体" w:hAnsi="Times New Roman" w:cs="Times New Roman" w:hint="eastAsia"/>
+              </w:rPr>
+              <w:t>1</w:t>
+            </w:r>
+            <w:r>
+              <w:rPr>
+                <w:rFonts w:ascii="Times New Roman" w:eastAsia="楷体" w:hAnsi="Times New Roman" w:cs="Times New Roman"/>
+              </w:rPr>
+              <w:t>66.9581</w:t>
+            </w:r>
+          </w:p>
+        </w:tc>
+      </w:tr>
+      <w:tr>
+        <w:tc>
+          <w:tcPr>
+            <w:tcW w:w="4148" w:type="dxa"/>
+          </w:tcPr>
+          <w:p>
+            <w:pPr>
+              <w:pStyle w:val="a7"/>
+              <w:ind w:firstLineChars="0" w:firstLine="0"/>
+              <w:rPr>
+                <w:rFonts w:ascii="Times New Roman" w:eastAsia="楷体" w:hAnsi="Times New Roman" w:cs="Times New Roman"/>
+              </w:rPr>
+            </w:pPr>
+            <w:r>
+              <w:rPr>
+                <w:rFonts w:ascii="Times New Roman" w:eastAsia="楷体" w:hAnsi="Times New Roman" w:cs="Times New Roman" w:hint="eastAsia"/>
+              </w:rPr>
+              <w:t>A</w:t>
+            </w:r>
+            <w:r>
+              <w:rPr>
+                <w:rFonts w:ascii="Times New Roman" w:eastAsia="楷体" w:hAnsi="Times New Roman" w:cs="Times New Roman"/>
+              </w:rPr>
+              <w:t>verage steps</w:t>
+            </w:r>
+          </w:p>
+        </w:tc>
+        <w:tc>
+          <w:tcPr>
+            <w:tcW w:w="4148" w:type="dxa"/>
+          </w:tcPr>
+          <w:p>
+            <w:pPr>
+              <w:pStyle w:val="a7"/>
+              <w:ind w:firstLineChars="0" w:firstLine="0"/>
+              <w:rPr>
+                <w:rFonts w:ascii="Times New Roman" w:eastAsia="楷体" w:hAnsi="Times New Roman" w:cs="Times New Roman"/>
+              </w:rPr>
+            </w:pPr>
+            <w:r>
+              <w:rPr>
+                <w:rFonts w:ascii="Times New Roman" w:eastAsia="楷体" w:hAnsi="Times New Roman" w:cs="Times New Roman" w:hint="eastAsia"/>
+              </w:rPr>
+              <w:t>3</w:t>
+            </w:r>
+            <w:r>
+              <w:rPr>
+                <w:rFonts w:ascii="Times New Roman" w:eastAsia="楷体" w:hAnsi="Times New Roman" w:cs="Times New Roman"/>
+              </w:rPr>
+              <w:t>81.096</w:t>
+            </w:r>
+          </w:p>
+        </w:tc>
+      </w:tr>
+      <w:tr>
+        <w:tc>
+          <w:tcPr>
+            <w:tcW w:w="4148" w:type="dxa"/>
+          </w:tcPr>
+          <w:p>
+            <w:pPr>
+              <w:pStyle w:val="a7"/>
+              <w:ind w:firstLineChars="0" w:firstLine="0"/>
+              <w:rPr>
+                <w:rFonts w:ascii="Times New Roman" w:eastAsia="楷体" w:hAnsi="Times New Roman" w:cs="Times New Roman"/>
+              </w:rPr>
+            </w:pPr>
+            <w:r>
+              <w:rPr>
+                <w:rFonts w:ascii="Times New Roman" w:eastAsia="楷体" w:hAnsi="Times New Roman" w:cs="Times New Roman" w:hint="eastAsia"/>
+              </w:rPr>
+              <w:t>E</w:t>
+            </w:r>
+            <w:r>
+              <w:rPr>
+                <w:rFonts w:ascii="Times New Roman" w:eastAsia="楷体" w:hAnsi="Times New Roman" w:cs="Times New Roman"/>
+              </w:rPr>
+              <w:t>pisode Q0</w:t>
+            </w:r>
+          </w:p>
+        </w:tc>
+        <w:tc>
+          <w:tcPr>
+            <w:tcW w:w="4148" w:type="dxa"/>
+          </w:tcPr>
+          <w:p>
+            <w:pPr>
+              <w:pStyle w:val="a7"/>
+              <w:ind w:firstLineChars="0" w:firstLine="0"/>
+              <w:rPr>
+                <w:rFonts w:ascii="Times New Roman" w:eastAsia="楷体" w:hAnsi="Times New Roman" w:cs="Times New Roman"/>
+              </w:rPr>
+            </w:pPr>
+            <w:r>
+              <w:rPr>
+                <w:rFonts w:ascii="Times New Roman" w:eastAsia="楷体" w:hAnsi="Times New Roman" w:cs="Times New Roman" w:hint="eastAsia"/>
+              </w:rPr>
+              <w:t>3</w:t>
+            </w:r>
+            <w:r>
+              <w:rPr>
+                <w:rFonts w:ascii="Times New Roman" w:eastAsia="楷体" w:hAnsi="Times New Roman" w:cs="Times New Roman"/>
+              </w:rPr>
+              <w:t>0.0144</w:t>
+            </w:r>
+          </w:p>
+        </w:tc>
+      </w:tr>
+      <w:tr>
+        <w:tc>
+          <w:tcPr>
+            <w:tcW w:w="4148" w:type="dxa"/>
+          </w:tcPr>
+          <w:p>
+            <w:pPr>
+              <w:pStyle w:val="a7"/>
+              <w:ind w:firstLineChars="0" w:firstLine="0"/>
+              <w:rPr>
+                <w:rFonts w:ascii="Times New Roman" w:eastAsia="楷体" w:hAnsi="Times New Roman" w:cs="Times New Roman"/>
+              </w:rPr>
+            </w:pPr>
+            <w:r>
+              <w:rPr>
+                <w:rFonts w:ascii="Times New Roman" w:eastAsia="楷体" w:hAnsi="Times New Roman" w:cs="Times New Roman" w:hint="eastAsia"/>
+              </w:rPr>
+              <w:t>A</w:t>
+            </w:r>
+            <w:r>
+              <w:rPr>
+                <w:rFonts w:ascii="Times New Roman" w:eastAsia="楷体" w:hAnsi="Times New Roman" w:cs="Times New Roman"/>
+              </w:rPr>
+              <w:t>veraging window length</w:t>
+            </w:r>
+          </w:p>
+        </w:tc>
+        <w:tc>
+          <w:tcPr>
+            <w:tcW w:w="4148" w:type="dxa"/>
+          </w:tcPr>
+          <w:p>
+            <w:pPr>
+              <w:pStyle w:val="a7"/>
+              <w:ind w:firstLineChars="0" w:firstLine="0"/>
+              <w:rPr>
+                <w:rFonts w:ascii="Times New Roman" w:eastAsia="楷体" w:hAnsi="Times New Roman" w:cs="Times New Roman"/>
+              </w:rPr>
+            </w:pPr>
+            <w:r>
+              <w:rPr>
+                <w:rFonts w:ascii="Times New Roman" w:eastAsia="楷体" w:hAnsi="Times New Roman" w:cs="Times New Roman" w:hint="eastAsia"/>
+              </w:rPr>
+              <w:t>2</w:t>
+            </w:r>
+            <w:r>
+              <w:rPr>
+                <w:rFonts w:ascii="Times New Roman" w:eastAsia="楷体" w:hAnsi="Times New Roman" w:cs="Times New Roman"/>
+              </w:rPr>
+              <w:t>50</w:t>
+            </w:r>
+          </w:p>
+        </w:tc>
+      </w:tr>
+      <w:tr>
+        <w:tc>
+          <w:tcPr>
+            <w:tcW w:w="4148" w:type="dxa"/>
+          </w:tcPr>
+          <w:p>
+            <w:pPr>
+              <w:pStyle w:val="a7"/>
+              <w:ind w:firstLineChars="0" w:firstLine="0"/>
+              <w:rPr>
+                <w:rFonts w:ascii="Times New Roman" w:eastAsia="楷体" w:hAnsi="Times New Roman" w:cs="Times New Roman"/>
+              </w:rPr>
+            </w:pPr>
+            <w:r>
+              <w:rPr>
+                <w:rFonts w:ascii="Times New Roman" w:eastAsia="楷体" w:hAnsi="Times New Roman" w:cs="Times New Roman" w:hint="eastAsia"/>
+              </w:rPr>
+              <w:t>T</w:t>
+            </w:r>
+            <w:r>
+              <w:rPr>
+                <w:rFonts w:ascii="Times New Roman" w:eastAsia="楷体" w:hAnsi="Times New Roman" w:cs="Times New Roman"/>
+              </w:rPr>
+              <w:t>raining stopped by</w:t>
+            </w:r>
+          </w:p>
+        </w:tc>
+        <w:tc>
+          <w:tcPr>
+            <w:tcW w:w="4148" w:type="dxa"/>
+          </w:tcPr>
+          <w:p>
+            <w:pPr>
+              <w:pStyle w:val="a7"/>
+              <w:ind w:firstLineChars="0" w:firstLine="0"/>
+              <w:rPr>
+                <w:rFonts w:ascii="Times New Roman" w:eastAsia="楷体" w:hAnsi="Times New Roman" w:cs="Times New Roman"/>
+              </w:rPr>
+            </w:pPr>
+            <w:proofErr w:type="spellStart"/>
+            <w:r>
+              <w:rPr>
+                <w:rFonts w:ascii="Times New Roman" w:eastAsia="楷体" w:hAnsi="Times New Roman" w:cs="Times New Roman" w:hint="eastAsia"/>
+              </w:rPr>
+              <w:t>E</w:t>
+            </w:r>
+            <w:r>
+              <w:rPr>
+                <w:rFonts w:ascii="Times New Roman" w:eastAsia="楷体" w:hAnsi="Times New Roman" w:cs="Times New Roman"/>
+              </w:rPr>
+              <w:t>pisodeCount</w:t>
+            </w:r>
+            <w:proofErr w:type="spellEnd"/>
+          </w:p>
+        </w:tc>
+      </w:tr>
+      <w:tr>
+        <w:tc>
+          <w:tcPr>
+            <w:tcW w:w="4148" w:type="dxa"/>
+          </w:tcPr>
+          <w:p>
+            <w:pPr>
+              <w:pStyle w:val="a7"/>
+              <w:ind w:firstLineChars="0" w:firstLine="0"/>
+              <w:rPr>
+                <w:rFonts w:ascii="Times New Roman" w:eastAsia="楷体" w:hAnsi="Times New Roman" w:cs="Times New Roman"/>
+              </w:rPr>
+            </w:pPr>
+            <w:r>
+              <w:rPr>
+                <w:rFonts w:ascii="Times New Roman" w:eastAsia="楷体" w:hAnsi="Times New Roman" w:cs="Times New Roman" w:hint="eastAsia"/>
+              </w:rPr>
+              <w:t>T</w:t>
+            </w:r>
+            <w:r>
+              <w:rPr>
+                <w:rFonts w:ascii="Times New Roman" w:eastAsia="楷体" w:hAnsi="Times New Roman" w:cs="Times New Roman"/>
+              </w:rPr>
+              <w:t>raining stopped at</w:t>
+            </w:r>
+          </w:p>
+        </w:tc>
+        <w:tc>
+          <w:tcPr>
+            <w:tcW w:w="4148" w:type="dxa"/>
+          </w:tcPr>
+          <w:p>
+            <w:pPr>
+              <w:pStyle w:val="a7"/>
+              <w:ind w:firstLineChars="0" w:firstLine="0"/>
+              <w:rPr>
+                <w:rFonts w:ascii="Times New Roman" w:eastAsia="楷体" w:hAnsi="Times New Roman" w:cs="Times New Roman"/>
+              </w:rPr>
+            </w:pPr>
+            <w:r>
+              <w:rPr>
+                <w:rFonts w:ascii="Times New Roman" w:eastAsia="楷体" w:hAnsi="Times New Roman" w:cs="Times New Roman" w:hint="eastAsia"/>
+              </w:rPr>
+              <w:t>4</w:t>
+            </w:r>
+            <w:r>
+              <w:rPr>
+                <w:rFonts w:ascii="Times New Roman" w:eastAsia="楷体" w:hAnsi="Times New Roman" w:cs="Times New Roman"/>
+              </w:rPr>
+              <w:t>000</w:t>
+            </w:r>
+          </w:p>
+        </w:tc>
+      </w:tr>
+    </w:tbl>
+    <w:p>
+      <w:pPr>
+        <w:pStyle w:val="a7"/>
+        <w:jc w:val="center"/>
+        <w:rPr>
+          <w:rFonts w:ascii="楷体" w:eastAsia="楷体" w:hAnsi="楷体" w:cs="Times New Roman"/>
+        </w:rPr>
+      </w:pPr>
+      <w:r>
+        <w:rPr>
+          <w:noProof/>
+        </w:rPr>
+        <w:drawing>
+          <wp:inline distT="0" distB="0" distL="0" distR="0" wp14:anchorId="4801D4F8" wp14:editId="14BBB9C1">
+            <wp:extent cx="4162348" cy="3221234"/>
+            <wp:effectExtent l="0" t="0" r="0" b="0"/>
+            <wp:docPr id="5" name="图片 5"/>
+            <wp:cNvGraphicFramePr>
+              <a:graphicFrameLocks xmlns:a="http://schemas.openxmlformats.org/drawingml/2006/main" noChangeAspect="1"/>
+            </wp:cNvGraphicFramePr>
+            <a:graphic xmlns:a="http://schemas.openxmlformats.org/drawingml/2006/main">
+              <a:graphicData uri="http://schemas.openxmlformats.org/drawingml/2006/picture">
+                <pic:pic xmlns:pic="http://schemas.openxmlformats.org/drawingml/2006/picture">
+                  <pic:nvPicPr>
+                    <pic:cNvPr id="0" name="Picture 1"/>
+                    <pic:cNvPicPr>
+                      <a:picLocks noChangeAspect="1" noChangeArrowheads="1"/>
+                    </pic:cNvPicPr>
+                  </pic:nvPicPr>
+                  <pic:blipFill>
+                    <a:blip r:embed="rId12" cstate="print">
+                      <a:extLst>
+                        <a:ext uri="{28A0092B-C50C-407E-A947-70E740481C1C}">
+                          <a14:useLocalDpi xmlns:a14="http://schemas.microsoft.com/office/drawing/2010/main" val="0"/>
+                        </a:ext>
+                      </a:extLst>
+                    </a:blip>
+                    <a:srcRect/>
+                    <a:stretch>
+                      <a:fillRect/>
+                    </a:stretch>
+                  </pic:blipFill>
+                  <pic:spPr bwMode="auto">
+                    <a:xfrm>
+                      <a:off x="0" y="0"/>
+                      <a:ext cx="4172356" cy="3228979"/>
+                    </a:xfrm>
+                    <a:prstGeom prst="rect">
+                      <a:avLst/>
+                    </a:prstGeom>
+                    <a:noFill/>
+                    <a:ln>
+                      <a:noFill/>
+                    </a:ln>
+                  </pic:spPr>
+                </pic:pic>
+              </a:graphicData>
+            </a:graphic>
+          </wp:inline>
+        </w:drawing>
+      </w:r>
+    </w:p>
+    <w:p>
+      <w:pPr>
+        <w:pStyle w:val="a7"/>
+        <w:spacing w:line="360" w:lineRule="auto"/>
+        <w:ind w:firstLineChars="0" w:firstLine="0"/>
+        <w:jc w:val="center"/>
+        <w:rPr>
+          <w:rFonts w:ascii="Times New Roman" w:eastAsia="宋体" w:hAnsi="Times New Roman" w:cs="Times New Roman"/>
+        </w:rPr>
+      </w:pPr>
+      <w:r>
+        <w:rPr>
+          <w:rFonts w:ascii="Times New Roman" w:eastAsia="宋体" w:hAnsi="Times New Roman" w:cs="Times New Roman"/>
+        </w:rPr>
+        <w:t>图</w:t>
+      </w:r>
+      <w:r>
+        <w:rPr>
+          <w:rFonts w:ascii="Times New Roman" w:eastAsia="宋体" w:hAnsi="Times New Roman" w:cs="Times New Roman"/>
+        </w:rPr>
+        <w:t xml:space="preserve">2.2 </w:t>
+      </w:r>
+      <w:r>
+        <w:rPr>
+          <w:rFonts w:ascii="Times New Roman" w:eastAsia="宋体" w:hAnsi="Times New Roman" w:cs="Times New Roman"/>
+        </w:rPr>
+        <w:t>向后直线行走</w:t>
+      </w:r>
+      <w:r>
+        <w:rPr>
+          <w:rFonts w:ascii="Times New Roman" w:eastAsia="宋体" w:hAnsi="Times New Roman" w:cs="Times New Roman"/>
+        </w:rPr>
+        <w:t>Reward</w:t>
+      </w:r>
+    </w:p>
+    <w:p>
+      <w:pPr>
+        <w:pStyle w:val="a7"/>
+        <w:numPr>
+          <w:ilvl w:val="0"/>
+          <w:numId w:val="15"/>
+        </w:numPr>
+        <w:spacing w:line="360" w:lineRule="auto"/>
+        <w:ind w:firstLineChars="0"/>
+        <w:rPr>
           <w:rFonts w:ascii="楷体" w:eastAsia="楷体" w:hAnsi="楷体" w:cs="Times New Roman"/>
         </w:rPr>
       </w:pPr>
@@ -1014,7 +3992,7 @@
         </w:rPr>
         <w:t xml:space="preserve"> </w:t>
       </w:r>
-      <w:hyperlink r:id="rId8" w:history="1">
+      <w:hyperlink r:id="rId13" w:history="1">
         <w:r>
           <w:rPr>
             <w:rStyle w:val="aa"/>
@@ -1034,8 +4012,8 @@
       </w:pPr>
     </w:p>
     <w:sectPr>
-      <w:headerReference w:type="default" r:id="rId9"/>
-      <w:footerReference w:type="default" r:id="rId10"/>
+      <w:headerReference w:type="default" r:id="rId14"/>
+      <w:footerReference w:type="default" r:id="rId15"/>
       <w:pgSz w:w="11906" w:h="16838"/>
       <w:pgMar w:top="1440" w:right="1800" w:bottom="1440" w:left="1800" w:header="851" w:footer="992" w:gutter="0"/>
       <w:cols w:space="425"/>
@@ -1150,7 +4128,14 @@
                 <w:rFonts w:ascii="Times New Roman" w:hAnsi="Times New Roman" w:cs="Times New Roman"/>
                 <w:lang w:val="zh-CN"/>
               </w:rPr>
-              <w:t xml:space="preserve"> / </w:t>
+              <w:t xml:space="preserve"> </w:t>
+            </w:r>
+            <w:r>
+              <w:rPr>
+                <w:rFonts w:ascii="Times New Roman" w:hAnsi="Times New Roman" w:cs="Times New Roman"/>
+                <w:lang w:val="zh-CN"/>
+              </w:rPr>
+              <w:t xml:space="preserve">/ </w:t>
             </w:r>
             <w:r>
               <w:rPr>
@@ -1590,6 +4575,95 @@
     </w:lvl>
   </w:abstractNum>
   <w:abstractNum w:abstractNumId="3" w15:restartNumberingAfterBreak="0">
+    <w:nsid w:val="1DF3290C"/>
+    <w:multiLevelType w:val="hybridMultilevel"/>
+    <w:tmpl w:val="9906FCD2"/>
+    <w:lvl w:ilvl="0" w:tplc="2FC647F2">
+      <w:start w:val="1"/>
+      <w:numFmt w:val="decimal"/>
+      <w:lvlText w:val="%1."/>
+      <w:lvlJc w:val="left"/>
+      <w:pPr>
+        <w:ind w:left="780" w:hanging="360"/>
+      </w:pPr>
+      <w:rPr>
+        <w:rFonts w:hint="default"/>
+      </w:rPr>
+    </w:lvl>
+    <w:lvl w:ilvl="1" w:tplc="04090019" w:tentative="1">
+      <w:start w:val="1"/>
+      <w:numFmt w:val="lowerLetter"/>
+      <w:lvlText w:val="%2)"/>
+      <w:lvlJc w:val="left"/>
+      <w:pPr>
+        <w:ind w:left="1260" w:hanging="420"/>
+      </w:pPr>
+    </w:lvl>
+    <w:lvl w:ilvl="2" w:tplc="0409001B" w:tentative="1">
+      <w:start w:val="1"/>
+      <w:numFmt w:val="lowerRoman"/>
+      <w:lvlText w:val="%3."/>
+      <w:lvlJc w:val="right"/>
+      <w:pPr>
+        <w:ind w:left="1680" w:hanging="420"/>
+      </w:pPr>
+    </w:lvl>
+    <w:lvl w:ilvl="3" w:tplc="0409000F" w:tentative="1">
+      <w:start w:val="1"/>
+      <w:numFmt w:val="decimal"/>
+      <w:lvlText w:val="%4."/>
+      <w:lvlJc w:val="left"/>
+      <w:pPr>
+        <w:ind w:left="2100" w:hanging="420"/>
+      </w:pPr>
+    </w:lvl>
+    <w:lvl w:ilvl="4" w:tplc="04090019" w:tentative="1">
+      <w:start w:val="1"/>
+      <w:numFmt w:val="lowerLetter"/>
+      <w:lvlText w:val="%5)"/>
+      <w:lvlJc w:val="left"/>
+      <w:pPr>
+        <w:ind w:left="2520" w:hanging="420"/>
+      </w:pPr>
+    </w:lvl>
+    <w:lvl w:ilvl="5" w:tplc="0409001B" w:tentative="1">
+      <w:start w:val="1"/>
+      <w:numFmt w:val="lowerRoman"/>
+      <w:lvlText w:val="%6."/>
+      <w:lvlJc w:val="right"/>
+      <w:pPr>
+        <w:ind w:left="2940" w:hanging="420"/>
+      </w:pPr>
+    </w:lvl>
+    <w:lvl w:ilvl="6" w:tplc="0409000F" w:tentative="1">
+      <w:start w:val="1"/>
+      <w:numFmt w:val="decimal"/>
+      <w:lvlText w:val="%7."/>
+      <w:lvlJc w:val="left"/>
+      <w:pPr>
+        <w:ind w:left="3360" w:hanging="420"/>
+      </w:pPr>
+    </w:lvl>
+    <w:lvl w:ilvl="7" w:tplc="04090019" w:tentative="1">
+      <w:start w:val="1"/>
+      <w:numFmt w:val="lowerLetter"/>
+      <w:lvlText w:val="%8)"/>
+      <w:lvlJc w:val="left"/>
+      <w:pPr>
+        <w:ind w:left="3780" w:hanging="420"/>
+      </w:pPr>
+    </w:lvl>
+    <w:lvl w:ilvl="8" w:tplc="0409001B" w:tentative="1">
+      <w:start w:val="1"/>
+      <w:numFmt w:val="lowerRoman"/>
+      <w:lvlText w:val="%9."/>
+      <w:lvlJc w:val="right"/>
+      <w:pPr>
+        <w:ind w:left="4200" w:hanging="420"/>
+      </w:pPr>
+    </w:lvl>
+  </w:abstractNum>
+  <w:abstractNum w:abstractNumId="4" w15:restartNumberingAfterBreak="0">
     <w:nsid w:val="278C5A7B"/>
     <w:multiLevelType w:val="hybridMultilevel"/>
     <w:tmpl w:val="7BACD0C0"/>
@@ -1678,7 +4752,7 @@
       </w:pPr>
     </w:lvl>
   </w:abstractNum>
-  <w:abstractNum w:abstractNumId="4" w15:restartNumberingAfterBreak="0">
+  <w:abstractNum w:abstractNumId="5" w15:restartNumberingAfterBreak="0">
     <w:nsid w:val="34013FBD"/>
     <w:multiLevelType w:val="hybridMultilevel"/>
     <w:tmpl w:val="0FF45CA4"/>
@@ -1767,7 +4841,96 @@
       </w:pPr>
     </w:lvl>
   </w:abstractNum>
-  <w:abstractNum w:abstractNumId="5" w15:restartNumberingAfterBreak="0">
+  <w:abstractNum w:abstractNumId="6" w15:restartNumberingAfterBreak="0">
+    <w:nsid w:val="372533C7"/>
+    <w:multiLevelType w:val="hybridMultilevel"/>
+    <w:tmpl w:val="332C7F10"/>
+    <w:lvl w:ilvl="0" w:tplc="C032CF8E">
+      <w:start w:val="1"/>
+      <w:numFmt w:val="decimal"/>
+      <w:lvlText w:val="%1."/>
+      <w:lvlJc w:val="left"/>
+      <w:pPr>
+        <w:ind w:left="360" w:hanging="360"/>
+      </w:pPr>
+      <w:rPr>
+        <w:rFonts w:hint="default"/>
+      </w:rPr>
+    </w:lvl>
+    <w:lvl w:ilvl="1" w:tplc="04090019" w:tentative="1">
+      <w:start w:val="1"/>
+      <w:numFmt w:val="lowerLetter"/>
+      <w:lvlText w:val="%2)"/>
+      <w:lvlJc w:val="left"/>
+      <w:pPr>
+        <w:ind w:left="840" w:hanging="420"/>
+      </w:pPr>
+    </w:lvl>
+    <w:lvl w:ilvl="2" w:tplc="0409001B" w:tentative="1">
+      <w:start w:val="1"/>
+      <w:numFmt w:val="lowerRoman"/>
+      <w:lvlText w:val="%3."/>
+      <w:lvlJc w:val="right"/>
+      <w:pPr>
+        <w:ind w:left="1260" w:hanging="420"/>
+      </w:pPr>
+    </w:lvl>
+    <w:lvl w:ilvl="3" w:tplc="0409000F" w:tentative="1">
+      <w:start w:val="1"/>
+      <w:numFmt w:val="decimal"/>
+      <w:lvlText w:val="%4."/>
+      <w:lvlJc w:val="left"/>
+      <w:pPr>
+        <w:ind w:left="1680" w:hanging="420"/>
+      </w:pPr>
+    </w:lvl>
+    <w:lvl w:ilvl="4" w:tplc="04090019" w:tentative="1">
+      <w:start w:val="1"/>
+      <w:numFmt w:val="lowerLetter"/>
+      <w:lvlText w:val="%5)"/>
+      <w:lvlJc w:val="left"/>
+      <w:pPr>
+        <w:ind w:left="2100" w:hanging="420"/>
+      </w:pPr>
+    </w:lvl>
+    <w:lvl w:ilvl="5" w:tplc="0409001B" w:tentative="1">
+      <w:start w:val="1"/>
+      <w:numFmt w:val="lowerRoman"/>
+      <w:lvlText w:val="%6."/>
+      <w:lvlJc w:val="right"/>
+      <w:pPr>
+        <w:ind w:left="2520" w:hanging="420"/>
+      </w:pPr>
+    </w:lvl>
+    <w:lvl w:ilvl="6" w:tplc="0409000F" w:tentative="1">
+      <w:start w:val="1"/>
+      <w:numFmt w:val="decimal"/>
+      <w:lvlText w:val="%7."/>
+      <w:lvlJc w:val="left"/>
+      <w:pPr>
+        <w:ind w:left="2940" w:hanging="420"/>
+      </w:pPr>
+    </w:lvl>
+    <w:lvl w:ilvl="7" w:tplc="04090019" w:tentative="1">
+      <w:start w:val="1"/>
+      <w:numFmt w:val="lowerLetter"/>
+      <w:lvlText w:val="%8)"/>
+      <w:lvlJc w:val="left"/>
+      <w:pPr>
+        <w:ind w:left="3360" w:hanging="420"/>
+      </w:pPr>
+    </w:lvl>
+    <w:lvl w:ilvl="8" w:tplc="0409001B" w:tentative="1">
+      <w:start w:val="1"/>
+      <w:numFmt w:val="lowerRoman"/>
+      <w:lvlText w:val="%9."/>
+      <w:lvlJc w:val="right"/>
+      <w:pPr>
+        <w:ind w:left="3780" w:hanging="420"/>
+      </w:pPr>
+    </w:lvl>
+  </w:abstractNum>
+  <w:abstractNum w:abstractNumId="7" w15:restartNumberingAfterBreak="0">
     <w:nsid w:val="41C84E3D"/>
     <w:multiLevelType w:val="hybridMultilevel"/>
     <w:tmpl w:val="C764C92C"/>
@@ -1856,7 +5019,185 @@
       </w:pPr>
     </w:lvl>
   </w:abstractNum>
-  <w:abstractNum w:abstractNumId="6" w15:restartNumberingAfterBreak="0">
+  <w:abstractNum w:abstractNumId="8" w15:restartNumberingAfterBreak="0">
+    <w:nsid w:val="437C25A8"/>
+    <w:multiLevelType w:val="hybridMultilevel"/>
+    <w:tmpl w:val="693236D4"/>
+    <w:lvl w:ilvl="0" w:tplc="50D801FC">
+      <w:start w:val="1"/>
+      <w:numFmt w:val="decimal"/>
+      <w:lvlText w:val="%1."/>
+      <w:lvlJc w:val="left"/>
+      <w:pPr>
+        <w:ind w:left="360" w:hanging="360"/>
+      </w:pPr>
+      <w:rPr>
+        <w:rFonts w:hint="default"/>
+      </w:rPr>
+    </w:lvl>
+    <w:lvl w:ilvl="1" w:tplc="04090019" w:tentative="1">
+      <w:start w:val="1"/>
+      <w:numFmt w:val="lowerLetter"/>
+      <w:lvlText w:val="%2)"/>
+      <w:lvlJc w:val="left"/>
+      <w:pPr>
+        <w:ind w:left="840" w:hanging="420"/>
+      </w:pPr>
+    </w:lvl>
+    <w:lvl w:ilvl="2" w:tplc="0409001B" w:tentative="1">
+      <w:start w:val="1"/>
+      <w:numFmt w:val="lowerRoman"/>
+      <w:lvlText w:val="%3."/>
+      <w:lvlJc w:val="right"/>
+      <w:pPr>
+        <w:ind w:left="1260" w:hanging="420"/>
+      </w:pPr>
+    </w:lvl>
+    <w:lvl w:ilvl="3" w:tplc="0409000F" w:tentative="1">
+      <w:start w:val="1"/>
+      <w:numFmt w:val="decimal"/>
+      <w:lvlText w:val="%4."/>
+      <w:lvlJc w:val="left"/>
+      <w:pPr>
+        <w:ind w:left="1680" w:hanging="420"/>
+      </w:pPr>
+    </w:lvl>
+    <w:lvl w:ilvl="4" w:tplc="04090019" w:tentative="1">
+      <w:start w:val="1"/>
+      <w:numFmt w:val="lowerLetter"/>
+      <w:lvlText w:val="%5)"/>
+      <w:lvlJc w:val="left"/>
+      <w:pPr>
+        <w:ind w:left="2100" w:hanging="420"/>
+      </w:pPr>
+    </w:lvl>
+    <w:lvl w:ilvl="5" w:tplc="0409001B" w:tentative="1">
+      <w:start w:val="1"/>
+      <w:numFmt w:val="lowerRoman"/>
+      <w:lvlText w:val="%6."/>
+      <w:lvlJc w:val="right"/>
+      <w:pPr>
+        <w:ind w:left="2520" w:hanging="420"/>
+      </w:pPr>
+    </w:lvl>
+    <w:lvl w:ilvl="6" w:tplc="0409000F" w:tentative="1">
+      <w:start w:val="1"/>
+      <w:numFmt w:val="decimal"/>
+      <w:lvlText w:val="%7."/>
+      <w:lvlJc w:val="left"/>
+      <w:pPr>
+        <w:ind w:left="2940" w:hanging="420"/>
+      </w:pPr>
+    </w:lvl>
+    <w:lvl w:ilvl="7" w:tplc="04090019" w:tentative="1">
+      <w:start w:val="1"/>
+      <w:numFmt w:val="lowerLetter"/>
+      <w:lvlText w:val="%8)"/>
+      <w:lvlJc w:val="left"/>
+      <w:pPr>
+        <w:ind w:left="3360" w:hanging="420"/>
+      </w:pPr>
+    </w:lvl>
+    <w:lvl w:ilvl="8" w:tplc="0409001B" w:tentative="1">
+      <w:start w:val="1"/>
+      <w:numFmt w:val="lowerRoman"/>
+      <w:lvlText w:val="%9."/>
+      <w:lvlJc w:val="right"/>
+      <w:pPr>
+        <w:ind w:left="3780" w:hanging="420"/>
+      </w:pPr>
+    </w:lvl>
+  </w:abstractNum>
+  <w:abstractNum w:abstractNumId="9" w15:restartNumberingAfterBreak="0">
+    <w:nsid w:val="43A838DC"/>
+    <w:multiLevelType w:val="hybridMultilevel"/>
+    <w:tmpl w:val="EDF8F95C"/>
+    <w:lvl w:ilvl="0" w:tplc="B0A2A762">
+      <w:start w:val="1"/>
+      <w:numFmt w:val="decimal"/>
+      <w:lvlText w:val="%1."/>
+      <w:lvlJc w:val="left"/>
+      <w:pPr>
+        <w:ind w:left="780" w:hanging="360"/>
+      </w:pPr>
+      <w:rPr>
+        <w:rFonts w:hint="default"/>
+      </w:rPr>
+    </w:lvl>
+    <w:lvl w:ilvl="1" w:tplc="04090019" w:tentative="1">
+      <w:start w:val="1"/>
+      <w:numFmt w:val="lowerLetter"/>
+      <w:lvlText w:val="%2)"/>
+      <w:lvlJc w:val="left"/>
+      <w:pPr>
+        <w:ind w:left="1260" w:hanging="420"/>
+      </w:pPr>
+    </w:lvl>
+    <w:lvl w:ilvl="2" w:tplc="0409001B" w:tentative="1">
+      <w:start w:val="1"/>
+      <w:numFmt w:val="lowerRoman"/>
+      <w:lvlText w:val="%3."/>
+      <w:lvlJc w:val="right"/>
+      <w:pPr>
+        <w:ind w:left="1680" w:hanging="420"/>
+      </w:pPr>
+    </w:lvl>
+    <w:lvl w:ilvl="3" w:tplc="0409000F" w:tentative="1">
+      <w:start w:val="1"/>
+      <w:numFmt w:val="decimal"/>
+      <w:lvlText w:val="%4."/>
+      <w:lvlJc w:val="left"/>
+      <w:pPr>
+        <w:ind w:left="2100" w:hanging="420"/>
+      </w:pPr>
+    </w:lvl>
+    <w:lvl w:ilvl="4" w:tplc="04090019" w:tentative="1">
+      <w:start w:val="1"/>
+      <w:numFmt w:val="lowerLetter"/>
+      <w:lvlText w:val="%5)"/>
+      <w:lvlJc w:val="left"/>
+      <w:pPr>
+        <w:ind w:left="2520" w:hanging="420"/>
+      </w:pPr>
+    </w:lvl>
+    <w:lvl w:ilvl="5" w:tplc="0409001B" w:tentative="1">
+      <w:start w:val="1"/>
+      <w:numFmt w:val="lowerRoman"/>
+      <w:lvlText w:val="%6."/>
+      <w:lvlJc w:val="right"/>
+      <w:pPr>
+        <w:ind w:left="2940" w:hanging="420"/>
+      </w:pPr>
+    </w:lvl>
+    <w:lvl w:ilvl="6" w:tplc="0409000F" w:tentative="1">
+      <w:start w:val="1"/>
+      <w:numFmt w:val="decimal"/>
+      <w:lvlText w:val="%7."/>
+      <w:lvlJc w:val="left"/>
+      <w:pPr>
+        <w:ind w:left="3360" w:hanging="420"/>
+      </w:pPr>
+    </w:lvl>
+    <w:lvl w:ilvl="7" w:tplc="04090019" w:tentative="1">
+      <w:start w:val="1"/>
+      <w:numFmt w:val="lowerLetter"/>
+      <w:lvlText w:val="%8)"/>
+      <w:lvlJc w:val="left"/>
+      <w:pPr>
+        <w:ind w:left="3780" w:hanging="420"/>
+      </w:pPr>
+    </w:lvl>
+    <w:lvl w:ilvl="8" w:tplc="0409001B" w:tentative="1">
+      <w:start w:val="1"/>
+      <w:numFmt w:val="lowerRoman"/>
+      <w:lvlText w:val="%9."/>
+      <w:lvlJc w:val="right"/>
+      <w:pPr>
+        <w:ind w:left="4200" w:hanging="420"/>
+      </w:pPr>
+    </w:lvl>
+  </w:abstractNum>
+  <w:abstractNum w:abstractNumId="10" w15:restartNumberingAfterBreak="0">
     <w:nsid w:val="4ECA562E"/>
     <w:multiLevelType w:val="hybridMultilevel"/>
     <w:tmpl w:val="D7266C66"/>
@@ -1945,7 +5286,7 @@
       </w:pPr>
     </w:lvl>
   </w:abstractNum>
-  <w:abstractNum w:abstractNumId="7" w15:restartNumberingAfterBreak="0">
+  <w:abstractNum w:abstractNumId="11" w15:restartNumberingAfterBreak="0">
     <w:nsid w:val="501F7026"/>
     <w:multiLevelType w:val="hybridMultilevel"/>
     <w:tmpl w:val="EE5AAD8E"/>
@@ -2034,7 +5375,96 @@
       </w:pPr>
     </w:lvl>
   </w:abstractNum>
-  <w:abstractNum w:abstractNumId="8" w15:restartNumberingAfterBreak="0">
+  <w:abstractNum w:abstractNumId="12" w15:restartNumberingAfterBreak="0">
+    <w:nsid w:val="5AC175FA"/>
+    <w:multiLevelType w:val="hybridMultilevel"/>
+    <w:tmpl w:val="7FBCAD06"/>
+    <w:lvl w:ilvl="0" w:tplc="F1D2C216">
+      <w:start w:val="1"/>
+      <w:numFmt w:val="decimal"/>
+      <w:lvlText w:val="%1."/>
+      <w:lvlJc w:val="left"/>
+      <w:pPr>
+        <w:ind w:left="360" w:hanging="360"/>
+      </w:pPr>
+      <w:rPr>
+        <w:rFonts w:hint="default"/>
+      </w:rPr>
+    </w:lvl>
+    <w:lvl w:ilvl="1" w:tplc="04090019" w:tentative="1">
+      <w:start w:val="1"/>
+      <w:numFmt w:val="lowerLetter"/>
+      <w:lvlText w:val="%2)"/>
+      <w:lvlJc w:val="left"/>
+      <w:pPr>
+        <w:ind w:left="840" w:hanging="420"/>
+      </w:pPr>
+    </w:lvl>
+    <w:lvl w:ilvl="2" w:tplc="0409001B" w:tentative="1">
+      <w:start w:val="1"/>
+      <w:numFmt w:val="lowerRoman"/>
+      <w:lvlText w:val="%3."/>
+      <w:lvlJc w:val="right"/>
+      <w:pPr>
+        <w:ind w:left="1260" w:hanging="420"/>
+      </w:pPr>
+    </w:lvl>
+    <w:lvl w:ilvl="3" w:tplc="0409000F" w:tentative="1">
+      <w:start w:val="1"/>
+      <w:numFmt w:val="decimal"/>
+      <w:lvlText w:val="%4."/>
+      <w:lvlJc w:val="left"/>
+      <w:pPr>
+        <w:ind w:left="1680" w:hanging="420"/>
+      </w:pPr>
+    </w:lvl>
+    <w:lvl w:ilvl="4" w:tplc="04090019" w:tentative="1">
+      <w:start w:val="1"/>
+      <w:numFmt w:val="lowerLetter"/>
+      <w:lvlText w:val="%5)"/>
+      <w:lvlJc w:val="left"/>
+      <w:pPr>
+        <w:ind w:left="2100" w:hanging="420"/>
+      </w:pPr>
+    </w:lvl>
+    <w:lvl w:ilvl="5" w:tplc="0409001B" w:tentative="1">
+      <w:start w:val="1"/>
+      <w:numFmt w:val="lowerRoman"/>
+      <w:lvlText w:val="%6."/>
+      <w:lvlJc w:val="right"/>
+      <w:pPr>
+        <w:ind w:left="2520" w:hanging="420"/>
+      </w:pPr>
+    </w:lvl>
+    <w:lvl w:ilvl="6" w:tplc="0409000F" w:tentative="1">
+      <w:start w:val="1"/>
+      <w:numFmt w:val="decimal"/>
+      <w:lvlText w:val="%7."/>
+      <w:lvlJc w:val="left"/>
+      <w:pPr>
+        <w:ind w:left="2940" w:hanging="420"/>
+      </w:pPr>
+    </w:lvl>
+    <w:lvl w:ilvl="7" w:tplc="04090019" w:tentative="1">
+      <w:start w:val="1"/>
+      <w:numFmt w:val="lowerLetter"/>
+      <w:lvlText w:val="%8)"/>
+      <w:lvlJc w:val="left"/>
+      <w:pPr>
+        <w:ind w:left="3360" w:hanging="420"/>
+      </w:pPr>
+    </w:lvl>
+    <w:lvl w:ilvl="8" w:tplc="0409001B" w:tentative="1">
+      <w:start w:val="1"/>
+      <w:numFmt w:val="lowerRoman"/>
+      <w:lvlText w:val="%9."/>
+      <w:lvlJc w:val="right"/>
+      <w:pPr>
+        <w:ind w:left="3780" w:hanging="420"/>
+      </w:pPr>
+    </w:lvl>
+  </w:abstractNum>
+  <w:abstractNum w:abstractNumId="13" w15:restartNumberingAfterBreak="0">
     <w:nsid w:val="6E660946"/>
     <w:multiLevelType w:val="hybridMultilevel"/>
     <w:tmpl w:val="007AB4F2"/>
@@ -2123,11 +5553,100 @@
       </w:pPr>
     </w:lvl>
   </w:abstractNum>
+  <w:abstractNum w:abstractNumId="14" w15:restartNumberingAfterBreak="0">
+    <w:nsid w:val="7B2A3CEE"/>
+    <w:multiLevelType w:val="hybridMultilevel"/>
+    <w:tmpl w:val="22322D5C"/>
+    <w:lvl w:ilvl="0" w:tplc="739A3C42">
+      <w:start w:val="1"/>
+      <w:numFmt w:val="decimal"/>
+      <w:lvlText w:val="%1."/>
+      <w:lvlJc w:val="left"/>
+      <w:pPr>
+        <w:ind w:left="780" w:hanging="360"/>
+      </w:pPr>
+      <w:rPr>
+        <w:rFonts w:hint="default"/>
+      </w:rPr>
+    </w:lvl>
+    <w:lvl w:ilvl="1" w:tplc="04090019" w:tentative="1">
+      <w:start w:val="1"/>
+      <w:numFmt w:val="lowerLetter"/>
+      <w:lvlText w:val="%2)"/>
+      <w:lvlJc w:val="left"/>
+      <w:pPr>
+        <w:ind w:left="1260" w:hanging="420"/>
+      </w:pPr>
+    </w:lvl>
+    <w:lvl w:ilvl="2" w:tplc="0409001B" w:tentative="1">
+      <w:start w:val="1"/>
+      <w:numFmt w:val="lowerRoman"/>
+      <w:lvlText w:val="%3."/>
+      <w:lvlJc w:val="right"/>
+      <w:pPr>
+        <w:ind w:left="1680" w:hanging="420"/>
+      </w:pPr>
+    </w:lvl>
+    <w:lvl w:ilvl="3" w:tplc="0409000F" w:tentative="1">
+      <w:start w:val="1"/>
+      <w:numFmt w:val="decimal"/>
+      <w:lvlText w:val="%4."/>
+      <w:lvlJc w:val="left"/>
+      <w:pPr>
+        <w:ind w:left="2100" w:hanging="420"/>
+      </w:pPr>
+    </w:lvl>
+    <w:lvl w:ilvl="4" w:tplc="04090019" w:tentative="1">
+      <w:start w:val="1"/>
+      <w:numFmt w:val="lowerLetter"/>
+      <w:lvlText w:val="%5)"/>
+      <w:lvlJc w:val="left"/>
+      <w:pPr>
+        <w:ind w:left="2520" w:hanging="420"/>
+      </w:pPr>
+    </w:lvl>
+    <w:lvl w:ilvl="5" w:tplc="0409001B" w:tentative="1">
+      <w:start w:val="1"/>
+      <w:numFmt w:val="lowerRoman"/>
+      <w:lvlText w:val="%6."/>
+      <w:lvlJc w:val="right"/>
+      <w:pPr>
+        <w:ind w:left="2940" w:hanging="420"/>
+      </w:pPr>
+    </w:lvl>
+    <w:lvl w:ilvl="6" w:tplc="0409000F" w:tentative="1">
+      <w:start w:val="1"/>
+      <w:numFmt w:val="decimal"/>
+      <w:lvlText w:val="%7."/>
+      <w:lvlJc w:val="left"/>
+      <w:pPr>
+        <w:ind w:left="3360" w:hanging="420"/>
+      </w:pPr>
+    </w:lvl>
+    <w:lvl w:ilvl="7" w:tplc="04090019" w:tentative="1">
+      <w:start w:val="1"/>
+      <w:numFmt w:val="lowerLetter"/>
+      <w:lvlText w:val="%8)"/>
+      <w:lvlJc w:val="left"/>
+      <w:pPr>
+        <w:ind w:left="3780" w:hanging="420"/>
+      </w:pPr>
+    </w:lvl>
+    <w:lvl w:ilvl="8" w:tplc="0409001B" w:tentative="1">
+      <w:start w:val="1"/>
+      <w:numFmt w:val="lowerRoman"/>
+      <w:lvlText w:val="%9."/>
+      <w:lvlJc w:val="right"/>
+      <w:pPr>
+        <w:ind w:left="4200" w:hanging="420"/>
+      </w:pPr>
+    </w:lvl>
+  </w:abstractNum>
   <w:num w:numId="1" w16cid:durableId="586770494">
-    <w:abstractNumId w:val="5"/>
+    <w:abstractNumId w:val="7"/>
   </w:num>
   <w:num w:numId="2" w16cid:durableId="1293947142">
-    <w:abstractNumId w:val="7"/>
+    <w:abstractNumId w:val="11"/>
   </w:num>
   <w:num w:numId="3" w16cid:durableId="1248225741">
     <w:abstractNumId w:val="0"/>
@@ -2136,19 +5655,37 @@
     <w:abstractNumId w:val="2"/>
   </w:num>
   <w:num w:numId="5" w16cid:durableId="1213083416">
-    <w:abstractNumId w:val="8"/>
+    <w:abstractNumId w:val="13"/>
   </w:num>
   <w:num w:numId="6" w16cid:durableId="1876696960">
-    <w:abstractNumId w:val="3"/>
+    <w:abstractNumId w:val="4"/>
   </w:num>
   <w:num w:numId="7" w16cid:durableId="1536651702">
     <w:abstractNumId w:val="1"/>
   </w:num>
   <w:num w:numId="8" w16cid:durableId="927272431">
+    <w:abstractNumId w:val="10"/>
+  </w:num>
+  <w:num w:numId="9" w16cid:durableId="3820726">
+    <w:abstractNumId w:val="5"/>
+  </w:num>
+  <w:num w:numId="10" w16cid:durableId="428166133">
+    <w:abstractNumId w:val="14"/>
+  </w:num>
+  <w:num w:numId="11" w16cid:durableId="1264998536">
+    <w:abstractNumId w:val="3"/>
+  </w:num>
+  <w:num w:numId="12" w16cid:durableId="242885443">
+    <w:abstractNumId w:val="12"/>
+  </w:num>
+  <w:num w:numId="13" w16cid:durableId="527721016">
+    <w:abstractNumId w:val="9"/>
+  </w:num>
+  <w:num w:numId="14" w16cid:durableId="1575503058">
     <w:abstractNumId w:val="6"/>
   </w:num>
-  <w:num w:numId="9" w16cid:durableId="3820726">
-    <w:abstractNumId w:val="4"/>
+  <w:num w:numId="15" w16cid:durableId="880283599">
+    <w:abstractNumId w:val="8"/>
   </w:num>
 </w:numbering>
 </file>

</xml_diff>